<commit_message>
Creacion de la clase Articulos para manejar la tabla Articulos
</commit_message>
<xml_diff>
--- a/Documentacion.docx
+++ b/Documentacion.docx
@@ -564,7 +564,6 @@
         <w:t xml:space="preserve">Clase </w:t>
       </w:r>
       <w:proofErr w:type="spellStart"/>
-      <w:proofErr w:type="gramStart"/>
       <w:r>
         <w:rPr>
           <w:rFonts w:asciiTheme="majorHAnsi" w:hAnsiTheme="majorHAnsi" w:cstheme="majorHAnsi"/>
@@ -584,28 +583,369 @@
           <w:szCs w:val="24"/>
           <w:lang w:val="es-ES"/>
         </w:rPr>
-        <w:t xml:space="preserve">  -</w:t>
-      </w:r>
-      <w:proofErr w:type="gramEnd"/>
-      <w:r>
-        <w:rPr>
-          <w:rFonts w:asciiTheme="majorHAnsi" w:hAnsiTheme="majorHAnsi" w:cstheme="majorHAnsi"/>
-          <w:sz w:val="24"/>
-          <w:szCs w:val="24"/>
-          <w:lang w:val="es-ES"/>
-        </w:rPr>
-        <w:t>&gt;  esta nos va permitir trabajar con propiedades y métodos genéricas es decir de uso global para cualquier parte del proyecto.</w:t>
-      </w:r>
-    </w:p>
-    <w:p>
-      <w:pPr>
-        <w:rPr>
-          <w:rFonts w:asciiTheme="majorHAnsi" w:hAnsiTheme="majorHAnsi" w:cstheme="majorHAnsi"/>
-          <w:sz w:val="24"/>
-          <w:szCs w:val="24"/>
-          <w:lang w:val="es-ES"/>
-        </w:rPr>
-      </w:pPr>
+        <w:t xml:space="preserve">  -&gt;  esta nos va permitir trabajar con propiedades y métodos genéricas es decir de uso global para cualquier parte del proyecto.</w:t>
+      </w:r>
+    </w:p>
+    <w:p>
+      <w:pPr>
+        <w:rPr>
+          <w:rFonts w:asciiTheme="majorHAnsi" w:hAnsiTheme="majorHAnsi" w:cstheme="majorHAnsi"/>
+          <w:sz w:val="24"/>
+          <w:szCs w:val="24"/>
+          <w:lang w:val="es-ES"/>
+        </w:rPr>
+      </w:pPr>
+    </w:p>
+    <w:p>
+      <w:pPr>
+        <w:rPr>
+          <w:rFonts w:asciiTheme="majorHAnsi" w:hAnsiTheme="majorHAnsi" w:cstheme="majorHAnsi"/>
+          <w:sz w:val="24"/>
+          <w:szCs w:val="24"/>
+          <w:lang w:val="es-ES"/>
+        </w:rPr>
+      </w:pPr>
+      <w:r>
+        <w:rPr>
+          <w:rFonts w:asciiTheme="majorHAnsi" w:hAnsiTheme="majorHAnsi" w:cstheme="majorHAnsi"/>
+          <w:b/>
+          <w:bCs/>
+          <w:sz w:val="24"/>
+          <w:szCs w:val="24"/>
+          <w:lang w:val="es-ES"/>
+        </w:rPr>
+        <w:t>Clase Articulo</w:t>
+      </w:r>
+      <w:r>
+        <w:rPr>
+          <w:rFonts w:asciiTheme="majorHAnsi" w:hAnsiTheme="majorHAnsi" w:cstheme="majorHAnsi"/>
+          <w:sz w:val="24"/>
+          <w:szCs w:val="24"/>
+          <w:lang w:val="es-ES"/>
+        </w:rPr>
+        <w:t xml:space="preserve"> -&gt; representa a la tabla Artículos de la base de datos.</w:t>
+      </w:r>
+    </w:p>
+    <w:p>
+      <w:pPr>
+        <w:rPr>
+          <w:rFonts w:asciiTheme="majorHAnsi" w:hAnsiTheme="majorHAnsi" w:cstheme="majorHAnsi"/>
+          <w:sz w:val="24"/>
+          <w:szCs w:val="24"/>
+          <w:lang w:val="es-ES"/>
+        </w:rPr>
+      </w:pPr>
+      <w:r>
+        <w:rPr>
+          <w:rFonts w:asciiTheme="majorHAnsi" w:hAnsiTheme="majorHAnsi" w:cstheme="majorHAnsi"/>
+          <w:sz w:val="24"/>
+          <w:szCs w:val="24"/>
+          <w:lang w:val="es-ES"/>
+        </w:rPr>
+        <w:t xml:space="preserve">El campo </w:t>
+      </w:r>
+      <w:r>
+        <w:rPr>
+          <w:rFonts w:asciiTheme="majorHAnsi" w:hAnsiTheme="majorHAnsi" w:cstheme="majorHAnsi"/>
+          <w:b/>
+          <w:bCs/>
+          <w:sz w:val="24"/>
+          <w:szCs w:val="24"/>
+          <w:lang w:val="es-ES"/>
+        </w:rPr>
+        <w:t>Servicio</w:t>
+      </w:r>
+      <w:r>
+        <w:rPr>
+          <w:rFonts w:asciiTheme="majorHAnsi" w:hAnsiTheme="majorHAnsi" w:cstheme="majorHAnsi"/>
+          <w:sz w:val="24"/>
+          <w:szCs w:val="24"/>
+          <w:lang w:val="es-ES"/>
+        </w:rPr>
+        <w:t xml:space="preserve"> el cual se </w:t>
+      </w:r>
+      <w:r>
+        <w:rPr>
+          <w:rFonts w:asciiTheme="majorHAnsi" w:hAnsiTheme="majorHAnsi" w:cstheme="majorHAnsi"/>
+          <w:sz w:val="24"/>
+          <w:szCs w:val="24"/>
+          <w:lang w:val="es-ES"/>
+        </w:rPr>
+        <w:t>guarda</w:t>
+      </w:r>
+      <w:r>
+        <w:rPr>
+          <w:rFonts w:asciiTheme="majorHAnsi" w:hAnsiTheme="majorHAnsi" w:cstheme="majorHAnsi"/>
+          <w:sz w:val="24"/>
+          <w:szCs w:val="24"/>
+          <w:lang w:val="es-ES"/>
+        </w:rPr>
+        <w:t xml:space="preserve"> un 0 (cero) o un 1 (uno), identifica si el </w:t>
+      </w:r>
+      <w:r>
+        <w:rPr>
+          <w:rFonts w:asciiTheme="majorHAnsi" w:hAnsiTheme="majorHAnsi" w:cstheme="majorHAnsi"/>
+          <w:sz w:val="24"/>
+          <w:szCs w:val="24"/>
+          <w:lang w:val="es-ES"/>
+        </w:rPr>
+        <w:t>articulo es un servicio. Poe ejemplo si el artículo se llama Aceite u el campo servicio esta en 1, este articulo es un servicio por ejemplo un cambio de aceite.</w:t>
+      </w:r>
+    </w:p>
+    <w:p>
+      <w:pPr>
+        <w:rPr>
+          <w:rFonts w:asciiTheme="majorHAnsi" w:hAnsiTheme="majorHAnsi" w:cstheme="majorHAnsi"/>
+          <w:sz w:val="24"/>
+          <w:szCs w:val="24"/>
+          <w:lang w:val="es-ES"/>
+        </w:rPr>
+      </w:pPr>
+      <w:r>
+        <w:rPr>
+          <w:rFonts w:asciiTheme="majorHAnsi" w:hAnsiTheme="majorHAnsi" w:cstheme="majorHAnsi"/>
+          <w:sz w:val="24"/>
+          <w:szCs w:val="24"/>
+          <w:lang w:val="es-ES"/>
+        </w:rPr>
+        <w:t xml:space="preserve">El campo </w:t>
+      </w:r>
+      <w:r>
+        <w:rPr>
+          <w:rFonts w:asciiTheme="majorHAnsi" w:hAnsiTheme="majorHAnsi" w:cstheme="majorHAnsi"/>
+          <w:b/>
+          <w:bCs/>
+          <w:sz w:val="24"/>
+          <w:szCs w:val="24"/>
+          <w:lang w:val="es-ES"/>
+        </w:rPr>
+        <w:t>descuento</w:t>
+      </w:r>
+      <w:r>
+        <w:rPr>
+          <w:rFonts w:asciiTheme="majorHAnsi" w:hAnsiTheme="majorHAnsi" w:cstheme="majorHAnsi"/>
+          <w:sz w:val="24"/>
+          <w:szCs w:val="24"/>
+          <w:lang w:val="es-ES"/>
+        </w:rPr>
+        <w:t>, representa el porcentaje de descuento que tendrá sobre el precio del artículo. Ejemplo. Para una articulo que cuenta $139,00 y en el campo descuenta se encuentra el valor 35, entonces el precio del articulo será un 35% menos de su valor.</w:t>
+      </w:r>
+    </w:p>
+    <w:p>
+      <w:pPr>
+        <w:rPr>
+          <w:rFonts w:asciiTheme="majorHAnsi" w:hAnsiTheme="majorHAnsi" w:cstheme="majorHAnsi"/>
+          <w:sz w:val="24"/>
+          <w:szCs w:val="24"/>
+          <w:lang w:val="es-ES"/>
+        </w:rPr>
+      </w:pPr>
+    </w:p>
+    <w:p>
+      <w:pPr>
+        <w:rPr>
+          <w:rFonts w:asciiTheme="majorHAnsi" w:hAnsiTheme="majorHAnsi" w:cstheme="majorHAnsi"/>
+          <w:sz w:val="24"/>
+          <w:szCs w:val="24"/>
+          <w:lang w:val="es-ES"/>
+        </w:rPr>
+      </w:pPr>
+    </w:p>
+    <w:p>
+      <w:pPr>
+        <w:rPr>
+          <w:rFonts w:asciiTheme="majorHAnsi" w:hAnsiTheme="majorHAnsi" w:cstheme="majorHAnsi"/>
+          <w:b/>
+          <w:bCs/>
+          <w:sz w:val="32"/>
+          <w:szCs w:val="32"/>
+          <w:lang w:val="es-ES"/>
+        </w:rPr>
+      </w:pPr>
+    </w:p>
+    <w:p>
+      <w:pPr>
+        <w:rPr>
+          <w:rFonts w:asciiTheme="majorHAnsi" w:hAnsiTheme="majorHAnsi" w:cstheme="majorHAnsi"/>
+          <w:b/>
+          <w:bCs/>
+          <w:sz w:val="32"/>
+          <w:szCs w:val="32"/>
+          <w:lang w:val="es-ES"/>
+        </w:rPr>
+      </w:pPr>
+      <w:r>
+        <w:rPr>
+          <w:rFonts w:asciiTheme="majorHAnsi" w:hAnsiTheme="majorHAnsi" w:cstheme="majorHAnsi"/>
+          <w:b/>
+          <w:bCs/>
+          <w:sz w:val="28"/>
+          <w:szCs w:val="28"/>
+          <w:lang w:val="es-ES"/>
+        </w:rPr>
+        <w:t>Procedimientos</w:t>
+      </w:r>
+      <w:r>
+        <w:rPr>
+          <w:rFonts w:asciiTheme="majorHAnsi" w:hAnsiTheme="majorHAnsi" w:cstheme="majorHAnsi"/>
+          <w:b/>
+          <w:bCs/>
+          <w:sz w:val="32"/>
+          <w:szCs w:val="32"/>
+          <w:lang w:val="es-ES"/>
+        </w:rPr>
+        <w:t xml:space="preserve"> </w:t>
+      </w:r>
+      <w:r>
+        <w:rPr>
+          <w:rFonts w:asciiTheme="majorHAnsi" w:hAnsiTheme="majorHAnsi" w:cstheme="majorHAnsi"/>
+          <w:b/>
+          <w:bCs/>
+          <w:sz w:val="28"/>
+          <w:szCs w:val="28"/>
+          <w:lang w:val="es-ES"/>
+        </w:rPr>
+        <w:t>almacenados</w:t>
+      </w:r>
+    </w:p>
+    <w:p>
+      <w:pPr>
+        <w:rPr>
+          <w:rFonts w:asciiTheme="majorHAnsi" w:hAnsiTheme="majorHAnsi" w:cstheme="majorHAnsi"/>
+          <w:sz w:val="24"/>
+          <w:szCs w:val="24"/>
+        </w:rPr>
+      </w:pPr>
+      <w:proofErr w:type="spellStart"/>
+      <w:r>
+        <w:rPr>
+          <w:rFonts w:ascii="Consolas" w:hAnsi="Consolas" w:cs="Consolas"/>
+          <w:color w:val="A31515"/>
+          <w:sz w:val="19"/>
+          <w:szCs w:val="19"/>
+        </w:rPr>
+        <w:t>sp_articulo_datos</w:t>
+      </w:r>
+      <w:proofErr w:type="spellEnd"/>
+      <w:r>
+        <w:rPr>
+          <w:rFonts w:ascii="Consolas" w:hAnsi="Consolas" w:cs="Consolas"/>
+          <w:color w:val="A31515"/>
+          <w:sz w:val="19"/>
+          <w:szCs w:val="19"/>
+        </w:rPr>
+        <w:t xml:space="preserve"> </w:t>
+      </w:r>
+      <w:r>
+        <w:rPr>
+          <w:rFonts w:asciiTheme="majorHAnsi" w:hAnsiTheme="majorHAnsi" w:cstheme="majorHAnsi"/>
+          <w:color w:val="A31515"/>
+          <w:sz w:val="24"/>
+          <w:szCs w:val="24"/>
+        </w:rPr>
+        <w:t>-&gt;</w:t>
+      </w:r>
+      <w:r>
+        <w:rPr>
+          <w:rFonts w:asciiTheme="majorHAnsi" w:hAnsiTheme="majorHAnsi" w:cstheme="majorHAnsi"/>
+          <w:sz w:val="24"/>
+          <w:szCs w:val="24"/>
+        </w:rPr>
+        <w:t xml:space="preserve"> devuelve toda una tabla en este caso, devuelve todos los registros de la tabla artículo.</w:t>
+      </w:r>
+    </w:p>
+    <w:p>
+      <w:pPr>
+        <w:rPr>
+          <w:rFonts w:asciiTheme="majorHAnsi" w:hAnsiTheme="majorHAnsi" w:cstheme="majorHAnsi"/>
+          <w:sz w:val="24"/>
+          <w:szCs w:val="24"/>
+        </w:rPr>
+      </w:pPr>
+      <w:proofErr w:type="spellStart"/>
+      <w:r>
+        <w:rPr>
+          <w:rFonts w:ascii="Consolas" w:hAnsi="Consolas" w:cs="Consolas"/>
+          <w:color w:val="A31515"/>
+          <w:sz w:val="19"/>
+          <w:szCs w:val="19"/>
+        </w:rPr>
+        <w:lastRenderedPageBreak/>
+        <w:t>sp_articulo_datos</w:t>
+      </w:r>
+      <w:proofErr w:type="spellEnd"/>
+      <w:r>
+        <w:rPr>
+          <w:rFonts w:ascii="Consolas" w:hAnsi="Consolas" w:cs="Consolas"/>
+          <w:color w:val="A31515"/>
+          <w:sz w:val="19"/>
+          <w:szCs w:val="19"/>
+        </w:rPr>
+        <w:t xml:space="preserve"> </w:t>
+      </w:r>
+      <w:r>
+        <w:rPr>
+          <w:rFonts w:asciiTheme="majorHAnsi" w:hAnsiTheme="majorHAnsi" w:cstheme="majorHAnsi"/>
+          <w:color w:val="A31515"/>
+          <w:sz w:val="24"/>
+          <w:szCs w:val="24"/>
+        </w:rPr>
+        <w:t>-&gt;</w:t>
+      </w:r>
+      <w:r>
+        <w:rPr>
+          <w:rFonts w:asciiTheme="majorHAnsi" w:hAnsiTheme="majorHAnsi" w:cstheme="majorHAnsi"/>
+          <w:color w:val="A31515"/>
+          <w:sz w:val="24"/>
+          <w:szCs w:val="24"/>
+        </w:rPr>
+        <w:t xml:space="preserve"> </w:t>
+      </w:r>
+      <w:r>
+        <w:rPr>
+          <w:rFonts w:asciiTheme="majorHAnsi" w:hAnsiTheme="majorHAnsi" w:cstheme="majorHAnsi"/>
+          <w:sz w:val="24"/>
+          <w:szCs w:val="24"/>
+        </w:rPr>
+        <w:t>Ídem al procedimiento almacenado anterior.</w:t>
+      </w:r>
+    </w:p>
+    <w:p>
+      <w:pPr>
+        <w:rPr>
+          <w:rFonts w:asciiTheme="majorHAnsi" w:hAnsiTheme="majorHAnsi" w:cstheme="majorHAnsi"/>
+          <w:sz w:val="24"/>
+          <w:szCs w:val="24"/>
+        </w:rPr>
+      </w:pPr>
+      <w:proofErr w:type="spellStart"/>
+      <w:r>
+        <w:rPr>
+          <w:rFonts w:ascii="Consolas" w:hAnsi="Consolas" w:cs="Consolas"/>
+          <w:color w:val="A31515"/>
+          <w:sz w:val="19"/>
+          <w:szCs w:val="19"/>
+        </w:rPr>
+        <w:t>sp_articulo_crear</w:t>
+      </w:r>
+      <w:proofErr w:type="spellEnd"/>
+      <w:r>
+        <w:rPr>
+          <w:rFonts w:ascii="Consolas" w:hAnsi="Consolas" w:cs="Consolas"/>
+          <w:color w:val="A31515"/>
+          <w:sz w:val="19"/>
+          <w:szCs w:val="19"/>
+        </w:rPr>
+        <w:t xml:space="preserve"> </w:t>
+      </w:r>
+      <w:r>
+        <w:rPr>
+          <w:rFonts w:asciiTheme="majorHAnsi" w:hAnsiTheme="majorHAnsi" w:cstheme="majorHAnsi"/>
+          <w:sz w:val="24"/>
+          <w:szCs w:val="24"/>
+        </w:rPr>
+        <w:t>-&gt; crea un nuevo registro en la tabla artículo.</w:t>
+      </w:r>
     </w:p>
     <w:p>
       <w:pPr>

</xml_diff>

<commit_message>
Fin de la clase articulos junto con sus procedimeintos almacendos
</commit_message>
<xml_diff>
--- a/Documentacion.docx
+++ b/Documentacion.docx
@@ -18,19 +18,8 @@
           <w:szCs w:val="24"/>
           <w:lang w:val="es-ES"/>
         </w:rPr>
-        <w:t xml:space="preserve">Reseñas del sistema </w:t>
-      </w:r>
-      <w:proofErr w:type="spellStart"/>
-      <w:r>
-        <w:rPr>
-          <w:rFonts w:asciiTheme="majorHAnsi" w:hAnsiTheme="majorHAnsi" w:cstheme="majorHAnsi"/>
-          <w:sz w:val="24"/>
-          <w:szCs w:val="24"/>
-          <w:lang w:val="es-ES"/>
-        </w:rPr>
-        <w:t>MotoPartesErazo</w:t>
-      </w:r>
-      <w:proofErr w:type="spellEnd"/>
+        <w:t>Reseñas del sistema MotoPartesErazo</w:t>
+      </w:r>
     </w:p>
     <w:p>
       <w:pPr>
@@ -125,7 +114,6 @@
                 <w:lang w:val="es-ES"/>
               </w:rPr>
             </w:pPr>
-            <w:proofErr w:type="spellStart"/>
             <w:r>
               <w:rPr>
                 <w:rFonts w:asciiTheme="majorHAnsi" w:hAnsiTheme="majorHAnsi" w:cstheme="majorHAnsi"/>
@@ -135,7 +123,6 @@
               </w:rPr>
               <w:t>ConfigGlobal</w:t>
             </w:r>
-            <w:proofErr w:type="spellEnd"/>
           </w:p>
         </w:tc>
         <w:tc>
@@ -471,9 +458,74 @@
           <w:szCs w:val="24"/>
           <w:lang w:val="es-ES"/>
         </w:rPr>
-        <w:t xml:space="preserve">Clase </w:t>
-      </w:r>
-      <w:proofErr w:type="spellStart"/>
+        <w:t>Clase DBHelper</w:t>
+      </w:r>
+      <w:r>
+        <w:rPr>
+          <w:rFonts w:asciiTheme="majorHAnsi" w:hAnsiTheme="majorHAnsi" w:cstheme="majorHAnsi"/>
+          <w:sz w:val="24"/>
+          <w:szCs w:val="24"/>
+          <w:lang w:val="es-ES"/>
+        </w:rPr>
+        <w:t xml:space="preserve"> -</w:t>
+      </w:r>
+      <w:r>
+        <w:rPr>
+          <w:rFonts w:asciiTheme="majorHAnsi" w:hAnsiTheme="majorHAnsi" w:cstheme="majorHAnsi"/>
+          <w:sz w:val="24"/>
+          <w:szCs w:val="24"/>
+          <w:lang w:val="es-ES"/>
+        </w:rPr>
+        <w:t>&gt; esta clase genérica nos va a permitir conectarme a nuestro motor de base de datos, pero esta clase también podremos conectarnos a otros motores de base de datos.</w:t>
+      </w:r>
+    </w:p>
+    <w:p>
+      <w:pPr>
+        <w:rPr>
+          <w:rFonts w:asciiTheme="majorHAnsi" w:hAnsiTheme="majorHAnsi" w:cstheme="majorHAnsi"/>
+          <w:sz w:val="24"/>
+          <w:szCs w:val="24"/>
+          <w:lang w:val="es-ES"/>
+        </w:rPr>
+      </w:pPr>
+      <w:r>
+        <w:rPr>
+          <w:rFonts w:asciiTheme="majorHAnsi" w:hAnsiTheme="majorHAnsi" w:cstheme="majorHAnsi"/>
+          <w:sz w:val="24"/>
+          <w:szCs w:val="24"/>
+          <w:lang w:val="es-ES"/>
+        </w:rPr>
+        <w:t>Esta clase utilizara transacciones para efectuar las operaciones, las cuales están implementadas con tres métodos.</w:t>
+      </w:r>
+    </w:p>
+    <w:p>
+      <w:pPr>
+        <w:rPr>
+          <w:rFonts w:asciiTheme="majorHAnsi" w:hAnsiTheme="majorHAnsi" w:cstheme="majorHAnsi"/>
+          <w:sz w:val="24"/>
+          <w:szCs w:val="24"/>
+          <w:lang w:val="es-ES"/>
+        </w:rPr>
+      </w:pPr>
+      <w:r>
+        <w:rPr>
+          <w:rFonts w:asciiTheme="majorHAnsi" w:hAnsiTheme="majorHAnsi" w:cstheme="majorHAnsi"/>
+          <w:sz w:val="24"/>
+          <w:szCs w:val="24"/>
+          <w:lang w:val="es-ES"/>
+        </w:rPr>
+        <w:t>Tendrá un método para crear, actualizar y eliminar registros en la base de datos.</w:t>
+      </w:r>
+    </w:p>
+    <w:p>
+      <w:pPr>
+        <w:rPr>
+          <w:rFonts w:asciiTheme="majorHAnsi" w:hAnsiTheme="majorHAnsi" w:cstheme="majorHAnsi"/>
+          <w:sz w:val="24"/>
+          <w:szCs w:val="24"/>
+          <w:lang w:val="es-ES"/>
+        </w:rPr>
+      </w:pPr>
       <w:r>
         <w:rPr>
           <w:rFonts w:asciiTheme="majorHAnsi" w:hAnsiTheme="majorHAnsi" w:cstheme="majorHAnsi"/>
@@ -483,99 +535,8 @@
           <w:szCs w:val="24"/>
           <w:lang w:val="es-ES"/>
         </w:rPr>
-        <w:t>DBHelper</w:t>
-      </w:r>
-      <w:proofErr w:type="spellEnd"/>
-      <w:r>
-        <w:rPr>
-          <w:rFonts w:asciiTheme="majorHAnsi" w:hAnsiTheme="majorHAnsi" w:cstheme="majorHAnsi"/>
-          <w:sz w:val="24"/>
-          <w:szCs w:val="24"/>
-          <w:lang w:val="es-ES"/>
-        </w:rPr>
-        <w:t xml:space="preserve"> -</w:t>
-      </w:r>
-      <w:r>
-        <w:rPr>
-          <w:rFonts w:asciiTheme="majorHAnsi" w:hAnsiTheme="majorHAnsi" w:cstheme="majorHAnsi"/>
-          <w:sz w:val="24"/>
-          <w:szCs w:val="24"/>
-          <w:lang w:val="es-ES"/>
-        </w:rPr>
-        <w:t>&gt; esta clase genérica nos va a permitir conectarme a nuestro motor de base de datos, pero esta clase también podremos conectarnos a otros motores de base de datos.</w:t>
-      </w:r>
-    </w:p>
-    <w:p>
-      <w:pPr>
-        <w:rPr>
-          <w:rFonts w:asciiTheme="majorHAnsi" w:hAnsiTheme="majorHAnsi" w:cstheme="majorHAnsi"/>
-          <w:sz w:val="24"/>
-          <w:szCs w:val="24"/>
-          <w:lang w:val="es-ES"/>
-        </w:rPr>
-      </w:pPr>
-      <w:r>
-        <w:rPr>
-          <w:rFonts w:asciiTheme="majorHAnsi" w:hAnsiTheme="majorHAnsi" w:cstheme="majorHAnsi"/>
-          <w:sz w:val="24"/>
-          <w:szCs w:val="24"/>
-          <w:lang w:val="es-ES"/>
-        </w:rPr>
-        <w:t>Esta clase utilizara transacciones para efectuar las operaciones, las cuales están implementadas con tres métodos.</w:t>
-      </w:r>
-    </w:p>
-    <w:p>
-      <w:pPr>
-        <w:rPr>
-          <w:rFonts w:asciiTheme="majorHAnsi" w:hAnsiTheme="majorHAnsi" w:cstheme="majorHAnsi"/>
-          <w:sz w:val="24"/>
-          <w:szCs w:val="24"/>
-          <w:lang w:val="es-ES"/>
-        </w:rPr>
-      </w:pPr>
-      <w:r>
-        <w:rPr>
-          <w:rFonts w:asciiTheme="majorHAnsi" w:hAnsiTheme="majorHAnsi" w:cstheme="majorHAnsi"/>
-          <w:sz w:val="24"/>
-          <w:szCs w:val="24"/>
-          <w:lang w:val="es-ES"/>
-        </w:rPr>
-        <w:t>Tendrá un método para crear, actualizar y eliminar registros en la base de datos.</w:t>
-      </w:r>
-    </w:p>
-    <w:p>
-      <w:pPr>
-        <w:rPr>
-          <w:rFonts w:asciiTheme="majorHAnsi" w:hAnsiTheme="majorHAnsi" w:cstheme="majorHAnsi"/>
-          <w:sz w:val="24"/>
-          <w:szCs w:val="24"/>
-          <w:lang w:val="es-ES"/>
-        </w:rPr>
-      </w:pPr>
-      <w:r>
-        <w:rPr>
-          <w:rFonts w:asciiTheme="majorHAnsi" w:hAnsiTheme="majorHAnsi" w:cstheme="majorHAnsi"/>
-          <w:b/>
-          <w:bCs/>
-          <w:sz w:val="24"/>
-          <w:szCs w:val="24"/>
-          <w:lang w:val="es-ES"/>
-        </w:rPr>
-        <w:t xml:space="preserve">Clase </w:t>
-      </w:r>
-      <w:proofErr w:type="spellStart"/>
-      <w:r>
-        <w:rPr>
-          <w:rFonts w:asciiTheme="majorHAnsi" w:hAnsiTheme="majorHAnsi" w:cstheme="majorHAnsi"/>
-          <w:b/>
-          <w:bCs/>
-          <w:sz w:val="24"/>
-          <w:szCs w:val="24"/>
-          <w:lang w:val="es-ES"/>
-        </w:rPr>
-        <w:t>ClsComun</w:t>
-      </w:r>
-      <w:proofErr w:type="spellEnd"/>
+        <w:t>Clase ClsComun</w:t>
+      </w:r>
       <w:r>
         <w:rPr>
           <w:rFonts w:asciiTheme="majorHAnsi" w:hAnsiTheme="majorHAnsi" w:cstheme="majorHAnsi"/>
@@ -816,7 +777,6 @@
           <w:szCs w:val="24"/>
         </w:rPr>
       </w:pPr>
-      <w:proofErr w:type="spellStart"/>
       <w:r>
         <w:rPr>
           <w:rFonts w:ascii="Consolas" w:hAnsi="Consolas" w:cs="Consolas"/>
@@ -824,9 +784,34 @@
           <w:sz w:val="19"/>
           <w:szCs w:val="19"/>
         </w:rPr>
-        <w:t>sp_articulo_datos</w:t>
-      </w:r>
-      <w:proofErr w:type="spellEnd"/>
+        <w:t xml:space="preserve">sp_articulo_datos </w:t>
+      </w:r>
+      <w:r>
+        <w:rPr>
+          <w:rFonts w:asciiTheme="majorHAnsi" w:hAnsiTheme="majorHAnsi" w:cstheme="majorHAnsi"/>
+          <w:color w:val="A31515"/>
+          <w:sz w:val="24"/>
+          <w:szCs w:val="24"/>
+        </w:rPr>
+        <w:t>-&gt;</w:t>
+      </w:r>
+      <w:r>
+        <w:rPr>
+          <w:rFonts w:asciiTheme="majorHAnsi" w:hAnsiTheme="majorHAnsi" w:cstheme="majorHAnsi"/>
+          <w:sz w:val="24"/>
+          <w:szCs w:val="24"/>
+        </w:rPr>
+        <w:t xml:space="preserve"> devuelve toda una tabla en este caso, devuelve todos los registros de la tabla artículo.</w:t>
+      </w:r>
+    </w:p>
+    <w:p>
+      <w:pPr>
+        <w:rPr>
+          <w:rFonts w:asciiTheme="majorHAnsi" w:hAnsiTheme="majorHAnsi" w:cstheme="majorHAnsi"/>
+          <w:sz w:val="24"/>
+          <w:szCs w:val="24"/>
+        </w:rPr>
+      </w:pPr>
       <w:r>
         <w:rPr>
           <w:rFonts w:ascii="Consolas" w:hAnsi="Consolas" w:cs="Consolas"/>
@@ -834,35 +819,35 @@
           <w:sz w:val="19"/>
           <w:szCs w:val="19"/>
         </w:rPr>
-        <w:t xml:space="preserve"> </w:t>
-      </w:r>
-      <w:r>
-        <w:rPr>
-          <w:rFonts w:asciiTheme="majorHAnsi" w:hAnsiTheme="majorHAnsi" w:cstheme="majorHAnsi"/>
-          <w:color w:val="A31515"/>
-          <w:sz w:val="24"/>
-          <w:szCs w:val="24"/>
-        </w:rPr>
-        <w:t>-&gt;</w:t>
-      </w:r>
-      <w:r>
-        <w:rPr>
-          <w:rFonts w:asciiTheme="majorHAnsi" w:hAnsiTheme="majorHAnsi" w:cstheme="majorHAnsi"/>
-          <w:sz w:val="24"/>
-          <w:szCs w:val="24"/>
-        </w:rPr>
-        <w:t xml:space="preserve"> devuelve toda una tabla en este caso, devuelve todos los registros de la tabla artículo.</w:t>
-      </w:r>
-    </w:p>
-    <w:p>
-      <w:pPr>
-        <w:rPr>
-          <w:rFonts w:asciiTheme="majorHAnsi" w:hAnsiTheme="majorHAnsi" w:cstheme="majorHAnsi"/>
-          <w:sz w:val="24"/>
-          <w:szCs w:val="24"/>
-        </w:rPr>
-      </w:pPr>
-      <w:proofErr w:type="spellStart"/>
+        <w:lastRenderedPageBreak/>
+        <w:t xml:space="preserve">sp_articulo_datos </w:t>
+      </w:r>
+      <w:r>
+        <w:rPr>
+          <w:rFonts w:asciiTheme="majorHAnsi" w:hAnsiTheme="majorHAnsi" w:cstheme="majorHAnsi"/>
+          <w:color w:val="A31515"/>
+          <w:sz w:val="24"/>
+          <w:szCs w:val="24"/>
+        </w:rPr>
+        <w:t xml:space="preserve">-&gt; </w:t>
+      </w:r>
+      <w:r>
+        <w:rPr>
+          <w:rFonts w:asciiTheme="majorHAnsi" w:hAnsiTheme="majorHAnsi" w:cstheme="majorHAnsi"/>
+          <w:sz w:val="24"/>
+          <w:szCs w:val="24"/>
+        </w:rPr>
+        <w:t>Ídem al procedimiento almacenado anterior.</w:t>
+      </w:r>
+    </w:p>
+    <w:p>
+      <w:pPr>
+        <w:rPr>
+          <w:rFonts w:asciiTheme="majorHAnsi" w:hAnsiTheme="majorHAnsi" w:cstheme="majorHAnsi"/>
+          <w:sz w:val="24"/>
+          <w:szCs w:val="24"/>
+        </w:rPr>
+      </w:pPr>
       <w:r>
         <w:rPr>
           <w:rFonts w:ascii="Consolas" w:hAnsi="Consolas" w:cs="Consolas"/>
@@ -870,10 +855,25 @@
           <w:sz w:val="19"/>
           <w:szCs w:val="19"/>
         </w:rPr>
-        <w:lastRenderedPageBreak/>
-        <w:t>sp_articulo_datos</w:t>
-      </w:r>
-      <w:proofErr w:type="spellEnd"/>
+        <w:t xml:space="preserve">sp_articulo_crear </w:t>
+      </w:r>
+      <w:r>
+        <w:rPr>
+          <w:rFonts w:asciiTheme="majorHAnsi" w:hAnsiTheme="majorHAnsi" w:cstheme="majorHAnsi"/>
+          <w:sz w:val="24"/>
+          <w:szCs w:val="24"/>
+        </w:rPr>
+        <w:t>-&gt; crea un nuevo registro en la tabla artículo.</w:t>
+      </w:r>
+    </w:p>
+    <w:p>
+      <w:pPr>
+        <w:rPr>
+          <w:rFonts w:asciiTheme="majorHAnsi" w:hAnsiTheme="majorHAnsi" w:cstheme="majorHAnsi"/>
+          <w:sz w:val="24"/>
+          <w:szCs w:val="24"/>
+        </w:rPr>
+      </w:pPr>
       <w:r>
         <w:rPr>
           <w:rFonts w:ascii="Consolas" w:hAnsi="Consolas" w:cs="Consolas"/>
@@ -881,44 +881,8 @@
           <w:sz w:val="19"/>
           <w:szCs w:val="19"/>
         </w:rPr>
-        <w:t xml:space="preserve"> </w:t>
-      </w:r>
-      <w:r>
-        <w:rPr>
-          <w:rFonts w:asciiTheme="majorHAnsi" w:hAnsiTheme="majorHAnsi" w:cstheme="majorHAnsi"/>
-          <w:color w:val="A31515"/>
-          <w:sz w:val="24"/>
-          <w:szCs w:val="24"/>
-        </w:rPr>
-        <w:t>-&gt;</w:t>
-      </w:r>
-      <w:r>
-        <w:rPr>
-          <w:rFonts w:asciiTheme="majorHAnsi" w:hAnsiTheme="majorHAnsi" w:cstheme="majorHAnsi"/>
-          <w:color w:val="A31515"/>
-          <w:sz w:val="24"/>
-          <w:szCs w:val="24"/>
-        </w:rPr>
-        <w:t xml:space="preserve"> </w:t>
-      </w:r>
-      <w:r>
-        <w:rPr>
-          <w:rFonts w:asciiTheme="majorHAnsi" w:hAnsiTheme="majorHAnsi" w:cstheme="majorHAnsi"/>
-          <w:sz w:val="24"/>
-          <w:szCs w:val="24"/>
-        </w:rPr>
-        <w:t>Ídem al procedimiento almacenado anterior.</w:t>
-      </w:r>
-    </w:p>
-    <w:p>
-      <w:pPr>
-        <w:rPr>
-          <w:rFonts w:asciiTheme="majorHAnsi" w:hAnsiTheme="majorHAnsi" w:cstheme="majorHAnsi"/>
-          <w:sz w:val="24"/>
-          <w:szCs w:val="24"/>
-        </w:rPr>
-      </w:pPr>
-      <w:proofErr w:type="spellStart"/>
+        <w:t>sp_articulo_actualizar</w:t>
+      </w:r>
       <w:r>
         <w:rPr>
           <w:rFonts w:ascii="Consolas" w:hAnsi="Consolas" w:cs="Consolas"/>
@@ -926,9 +890,25 @@
           <w:sz w:val="19"/>
           <w:szCs w:val="19"/>
         </w:rPr>
-        <w:t>sp_articulo_crear</w:t>
-      </w:r>
-      <w:proofErr w:type="spellEnd"/>
+        <w:t xml:space="preserve"> </w:t>
+      </w:r>
+      <w:r>
+        <w:rPr>
+          <w:rFonts w:asciiTheme="majorHAnsi" w:hAnsiTheme="majorHAnsi" w:cstheme="majorHAnsi"/>
+          <w:sz w:val="24"/>
+          <w:szCs w:val="24"/>
+        </w:rPr>
+        <w:t>-&gt; Actualiza registros, se le pasa el id del artículo, es por el cual se va a buscar.</w:t>
+      </w:r>
+    </w:p>
+    <w:p>
+      <w:pPr>
+        <w:rPr>
+          <w:rFonts w:asciiTheme="majorHAnsi" w:hAnsiTheme="majorHAnsi" w:cstheme="majorHAnsi"/>
+          <w:sz w:val="24"/>
+          <w:szCs w:val="24"/>
+        </w:rPr>
+      </w:pPr>
       <w:r>
         <w:rPr>
           <w:rFonts w:ascii="Consolas" w:hAnsi="Consolas" w:cs="Consolas"/>
@@ -936,15 +916,240 @@
           <w:sz w:val="19"/>
           <w:szCs w:val="19"/>
         </w:rPr>
+        <w:t>sp_articulo_eliminar</w:t>
+      </w:r>
+      <w:r>
+        <w:rPr>
+          <w:rFonts w:ascii="Consolas" w:hAnsi="Consolas" w:cs="Consolas"/>
+          <w:color w:val="A31515"/>
+          <w:sz w:val="19"/>
+          <w:szCs w:val="19"/>
+        </w:rPr>
         <w:t xml:space="preserve"> </w:t>
       </w:r>
       <w:r>
         <w:rPr>
           <w:rFonts w:asciiTheme="majorHAnsi" w:hAnsiTheme="majorHAnsi" w:cstheme="majorHAnsi"/>
-          <w:sz w:val="24"/>
-          <w:szCs w:val="24"/>
-        </w:rPr>
-        <w:t>-&gt; crea un nuevo registro en la tabla artículo.</w:t>
+          <w:color w:val="A31515"/>
+          <w:sz w:val="24"/>
+          <w:szCs w:val="24"/>
+        </w:rPr>
+        <w:t>-&gt;</w:t>
+      </w:r>
+      <w:r>
+        <w:rPr>
+          <w:rFonts w:asciiTheme="majorHAnsi" w:hAnsiTheme="majorHAnsi" w:cstheme="majorHAnsi"/>
+          <w:sz w:val="24"/>
+          <w:szCs w:val="24"/>
+        </w:rPr>
+        <w:t xml:space="preserve"> Elimina registros de la tabla artículos, se busca por el id para eliminar los artículos.</w:t>
+      </w:r>
+    </w:p>
+    <w:p>
+      <w:pPr>
+        <w:rPr>
+          <w:rFonts w:asciiTheme="majorHAnsi" w:hAnsiTheme="majorHAnsi" w:cstheme="majorHAnsi"/>
+          <w:sz w:val="24"/>
+          <w:szCs w:val="24"/>
+        </w:rPr>
+      </w:pPr>
+      <w:r>
+        <w:rPr>
+          <w:rFonts w:ascii="Consolas" w:hAnsi="Consolas" w:cs="Consolas"/>
+          <w:color w:val="A31515"/>
+          <w:sz w:val="19"/>
+          <w:szCs w:val="19"/>
+        </w:rPr>
+        <w:t>sp_articulo_buscar</w:t>
+      </w:r>
+      <w:r>
+        <w:rPr>
+          <w:rFonts w:ascii="Consolas" w:hAnsi="Consolas" w:cs="Consolas"/>
+          <w:color w:val="A31515"/>
+          <w:sz w:val="19"/>
+          <w:szCs w:val="19"/>
+        </w:rPr>
+        <w:t xml:space="preserve"> -&gt; </w:t>
+      </w:r>
+      <w:r>
+        <w:rPr>
+          <w:rFonts w:asciiTheme="majorHAnsi" w:hAnsiTheme="majorHAnsi" w:cstheme="majorHAnsi"/>
+          <w:sz w:val="24"/>
+          <w:szCs w:val="24"/>
+        </w:rPr>
+        <w:t>Buscar artículos según criterio que se le pasa por parámetro.</w:t>
+      </w:r>
+    </w:p>
+    <w:p>
+      <w:pPr>
+        <w:rPr>
+          <w:rFonts w:asciiTheme="majorHAnsi" w:hAnsiTheme="majorHAnsi" w:cstheme="majorHAnsi"/>
+          <w:sz w:val="24"/>
+          <w:szCs w:val="24"/>
+        </w:rPr>
+      </w:pPr>
+      <w:r>
+        <w:rPr>
+          <w:rFonts w:ascii="Consolas" w:hAnsi="Consolas" w:cs="Consolas"/>
+          <w:color w:val="A31515"/>
+          <w:sz w:val="19"/>
+          <w:szCs w:val="19"/>
+        </w:rPr>
+        <w:t>sp_articulo_hasDetalles</w:t>
+      </w:r>
+      <w:r>
+        <w:rPr>
+          <w:rFonts w:ascii="Consolas" w:hAnsi="Consolas" w:cs="Consolas"/>
+          <w:color w:val="A31515"/>
+          <w:sz w:val="19"/>
+          <w:szCs w:val="19"/>
+        </w:rPr>
+        <w:t xml:space="preserve"> -&gt; </w:t>
+      </w:r>
+      <w:r>
+        <w:rPr>
+          <w:rFonts w:asciiTheme="majorHAnsi" w:hAnsiTheme="majorHAnsi" w:cstheme="majorHAnsi"/>
+          <w:sz w:val="24"/>
+          <w:szCs w:val="24"/>
+        </w:rPr>
+        <w:t>Busca en la tabla Compr</w:t>
+      </w:r>
+      <w:r>
+        <w:rPr>
+          <w:rFonts w:asciiTheme="majorHAnsi" w:hAnsiTheme="majorHAnsi" w:cstheme="majorHAnsi"/>
+          <w:sz w:val="24"/>
+          <w:szCs w:val="24"/>
+        </w:rPr>
+        <w:t>o</w:t>
+      </w:r>
+      <w:r>
+        <w:rPr>
+          <w:rFonts w:asciiTheme="majorHAnsi" w:hAnsiTheme="majorHAnsi" w:cstheme="majorHAnsi"/>
+          <w:sz w:val="24"/>
+          <w:szCs w:val="24"/>
+        </w:rPr>
+        <w:t>bante_Detalles un artículo determinado, devuelve todos los registros que contengan el artículo buscado.</w:t>
+      </w:r>
+    </w:p>
+    <w:p>
+      <w:pPr>
+        <w:rPr>
+          <w:rFonts w:asciiTheme="majorHAnsi" w:hAnsiTheme="majorHAnsi" w:cstheme="majorHAnsi"/>
+          <w:sz w:val="24"/>
+          <w:szCs w:val="24"/>
+        </w:rPr>
+      </w:pPr>
+      <w:r>
+        <w:rPr>
+          <w:rFonts w:ascii="Consolas" w:hAnsi="Consolas" w:cs="Consolas"/>
+          <w:color w:val="A31515"/>
+          <w:sz w:val="19"/>
+          <w:szCs w:val="19"/>
+        </w:rPr>
+        <w:t>sp_articulo_hasStock</w:t>
+      </w:r>
+      <w:r>
+        <w:rPr>
+          <w:rFonts w:ascii="Consolas" w:hAnsi="Consolas" w:cs="Consolas"/>
+          <w:color w:val="A31515"/>
+          <w:sz w:val="19"/>
+          <w:szCs w:val="19"/>
+        </w:rPr>
+        <w:t xml:space="preserve"> -&gt; </w:t>
+      </w:r>
+      <w:r>
+        <w:rPr>
+          <w:rFonts w:asciiTheme="majorHAnsi" w:hAnsiTheme="majorHAnsi" w:cstheme="majorHAnsi"/>
+          <w:sz w:val="24"/>
+          <w:szCs w:val="24"/>
+        </w:rPr>
+        <w:t>Se utiliza para buscar en la tabla Stock algún artículo.</w:t>
+      </w:r>
+    </w:p>
+    <w:p>
+      <w:pPr>
+        <w:rPr>
+          <w:rFonts w:asciiTheme="majorHAnsi" w:hAnsiTheme="majorHAnsi" w:cstheme="majorHAnsi"/>
+          <w:sz w:val="24"/>
+          <w:szCs w:val="24"/>
+        </w:rPr>
+      </w:pPr>
+      <w:r>
+        <w:rPr>
+          <w:rFonts w:ascii="Consolas" w:hAnsi="Consolas" w:cs="Consolas"/>
+          <w:color w:val="A31515"/>
+          <w:sz w:val="19"/>
+          <w:szCs w:val="19"/>
+        </w:rPr>
+        <w:t>sp_articulo_hasCodBarra</w:t>
+      </w:r>
+      <w:r>
+        <w:rPr>
+          <w:rFonts w:ascii="Consolas" w:hAnsi="Consolas" w:cs="Consolas"/>
+          <w:color w:val="A31515"/>
+          <w:sz w:val="19"/>
+          <w:szCs w:val="19"/>
+        </w:rPr>
+        <w:t xml:space="preserve"> -&gt; </w:t>
+      </w:r>
+      <w:r>
+        <w:rPr>
+          <w:rFonts w:asciiTheme="majorHAnsi" w:hAnsiTheme="majorHAnsi" w:cstheme="majorHAnsi"/>
+          <w:sz w:val="24"/>
+          <w:szCs w:val="24"/>
+        </w:rPr>
+        <w:t xml:space="preserve">Se utiliza para buscar en la tabla </w:t>
+      </w:r>
+      <w:r>
+        <w:rPr>
+          <w:rFonts w:asciiTheme="majorHAnsi" w:hAnsiTheme="majorHAnsi" w:cstheme="majorHAnsi"/>
+          <w:sz w:val="24"/>
+          <w:szCs w:val="24"/>
+        </w:rPr>
+        <w:t>articulo_x_cod_barra</w:t>
+      </w:r>
+      <w:r>
+        <w:rPr>
+          <w:rFonts w:asciiTheme="majorHAnsi" w:hAnsiTheme="majorHAnsi" w:cstheme="majorHAnsi"/>
+          <w:sz w:val="24"/>
+          <w:szCs w:val="24"/>
+        </w:rPr>
+        <w:t xml:space="preserve"> algún artículo.</w:t>
+      </w:r>
+    </w:p>
+    <w:p>
+      <w:pPr>
+        <w:rPr>
+          <w:rFonts w:asciiTheme="majorHAnsi" w:hAnsiTheme="majorHAnsi" w:cstheme="majorHAnsi"/>
+          <w:sz w:val="24"/>
+          <w:szCs w:val="24"/>
+        </w:rPr>
+      </w:pPr>
+      <w:r>
+        <w:rPr>
+          <w:rFonts w:ascii="Consolas" w:hAnsi="Consolas" w:cs="Consolas"/>
+          <w:color w:val="A31515"/>
+          <w:sz w:val="19"/>
+          <w:szCs w:val="19"/>
+        </w:rPr>
+        <w:t>sp_articulo_existe</w:t>
+      </w:r>
+      <w:r>
+        <w:rPr>
+          <w:rFonts w:ascii="Consolas" w:hAnsi="Consolas" w:cs="Consolas"/>
+          <w:color w:val="A31515"/>
+          <w:sz w:val="19"/>
+          <w:szCs w:val="19"/>
+        </w:rPr>
+        <w:t xml:space="preserve"> -&gt; </w:t>
+      </w:r>
+      <w:r>
+        <w:rPr>
+          <w:rFonts w:asciiTheme="majorHAnsi" w:hAnsiTheme="majorHAnsi" w:cstheme="majorHAnsi"/>
+          <w:sz w:val="24"/>
+          <w:szCs w:val="24"/>
+        </w:rPr>
+        <w:t>Busca o verifica que no exista dos artículos iguales.</w:t>
       </w:r>
     </w:p>
     <w:p>

</xml_diff>

<commit_message>
Clases y procediemintos terminaods de proveedor, impuesto; interfaz fArticulos
</commit_message>
<xml_diff>
--- a/Documentacion.docx
+++ b/Documentacion.docx
@@ -6,20 +6,37 @@
       <w:pPr>
         <w:rPr>
           <w:rFonts w:asciiTheme="majorHAnsi" w:hAnsiTheme="majorHAnsi" w:cstheme="majorHAnsi"/>
-          <w:sz w:val="24"/>
-          <w:szCs w:val="24"/>
-          <w:lang w:val="es-ES"/>
-        </w:rPr>
-      </w:pPr>
-      <w:r>
-        <w:rPr>
-          <w:rFonts w:asciiTheme="majorHAnsi" w:hAnsiTheme="majorHAnsi" w:cstheme="majorHAnsi"/>
-          <w:sz w:val="24"/>
-          <w:szCs w:val="24"/>
-          <w:lang w:val="es-ES"/>
-        </w:rPr>
-        <w:t>Reseñas del sistema MotoPartesErazo</w:t>
-      </w:r>
+          <w:b/>
+          <w:bCs/>
+          <w:sz w:val="32"/>
+          <w:szCs w:val="32"/>
+          <w:lang w:val="es-ES"/>
+        </w:rPr>
+      </w:pPr>
+      <w:r>
+        <w:rPr>
+          <w:rFonts w:asciiTheme="majorHAnsi" w:hAnsiTheme="majorHAnsi" w:cstheme="majorHAnsi"/>
+          <w:b/>
+          <w:bCs/>
+          <w:sz w:val="32"/>
+          <w:szCs w:val="32"/>
+          <w:lang w:val="es-ES"/>
+        </w:rPr>
+        <w:t xml:space="preserve">Reseñas del sistema </w:t>
+      </w:r>
+      <w:proofErr w:type="spellStart"/>
+      <w:r>
+        <w:rPr>
+          <w:rFonts w:asciiTheme="majorHAnsi" w:hAnsiTheme="majorHAnsi" w:cstheme="majorHAnsi"/>
+          <w:b/>
+          <w:bCs/>
+          <w:sz w:val="32"/>
+          <w:szCs w:val="32"/>
+          <w:lang w:val="es-ES"/>
+        </w:rPr>
+        <w:t>MotoPartesErazo</w:t>
+      </w:r>
+      <w:proofErr w:type="spellEnd"/>
     </w:p>
     <w:p>
       <w:pPr>
@@ -42,7 +59,7 @@
     </w:p>
     <w:tbl>
       <w:tblPr>
-        <w:tblStyle w:val="Tablaconcuadrcula"/>
+        <w:tblStyle w:val="Tabladecuadrcula4"/>
         <w:tblW w:w="0" w:type="auto"/>
         <w:tblLook w:val="04A0" w:firstRow="1" w:lastRow="0" w:firstColumn="1" w:lastColumn="0" w:noHBand="0" w:noVBand="1"/>
       </w:tblPr>
@@ -51,14 +68,20 @@
         <w:gridCol w:w="6684"/>
       </w:tblGrid>
       <w:tr>
+        <w:trPr>
+          <w:cnfStyle w:val="100000000000" w:firstRow="1" w:lastRow="0" w:firstColumn="0" w:lastColumn="0" w:oddVBand="0" w:evenVBand="0" w:oddHBand="0" w:evenHBand="0" w:firstRowFirstColumn="0" w:firstRowLastColumn="0" w:lastRowFirstColumn="0" w:lastRowLastColumn="0"/>
+        </w:trPr>
         <w:tc>
           <w:tcPr>
+            <w:cnfStyle w:val="001000000000" w:firstRow="0" w:lastRow="0" w:firstColumn="1" w:lastColumn="0" w:oddVBand="0" w:evenVBand="0" w:oddHBand="0" w:evenHBand="0" w:firstRowFirstColumn="0" w:firstRowLastColumn="0" w:lastRowFirstColumn="0" w:lastRowLastColumn="0"/>
             <w:tcW w:w="4106" w:type="dxa"/>
           </w:tcPr>
           <w:p>
             <w:pPr>
               <w:rPr>
                 <w:rFonts w:asciiTheme="majorHAnsi" w:hAnsiTheme="majorHAnsi" w:cstheme="majorHAnsi"/>
+                <w:b w:val="0"/>
+                <w:bCs w:val="0"/>
                 <w:sz w:val="24"/>
                 <w:szCs w:val="24"/>
                 <w:lang w:val="es-ES"/>
@@ -67,6 +90,8 @@
             <w:r>
               <w:rPr>
                 <w:rFonts w:asciiTheme="majorHAnsi" w:hAnsiTheme="majorHAnsi" w:cstheme="majorHAnsi"/>
+                <w:b w:val="0"/>
+                <w:bCs w:val="0"/>
                 <w:sz w:val="24"/>
                 <w:szCs w:val="24"/>
                 <w:lang w:val="es-ES"/>
@@ -81,8 +106,11 @@
           </w:tcPr>
           <w:p>
             <w:pPr>
-              <w:rPr>
-                <w:rFonts w:asciiTheme="majorHAnsi" w:hAnsiTheme="majorHAnsi" w:cstheme="majorHAnsi"/>
+              <w:cnfStyle w:val="100000000000" w:firstRow="1" w:lastRow="0" w:firstColumn="0" w:lastColumn="0" w:oddVBand="0" w:evenVBand="0" w:oddHBand="0" w:evenHBand="0" w:firstRowFirstColumn="0" w:firstRowLastColumn="0" w:lastRowFirstColumn="0" w:lastRowLastColumn="0"/>
+              <w:rPr>
+                <w:rFonts w:asciiTheme="majorHAnsi" w:hAnsiTheme="majorHAnsi" w:cstheme="majorHAnsi"/>
+                <w:b w:val="0"/>
+                <w:bCs w:val="0"/>
                 <w:sz w:val="24"/>
                 <w:szCs w:val="24"/>
                 <w:lang w:val="es-ES"/>
@@ -91,6 +119,8 @@
             <w:r>
               <w:rPr>
                 <w:rFonts w:asciiTheme="majorHAnsi" w:hAnsiTheme="majorHAnsi" w:cstheme="majorHAnsi"/>
+                <w:b w:val="0"/>
+                <w:bCs w:val="0"/>
                 <w:sz w:val="24"/>
                 <w:szCs w:val="24"/>
                 <w:lang w:val="es-ES"/>
@@ -101,8 +131,12 @@
         </w:tc>
       </w:tr>
       <w:tr>
+        <w:trPr>
+          <w:cnfStyle w:val="000000100000" w:firstRow="0" w:lastRow="0" w:firstColumn="0" w:lastColumn="0" w:oddVBand="0" w:evenVBand="0" w:oddHBand="1" w:evenHBand="0" w:firstRowFirstColumn="0" w:firstRowLastColumn="0" w:lastRowFirstColumn="0" w:lastRowLastColumn="0"/>
+        </w:trPr>
         <w:tc>
           <w:tcPr>
+            <w:cnfStyle w:val="001000000000" w:firstRow="0" w:lastRow="0" w:firstColumn="1" w:lastColumn="0" w:oddVBand="0" w:evenVBand="0" w:oddHBand="0" w:evenHBand="0" w:firstRowFirstColumn="0" w:firstRowLastColumn="0" w:lastRowFirstColumn="0" w:lastRowLastColumn="0"/>
             <w:tcW w:w="4106" w:type="dxa"/>
           </w:tcPr>
           <w:p>
@@ -114,6 +148,7 @@
                 <w:lang w:val="es-ES"/>
               </w:rPr>
             </w:pPr>
+            <w:proofErr w:type="spellStart"/>
             <w:r>
               <w:rPr>
                 <w:rFonts w:asciiTheme="majorHAnsi" w:hAnsiTheme="majorHAnsi" w:cstheme="majorHAnsi"/>
@@ -123,6 +158,7 @@
               </w:rPr>
               <w:t>ConfigGlobal</w:t>
             </w:r>
+            <w:proofErr w:type="spellEnd"/>
           </w:p>
         </w:tc>
         <w:tc>
@@ -131,6 +167,7 @@
           </w:tcPr>
           <w:p>
             <w:pPr>
+              <w:cnfStyle w:val="000000100000" w:firstRow="0" w:lastRow="0" w:firstColumn="0" w:lastColumn="0" w:oddVBand="0" w:evenVBand="0" w:oddHBand="1" w:evenHBand="0" w:firstRowFirstColumn="0" w:firstRowLastColumn="0" w:lastRowFirstColumn="0" w:lastRowLastColumn="0"/>
               <w:rPr>
                 <w:rFonts w:asciiTheme="majorHAnsi" w:hAnsiTheme="majorHAnsi" w:cstheme="majorHAnsi"/>
                 <w:sz w:val="24"/>
@@ -153,6 +190,7 @@
       <w:tr>
         <w:tc>
           <w:tcPr>
+            <w:cnfStyle w:val="001000000000" w:firstRow="0" w:lastRow="0" w:firstColumn="1" w:lastColumn="0" w:oddVBand="0" w:evenVBand="0" w:oddHBand="0" w:evenHBand="0" w:firstRowFirstColumn="0" w:firstRowLastColumn="0" w:lastRowFirstColumn="0" w:lastRowLastColumn="0"/>
             <w:tcW w:w="4106" w:type="dxa"/>
           </w:tcPr>
           <w:p>
@@ -181,6 +219,7 @@
           </w:tcPr>
           <w:p>
             <w:pPr>
+              <w:cnfStyle w:val="000000000000" w:firstRow="0" w:lastRow="0" w:firstColumn="0" w:lastColumn="0" w:oddVBand="0" w:evenVBand="0" w:oddHBand="0" w:evenHBand="0" w:firstRowFirstColumn="0" w:firstRowLastColumn="0" w:lastRowFirstColumn="0" w:lastRowLastColumn="0"/>
               <w:rPr>
                 <w:rFonts w:asciiTheme="majorHAnsi" w:hAnsiTheme="majorHAnsi" w:cstheme="majorHAnsi"/>
                 <w:sz w:val="24"/>
@@ -201,8 +240,12 @@
         </w:tc>
       </w:tr>
       <w:tr>
+        <w:trPr>
+          <w:cnfStyle w:val="000000100000" w:firstRow="0" w:lastRow="0" w:firstColumn="0" w:lastColumn="0" w:oddVBand="0" w:evenVBand="0" w:oddHBand="1" w:evenHBand="0" w:firstRowFirstColumn="0" w:firstRowLastColumn="0" w:lastRowFirstColumn="0" w:lastRowLastColumn="0"/>
+        </w:trPr>
         <w:tc>
           <w:tcPr>
+            <w:cnfStyle w:val="001000000000" w:firstRow="0" w:lastRow="0" w:firstColumn="1" w:lastColumn="0" w:oddVBand="0" w:evenVBand="0" w:oddHBand="0" w:evenHBand="0" w:firstRowFirstColumn="0" w:firstRowLastColumn="0" w:lastRowFirstColumn="0" w:lastRowLastColumn="0"/>
             <w:tcW w:w="4106" w:type="dxa"/>
           </w:tcPr>
           <w:p>
@@ -231,6 +274,7 @@
           </w:tcPr>
           <w:p>
             <w:pPr>
+              <w:cnfStyle w:val="000000100000" w:firstRow="0" w:lastRow="0" w:firstColumn="0" w:lastColumn="0" w:oddVBand="0" w:evenVBand="0" w:oddHBand="1" w:evenHBand="0" w:firstRowFirstColumn="0" w:firstRowLastColumn="0" w:lastRowFirstColumn="0" w:lastRowLastColumn="0"/>
               <w:rPr>
                 <w:rFonts w:asciiTheme="majorHAnsi" w:hAnsiTheme="majorHAnsi" w:cstheme="majorHAnsi"/>
                 <w:sz w:val="24"/>
@@ -271,6 +315,7 @@
       <w:tr>
         <w:tc>
           <w:tcPr>
+            <w:cnfStyle w:val="001000000000" w:firstRow="0" w:lastRow="0" w:firstColumn="1" w:lastColumn="0" w:oddVBand="0" w:evenVBand="0" w:oddHBand="0" w:evenHBand="0" w:firstRowFirstColumn="0" w:firstRowLastColumn="0" w:lastRowFirstColumn="0" w:lastRowLastColumn="0"/>
             <w:tcW w:w="4106" w:type="dxa"/>
           </w:tcPr>
           <w:p>
@@ -299,6 +344,7 @@
           </w:tcPr>
           <w:p>
             <w:pPr>
+              <w:cnfStyle w:val="000000000000" w:firstRow="0" w:lastRow="0" w:firstColumn="0" w:lastColumn="0" w:oddVBand="0" w:evenVBand="0" w:oddHBand="0" w:evenHBand="0" w:firstRowFirstColumn="0" w:firstRowLastColumn="0" w:lastRowFirstColumn="0" w:lastRowLastColumn="0"/>
               <w:rPr>
                 <w:rFonts w:asciiTheme="majorHAnsi" w:hAnsiTheme="majorHAnsi" w:cstheme="majorHAnsi"/>
                 <w:sz w:val="24"/>
@@ -319,8 +365,12 @@
         </w:tc>
       </w:tr>
       <w:tr>
+        <w:trPr>
+          <w:cnfStyle w:val="000000100000" w:firstRow="0" w:lastRow="0" w:firstColumn="0" w:lastColumn="0" w:oddVBand="0" w:evenVBand="0" w:oddHBand="1" w:evenHBand="0" w:firstRowFirstColumn="0" w:firstRowLastColumn="0" w:lastRowFirstColumn="0" w:lastRowLastColumn="0"/>
+        </w:trPr>
         <w:tc>
           <w:tcPr>
+            <w:cnfStyle w:val="001000000000" w:firstRow="0" w:lastRow="0" w:firstColumn="1" w:lastColumn="0" w:oddVBand="0" w:evenVBand="0" w:oddHBand="0" w:evenHBand="0" w:firstRowFirstColumn="0" w:firstRowLastColumn="0" w:lastRowFirstColumn="0" w:lastRowLastColumn="0"/>
             <w:tcW w:w="4106" w:type="dxa"/>
           </w:tcPr>
           <w:p>
@@ -349,6 +399,7 @@
           </w:tcPr>
           <w:p>
             <w:pPr>
+              <w:cnfStyle w:val="000000100000" w:firstRow="0" w:lastRow="0" w:firstColumn="0" w:lastColumn="0" w:oddVBand="0" w:evenVBand="0" w:oddHBand="1" w:evenHBand="0" w:firstRowFirstColumn="0" w:firstRowLastColumn="0" w:lastRowFirstColumn="0" w:lastRowLastColumn="0"/>
               <w:rPr>
                 <w:rFonts w:asciiTheme="majorHAnsi" w:hAnsiTheme="majorHAnsi" w:cstheme="majorHAnsi"/>
                 <w:sz w:val="24"/>
@@ -458,74 +509,9 @@
           <w:szCs w:val="24"/>
           <w:lang w:val="es-ES"/>
         </w:rPr>
-        <w:t>Clase DBHelper</w:t>
-      </w:r>
-      <w:r>
-        <w:rPr>
-          <w:rFonts w:asciiTheme="majorHAnsi" w:hAnsiTheme="majorHAnsi" w:cstheme="majorHAnsi"/>
-          <w:sz w:val="24"/>
-          <w:szCs w:val="24"/>
-          <w:lang w:val="es-ES"/>
-        </w:rPr>
-        <w:t xml:space="preserve"> -</w:t>
-      </w:r>
-      <w:r>
-        <w:rPr>
-          <w:rFonts w:asciiTheme="majorHAnsi" w:hAnsiTheme="majorHAnsi" w:cstheme="majorHAnsi"/>
-          <w:sz w:val="24"/>
-          <w:szCs w:val="24"/>
-          <w:lang w:val="es-ES"/>
-        </w:rPr>
-        <w:t>&gt; esta clase genérica nos va a permitir conectarme a nuestro motor de base de datos, pero esta clase también podremos conectarnos a otros motores de base de datos.</w:t>
-      </w:r>
-    </w:p>
-    <w:p>
-      <w:pPr>
-        <w:rPr>
-          <w:rFonts w:asciiTheme="majorHAnsi" w:hAnsiTheme="majorHAnsi" w:cstheme="majorHAnsi"/>
-          <w:sz w:val="24"/>
-          <w:szCs w:val="24"/>
-          <w:lang w:val="es-ES"/>
-        </w:rPr>
-      </w:pPr>
-      <w:r>
-        <w:rPr>
-          <w:rFonts w:asciiTheme="majorHAnsi" w:hAnsiTheme="majorHAnsi" w:cstheme="majorHAnsi"/>
-          <w:sz w:val="24"/>
-          <w:szCs w:val="24"/>
-          <w:lang w:val="es-ES"/>
-        </w:rPr>
-        <w:t>Esta clase utilizara transacciones para efectuar las operaciones, las cuales están implementadas con tres métodos.</w:t>
-      </w:r>
-    </w:p>
-    <w:p>
-      <w:pPr>
-        <w:rPr>
-          <w:rFonts w:asciiTheme="majorHAnsi" w:hAnsiTheme="majorHAnsi" w:cstheme="majorHAnsi"/>
-          <w:sz w:val="24"/>
-          <w:szCs w:val="24"/>
-          <w:lang w:val="es-ES"/>
-        </w:rPr>
-      </w:pPr>
-      <w:r>
-        <w:rPr>
-          <w:rFonts w:asciiTheme="majorHAnsi" w:hAnsiTheme="majorHAnsi" w:cstheme="majorHAnsi"/>
-          <w:sz w:val="24"/>
-          <w:szCs w:val="24"/>
-          <w:lang w:val="es-ES"/>
-        </w:rPr>
-        <w:t>Tendrá un método para crear, actualizar y eliminar registros en la base de datos.</w:t>
-      </w:r>
-    </w:p>
-    <w:p>
-      <w:pPr>
-        <w:rPr>
-          <w:rFonts w:asciiTheme="majorHAnsi" w:hAnsiTheme="majorHAnsi" w:cstheme="majorHAnsi"/>
-          <w:sz w:val="24"/>
-          <w:szCs w:val="24"/>
-          <w:lang w:val="es-ES"/>
-        </w:rPr>
-      </w:pPr>
+        <w:t xml:space="preserve">Clase </w:t>
+      </w:r>
+      <w:proofErr w:type="spellStart"/>
       <w:r>
         <w:rPr>
           <w:rFonts w:asciiTheme="majorHAnsi" w:hAnsiTheme="majorHAnsi" w:cstheme="majorHAnsi"/>
@@ -535,27 +521,65 @@
           <w:szCs w:val="24"/>
           <w:lang w:val="es-ES"/>
         </w:rPr>
-        <w:t>Clase ClsComun</w:t>
-      </w:r>
-      <w:r>
-        <w:rPr>
-          <w:rFonts w:asciiTheme="majorHAnsi" w:hAnsiTheme="majorHAnsi" w:cstheme="majorHAnsi"/>
-          <w:sz w:val="24"/>
-          <w:szCs w:val="24"/>
-          <w:lang w:val="es-ES"/>
-        </w:rPr>
-        <w:t xml:space="preserve">  -&gt;  esta nos va permitir trabajar con propiedades y métodos genéricas es decir de uso global para cualquier parte del proyecto.</w:t>
-      </w:r>
-    </w:p>
-    <w:p>
-      <w:pPr>
-        <w:rPr>
-          <w:rFonts w:asciiTheme="majorHAnsi" w:hAnsiTheme="majorHAnsi" w:cstheme="majorHAnsi"/>
-          <w:sz w:val="24"/>
-          <w:szCs w:val="24"/>
-          <w:lang w:val="es-ES"/>
-        </w:rPr>
-      </w:pPr>
+        <w:t>DBHelper</w:t>
+      </w:r>
+      <w:proofErr w:type="spellEnd"/>
+      <w:r>
+        <w:rPr>
+          <w:rFonts w:asciiTheme="majorHAnsi" w:hAnsiTheme="majorHAnsi" w:cstheme="majorHAnsi"/>
+          <w:sz w:val="24"/>
+          <w:szCs w:val="24"/>
+          <w:lang w:val="es-ES"/>
+        </w:rPr>
+        <w:t xml:space="preserve"> -</w:t>
+      </w:r>
+      <w:r>
+        <w:rPr>
+          <w:rFonts w:asciiTheme="majorHAnsi" w:hAnsiTheme="majorHAnsi" w:cstheme="majorHAnsi"/>
+          <w:sz w:val="24"/>
+          <w:szCs w:val="24"/>
+          <w:lang w:val="es-ES"/>
+        </w:rPr>
+        <w:t>&gt; esta clase genérica nos va a permitir conectarme a nuestro motor de base de datos, pero esta clase también podremos conectarnos a otros motores de base de datos.</w:t>
+      </w:r>
+    </w:p>
+    <w:p>
+      <w:pPr>
+        <w:rPr>
+          <w:rFonts w:asciiTheme="majorHAnsi" w:hAnsiTheme="majorHAnsi" w:cstheme="majorHAnsi"/>
+          <w:sz w:val="24"/>
+          <w:szCs w:val="24"/>
+          <w:lang w:val="es-ES"/>
+        </w:rPr>
+      </w:pPr>
+      <w:r>
+        <w:rPr>
+          <w:rFonts w:asciiTheme="majorHAnsi" w:hAnsiTheme="majorHAnsi" w:cstheme="majorHAnsi"/>
+          <w:sz w:val="24"/>
+          <w:szCs w:val="24"/>
+          <w:lang w:val="es-ES"/>
+        </w:rPr>
+        <w:t>Esta clase utilizara transacciones para efectuar las operaciones, las cuales están implementadas con tres métodos.</w:t>
+      </w:r>
+    </w:p>
+    <w:p>
+      <w:pPr>
+        <w:rPr>
+          <w:rFonts w:asciiTheme="majorHAnsi" w:hAnsiTheme="majorHAnsi" w:cstheme="majorHAnsi"/>
+          <w:sz w:val="24"/>
+          <w:szCs w:val="24"/>
+          <w:lang w:val="es-ES"/>
+        </w:rPr>
+      </w:pPr>
+      <w:r>
+        <w:rPr>
+          <w:rFonts w:asciiTheme="majorHAnsi" w:hAnsiTheme="majorHAnsi" w:cstheme="majorHAnsi"/>
+          <w:sz w:val="24"/>
+          <w:szCs w:val="24"/>
+          <w:lang w:val="es-ES"/>
+        </w:rPr>
+        <w:t>Tendrá un método para crear, actualizar y eliminar registros en la base de datos.</w:t>
+      </w:r>
     </w:p>
     <w:p>
       <w:pPr>
@@ -575,36 +599,10 @@
           <w:szCs w:val="24"/>
           <w:lang w:val="es-ES"/>
         </w:rPr>
-        <w:t>Clase Articulo</w:t>
-      </w:r>
-      <w:r>
-        <w:rPr>
-          <w:rFonts w:asciiTheme="majorHAnsi" w:hAnsiTheme="majorHAnsi" w:cstheme="majorHAnsi"/>
-          <w:sz w:val="24"/>
-          <w:szCs w:val="24"/>
-          <w:lang w:val="es-ES"/>
-        </w:rPr>
-        <w:t xml:space="preserve"> -&gt; representa a la tabla Artículos de la base de datos.</w:t>
-      </w:r>
-    </w:p>
-    <w:p>
-      <w:pPr>
-        <w:rPr>
-          <w:rFonts w:asciiTheme="majorHAnsi" w:hAnsiTheme="majorHAnsi" w:cstheme="majorHAnsi"/>
-          <w:sz w:val="24"/>
-          <w:szCs w:val="24"/>
-          <w:lang w:val="es-ES"/>
-        </w:rPr>
-      </w:pPr>
-      <w:r>
-        <w:rPr>
-          <w:rFonts w:asciiTheme="majorHAnsi" w:hAnsiTheme="majorHAnsi" w:cstheme="majorHAnsi"/>
-          <w:sz w:val="24"/>
-          <w:szCs w:val="24"/>
-          <w:lang w:val="es-ES"/>
-        </w:rPr>
-        <w:t xml:space="preserve">El campo </w:t>
-      </w:r>
+        <w:t xml:space="preserve">Clase </w:t>
+      </w:r>
+      <w:proofErr w:type="spellStart"/>
+      <w:proofErr w:type="gramStart"/>
       <w:r>
         <w:rPr>
           <w:rFonts w:asciiTheme="majorHAnsi" w:hAnsiTheme="majorHAnsi" w:cstheme="majorHAnsi"/>
@@ -614,63 +612,48 @@
           <w:szCs w:val="24"/>
           <w:lang w:val="es-ES"/>
         </w:rPr>
-        <w:t>Servicio</w:t>
-      </w:r>
-      <w:r>
-        <w:rPr>
-          <w:rFonts w:asciiTheme="majorHAnsi" w:hAnsiTheme="majorHAnsi" w:cstheme="majorHAnsi"/>
-          <w:sz w:val="24"/>
-          <w:szCs w:val="24"/>
-          <w:lang w:val="es-ES"/>
-        </w:rPr>
-        <w:t xml:space="preserve"> el cual se </w:t>
-      </w:r>
-      <w:r>
-        <w:rPr>
-          <w:rFonts w:asciiTheme="majorHAnsi" w:hAnsiTheme="majorHAnsi" w:cstheme="majorHAnsi"/>
-          <w:sz w:val="24"/>
-          <w:szCs w:val="24"/>
-          <w:lang w:val="es-ES"/>
-        </w:rPr>
-        <w:t>guarda</w:t>
-      </w:r>
-      <w:r>
-        <w:rPr>
-          <w:rFonts w:asciiTheme="majorHAnsi" w:hAnsiTheme="majorHAnsi" w:cstheme="majorHAnsi"/>
-          <w:sz w:val="24"/>
-          <w:szCs w:val="24"/>
-          <w:lang w:val="es-ES"/>
-        </w:rPr>
-        <w:t xml:space="preserve"> un 0 (cero) o un 1 (uno), identifica si el </w:t>
-      </w:r>
-      <w:r>
-        <w:rPr>
-          <w:rFonts w:asciiTheme="majorHAnsi" w:hAnsiTheme="majorHAnsi" w:cstheme="majorHAnsi"/>
-          <w:sz w:val="24"/>
-          <w:szCs w:val="24"/>
-          <w:lang w:val="es-ES"/>
-        </w:rPr>
-        <w:t>articulo es un servicio. Poe ejemplo si el artículo se llama Aceite u el campo servicio esta en 1, este articulo es un servicio por ejemplo un cambio de aceite.</w:t>
-      </w:r>
-    </w:p>
-    <w:p>
-      <w:pPr>
-        <w:rPr>
-          <w:rFonts w:asciiTheme="majorHAnsi" w:hAnsiTheme="majorHAnsi" w:cstheme="majorHAnsi"/>
-          <w:sz w:val="24"/>
-          <w:szCs w:val="24"/>
-          <w:lang w:val="es-ES"/>
-        </w:rPr>
-      </w:pPr>
-      <w:r>
-        <w:rPr>
-          <w:rFonts w:asciiTheme="majorHAnsi" w:hAnsiTheme="majorHAnsi" w:cstheme="majorHAnsi"/>
-          <w:sz w:val="24"/>
-          <w:szCs w:val="24"/>
-          <w:lang w:val="es-ES"/>
-        </w:rPr>
-        <w:t xml:space="preserve">El campo </w:t>
-      </w:r>
+        <w:t>ClsComun</w:t>
+      </w:r>
+      <w:proofErr w:type="spellEnd"/>
+      <w:r>
+        <w:rPr>
+          <w:rFonts w:asciiTheme="majorHAnsi" w:hAnsiTheme="majorHAnsi" w:cstheme="majorHAnsi"/>
+          <w:sz w:val="24"/>
+          <w:szCs w:val="24"/>
+          <w:lang w:val="es-ES"/>
+        </w:rPr>
+        <w:t xml:space="preserve">  -</w:t>
+      </w:r>
+      <w:proofErr w:type="gramEnd"/>
+      <w:r>
+        <w:rPr>
+          <w:rFonts w:asciiTheme="majorHAnsi" w:hAnsiTheme="majorHAnsi" w:cstheme="majorHAnsi"/>
+          <w:sz w:val="24"/>
+          <w:szCs w:val="24"/>
+          <w:lang w:val="es-ES"/>
+        </w:rPr>
+        <w:t>&gt;  esta nos va permitir trabajar con propiedades y métodos genéricas es decir de uso global para cualquier parte del proyecto.</w:t>
+      </w:r>
+    </w:p>
+    <w:p>
+      <w:pPr>
+        <w:rPr>
+          <w:rFonts w:asciiTheme="majorHAnsi" w:hAnsiTheme="majorHAnsi" w:cstheme="majorHAnsi"/>
+          <w:sz w:val="24"/>
+          <w:szCs w:val="24"/>
+          <w:lang w:val="es-ES"/>
+        </w:rPr>
+      </w:pPr>
+    </w:p>
+    <w:p>
+      <w:pPr>
+        <w:rPr>
+          <w:rFonts w:asciiTheme="majorHAnsi" w:hAnsiTheme="majorHAnsi" w:cstheme="majorHAnsi"/>
+          <w:sz w:val="24"/>
+          <w:szCs w:val="24"/>
+          <w:lang w:val="es-ES"/>
+        </w:rPr>
+      </w:pPr>
       <w:r>
         <w:rPr>
           <w:rFonts w:asciiTheme="majorHAnsi" w:hAnsiTheme="majorHAnsi" w:cstheme="majorHAnsi"/>
@@ -680,6 +663,156 @@
           <w:szCs w:val="24"/>
           <w:lang w:val="es-ES"/>
         </w:rPr>
+        <w:t>Clase Articulo</w:t>
+      </w:r>
+      <w:r>
+        <w:rPr>
+          <w:rFonts w:asciiTheme="majorHAnsi" w:hAnsiTheme="majorHAnsi" w:cstheme="majorHAnsi"/>
+          <w:sz w:val="24"/>
+          <w:szCs w:val="24"/>
+          <w:lang w:val="es-ES"/>
+        </w:rPr>
+        <w:t xml:space="preserve"> -&gt; representa a la tabla Artículos de la base de datos.</w:t>
+      </w:r>
+    </w:p>
+    <w:p>
+      <w:pPr>
+        <w:rPr>
+          <w:rFonts w:asciiTheme="majorHAnsi" w:hAnsiTheme="majorHAnsi" w:cstheme="majorHAnsi"/>
+          <w:sz w:val="24"/>
+          <w:szCs w:val="24"/>
+          <w:lang w:val="es-ES"/>
+        </w:rPr>
+      </w:pPr>
+      <w:r>
+        <w:rPr>
+          <w:rFonts w:asciiTheme="majorHAnsi" w:hAnsiTheme="majorHAnsi" w:cstheme="majorHAnsi"/>
+          <w:sz w:val="24"/>
+          <w:szCs w:val="24"/>
+          <w:lang w:val="es-ES"/>
+        </w:rPr>
+        <w:t xml:space="preserve">El campo </w:t>
+      </w:r>
+      <w:r>
+        <w:rPr>
+          <w:rFonts w:asciiTheme="majorHAnsi" w:hAnsiTheme="majorHAnsi" w:cstheme="majorHAnsi"/>
+          <w:b/>
+          <w:bCs/>
+          <w:sz w:val="24"/>
+          <w:szCs w:val="24"/>
+          <w:lang w:val="es-ES"/>
+        </w:rPr>
+        <w:t>Servicio</w:t>
+      </w:r>
+      <w:r>
+        <w:rPr>
+          <w:rFonts w:asciiTheme="majorHAnsi" w:hAnsiTheme="majorHAnsi" w:cstheme="majorHAnsi"/>
+          <w:sz w:val="24"/>
+          <w:szCs w:val="24"/>
+          <w:lang w:val="es-ES"/>
+        </w:rPr>
+        <w:t xml:space="preserve"> el cual se </w:t>
+      </w:r>
+      <w:r>
+        <w:rPr>
+          <w:rFonts w:asciiTheme="majorHAnsi" w:hAnsiTheme="majorHAnsi" w:cstheme="majorHAnsi"/>
+          <w:sz w:val="24"/>
+          <w:szCs w:val="24"/>
+          <w:lang w:val="es-ES"/>
+        </w:rPr>
+        <w:t>guarda</w:t>
+      </w:r>
+      <w:r>
+        <w:rPr>
+          <w:rFonts w:asciiTheme="majorHAnsi" w:hAnsiTheme="majorHAnsi" w:cstheme="majorHAnsi"/>
+          <w:sz w:val="24"/>
+          <w:szCs w:val="24"/>
+          <w:lang w:val="es-ES"/>
+        </w:rPr>
+        <w:t xml:space="preserve"> un 0 (cero) o un 1 (uno), identifica si el </w:t>
+      </w:r>
+      <w:r>
+        <w:rPr>
+          <w:rFonts w:asciiTheme="majorHAnsi" w:hAnsiTheme="majorHAnsi" w:cstheme="majorHAnsi"/>
+          <w:sz w:val="24"/>
+          <w:szCs w:val="24"/>
+          <w:lang w:val="es-ES"/>
+        </w:rPr>
+        <w:t>artículo</w:t>
+      </w:r>
+      <w:r>
+        <w:rPr>
+          <w:rFonts w:asciiTheme="majorHAnsi" w:hAnsiTheme="majorHAnsi" w:cstheme="majorHAnsi"/>
+          <w:sz w:val="24"/>
+          <w:szCs w:val="24"/>
+          <w:lang w:val="es-ES"/>
+        </w:rPr>
+        <w:t xml:space="preserve"> es un servicio. Poe ejemplo si el artículo se llama Aceite u el campo servicio </w:t>
+      </w:r>
+      <w:r>
+        <w:rPr>
+          <w:rFonts w:asciiTheme="majorHAnsi" w:hAnsiTheme="majorHAnsi" w:cstheme="majorHAnsi"/>
+          <w:sz w:val="24"/>
+          <w:szCs w:val="24"/>
+          <w:lang w:val="es-ES"/>
+        </w:rPr>
+        <w:t>está</w:t>
+      </w:r>
+      <w:r>
+        <w:rPr>
+          <w:rFonts w:asciiTheme="majorHAnsi" w:hAnsiTheme="majorHAnsi" w:cstheme="majorHAnsi"/>
+          <w:sz w:val="24"/>
+          <w:szCs w:val="24"/>
+          <w:lang w:val="es-ES"/>
+        </w:rPr>
+        <w:t xml:space="preserve"> en 1, este </w:t>
+      </w:r>
+      <w:r>
+        <w:rPr>
+          <w:rFonts w:asciiTheme="majorHAnsi" w:hAnsiTheme="majorHAnsi" w:cstheme="majorHAnsi"/>
+          <w:sz w:val="24"/>
+          <w:szCs w:val="24"/>
+          <w:lang w:val="es-ES"/>
+        </w:rPr>
+        <w:t>artículo</w:t>
+      </w:r>
+      <w:r>
+        <w:rPr>
+          <w:rFonts w:asciiTheme="majorHAnsi" w:hAnsiTheme="majorHAnsi" w:cstheme="majorHAnsi"/>
+          <w:sz w:val="24"/>
+          <w:szCs w:val="24"/>
+          <w:lang w:val="es-ES"/>
+        </w:rPr>
+        <w:t xml:space="preserve"> es un servicio por ejemplo un cambio de aceite.</w:t>
+      </w:r>
+    </w:p>
+    <w:p>
+      <w:pPr>
+        <w:rPr>
+          <w:rFonts w:asciiTheme="majorHAnsi" w:hAnsiTheme="majorHAnsi" w:cstheme="majorHAnsi"/>
+          <w:sz w:val="24"/>
+          <w:szCs w:val="24"/>
+          <w:lang w:val="es-ES"/>
+        </w:rPr>
+      </w:pPr>
+      <w:r>
+        <w:rPr>
+          <w:rFonts w:asciiTheme="majorHAnsi" w:hAnsiTheme="majorHAnsi" w:cstheme="majorHAnsi"/>
+          <w:sz w:val="24"/>
+          <w:szCs w:val="24"/>
+          <w:lang w:val="es-ES"/>
+        </w:rPr>
+        <w:t xml:space="preserve">El campo </w:t>
+      </w:r>
+      <w:r>
+        <w:rPr>
+          <w:rFonts w:asciiTheme="majorHAnsi" w:hAnsiTheme="majorHAnsi" w:cstheme="majorHAnsi"/>
+          <w:b/>
+          <w:bCs/>
+          <w:sz w:val="24"/>
+          <w:szCs w:val="24"/>
+          <w:lang w:val="es-ES"/>
+        </w:rPr>
         <w:t>descuento</w:t>
       </w:r>
       <w:r>
@@ -689,25 +822,147 @@
           <w:szCs w:val="24"/>
           <w:lang w:val="es-ES"/>
         </w:rPr>
-        <w:t>, representa el porcentaje de descuento que tendrá sobre el precio del artículo. Ejemplo. Para una articulo que cuenta $139,00 y en el campo descuenta se encuentra el valor 35, entonces el precio del articulo será un 35% menos de su valor.</w:t>
-      </w:r>
-    </w:p>
-    <w:p>
-      <w:pPr>
-        <w:rPr>
-          <w:rFonts w:asciiTheme="majorHAnsi" w:hAnsiTheme="majorHAnsi" w:cstheme="majorHAnsi"/>
-          <w:sz w:val="24"/>
-          <w:szCs w:val="24"/>
-          <w:lang w:val="es-ES"/>
-        </w:rPr>
-      </w:pPr>
-    </w:p>
-    <w:p>
-      <w:pPr>
-        <w:rPr>
-          <w:rFonts w:asciiTheme="majorHAnsi" w:hAnsiTheme="majorHAnsi" w:cstheme="majorHAnsi"/>
-          <w:sz w:val="24"/>
-          <w:szCs w:val="24"/>
+        <w:t xml:space="preserve">, representa el porcentaje de descuento que tendrá sobre el precio del artículo. Ejemplo. Para </w:t>
+      </w:r>
+      <w:r>
+        <w:rPr>
+          <w:rFonts w:asciiTheme="majorHAnsi" w:hAnsiTheme="majorHAnsi" w:cstheme="majorHAnsi"/>
+          <w:sz w:val="24"/>
+          <w:szCs w:val="24"/>
+          <w:lang w:val="es-ES"/>
+        </w:rPr>
+        <w:t>un artículo</w:t>
+      </w:r>
+      <w:r>
+        <w:rPr>
+          <w:rFonts w:asciiTheme="majorHAnsi" w:hAnsiTheme="majorHAnsi" w:cstheme="majorHAnsi"/>
+          <w:sz w:val="24"/>
+          <w:szCs w:val="24"/>
+          <w:lang w:val="es-ES"/>
+        </w:rPr>
+        <w:t xml:space="preserve"> que cuenta $139,00 y en el campo descuenta se encuentra el valor 35, entonces el precio del articulo será un 35% menos de su valor.</w:t>
+      </w:r>
+    </w:p>
+    <w:p>
+      <w:pPr>
+        <w:rPr>
+          <w:rFonts w:asciiTheme="majorHAnsi" w:hAnsiTheme="majorHAnsi" w:cstheme="majorHAnsi"/>
+          <w:b/>
+          <w:bCs/>
+          <w:sz w:val="28"/>
+          <w:szCs w:val="28"/>
+          <w:lang w:val="es-ES"/>
+        </w:rPr>
+      </w:pPr>
+      <w:r>
+        <w:rPr>
+          <w:rFonts w:asciiTheme="majorHAnsi" w:hAnsiTheme="majorHAnsi" w:cstheme="majorHAnsi"/>
+          <w:b/>
+          <w:bCs/>
+          <w:sz w:val="24"/>
+          <w:szCs w:val="24"/>
+          <w:lang w:val="es-ES"/>
+        </w:rPr>
+        <w:t xml:space="preserve">Clase </w:t>
+      </w:r>
+      <w:proofErr w:type="spellStart"/>
+      <w:r>
+        <w:rPr>
+          <w:rFonts w:asciiTheme="majorHAnsi" w:hAnsiTheme="majorHAnsi" w:cstheme="majorHAnsi"/>
+          <w:b/>
+          <w:bCs/>
+          <w:sz w:val="24"/>
+          <w:szCs w:val="24"/>
+          <w:lang w:val="es-ES"/>
+        </w:rPr>
+        <w:t>articulo_x_cod_barra</w:t>
+      </w:r>
+      <w:proofErr w:type="spellEnd"/>
+      <w:r>
+        <w:rPr>
+          <w:rFonts w:asciiTheme="majorHAnsi" w:hAnsiTheme="majorHAnsi" w:cstheme="majorHAnsi"/>
+          <w:b/>
+          <w:bCs/>
+          <w:sz w:val="24"/>
+          <w:szCs w:val="24"/>
+          <w:lang w:val="es-ES"/>
+        </w:rPr>
+        <w:t xml:space="preserve"> -&gt; </w:t>
+      </w:r>
+      <w:r>
+        <w:rPr>
+          <w:rFonts w:asciiTheme="majorHAnsi" w:hAnsiTheme="majorHAnsi" w:cstheme="majorHAnsi"/>
+          <w:sz w:val="24"/>
+          <w:szCs w:val="24"/>
+          <w:lang w:val="es-ES"/>
+        </w:rPr>
+        <w:t xml:space="preserve">Representa la tabla </w:t>
+      </w:r>
+      <w:proofErr w:type="spellStart"/>
+      <w:r>
+        <w:rPr>
+          <w:rFonts w:asciiTheme="majorHAnsi" w:hAnsiTheme="majorHAnsi" w:cstheme="majorHAnsi"/>
+          <w:sz w:val="24"/>
+          <w:szCs w:val="24"/>
+          <w:lang w:val="es-ES"/>
+        </w:rPr>
+        <w:t>articulo_x_cod_barra</w:t>
+      </w:r>
+      <w:proofErr w:type="spellEnd"/>
+      <w:r>
+        <w:rPr>
+          <w:rFonts w:asciiTheme="majorHAnsi" w:hAnsiTheme="majorHAnsi" w:cstheme="majorHAnsi"/>
+          <w:sz w:val="24"/>
+          <w:szCs w:val="24"/>
+          <w:lang w:val="es-ES"/>
+        </w:rPr>
+        <w:t>, la misma guarda el código de barra de los artículos.</w:t>
+      </w:r>
+    </w:p>
+    <w:p>
+      <w:pPr>
+        <w:rPr>
+          <w:rFonts w:asciiTheme="majorHAnsi" w:hAnsiTheme="majorHAnsi" w:cstheme="majorHAnsi"/>
+          <w:b/>
+          <w:bCs/>
+          <w:sz w:val="28"/>
+          <w:szCs w:val="28"/>
+          <w:lang w:val="es-ES"/>
+        </w:rPr>
+      </w:pPr>
+    </w:p>
+    <w:p>
+      <w:pPr>
+        <w:rPr>
+          <w:rFonts w:asciiTheme="majorHAnsi" w:hAnsiTheme="majorHAnsi" w:cstheme="majorHAnsi"/>
+          <w:b/>
+          <w:bCs/>
+          <w:sz w:val="28"/>
+          <w:szCs w:val="28"/>
+          <w:lang w:val="es-ES"/>
+        </w:rPr>
+      </w:pPr>
+    </w:p>
+    <w:p>
+      <w:pPr>
+        <w:rPr>
+          <w:rFonts w:asciiTheme="majorHAnsi" w:hAnsiTheme="majorHAnsi" w:cstheme="majorHAnsi"/>
+          <w:b/>
+          <w:bCs/>
+          <w:sz w:val="28"/>
+          <w:szCs w:val="28"/>
+          <w:lang w:val="es-ES"/>
+        </w:rPr>
+      </w:pPr>
+    </w:p>
+    <w:p>
+      <w:pPr>
+        <w:rPr>
+          <w:rFonts w:asciiTheme="majorHAnsi" w:hAnsiTheme="majorHAnsi" w:cstheme="majorHAnsi"/>
+          <w:b/>
+          <w:bCs/>
+          <w:sz w:val="28"/>
+          <w:szCs w:val="28"/>
           <w:lang w:val="es-ES"/>
         </w:rPr>
       </w:pPr>
@@ -723,9 +978,18 @@
           <w:lang w:val="es-ES"/>
         </w:rPr>
       </w:pPr>
-    </w:p>
-    <w:p>
-      <w:pPr>
+      <w:r>
+        <w:rPr>
+          <w:rFonts w:asciiTheme="majorHAnsi" w:hAnsiTheme="majorHAnsi" w:cstheme="majorHAnsi"/>
+          <w:b/>
+          <w:bCs/>
+          <w:sz w:val="28"/>
+          <w:szCs w:val="28"/>
+          <w:lang w:val="es-ES"/>
+        </w:rPr>
+        <w:t>Procedimientos</w:t>
+      </w:r>
+      <w:r>
         <w:rPr>
           <w:rFonts w:asciiTheme="majorHAnsi" w:hAnsiTheme="majorHAnsi" w:cstheme="majorHAnsi"/>
           <w:b/>
@@ -734,7 +998,8 @@
           <w:szCs w:val="32"/>
           <w:lang w:val="es-ES"/>
         </w:rPr>
-      </w:pPr>
+        <w:t xml:space="preserve"> </w:t>
+      </w:r>
       <w:r>
         <w:rPr>
           <w:rFonts w:asciiTheme="majorHAnsi" w:hAnsiTheme="majorHAnsi" w:cstheme="majorHAnsi"/>
@@ -744,28 +1009,6 @@
           <w:szCs w:val="28"/>
           <w:lang w:val="es-ES"/>
         </w:rPr>
-        <w:t>Procedimientos</w:t>
-      </w:r>
-      <w:r>
-        <w:rPr>
-          <w:rFonts w:asciiTheme="majorHAnsi" w:hAnsiTheme="majorHAnsi" w:cstheme="majorHAnsi"/>
-          <w:b/>
-          <w:bCs/>
-          <w:sz w:val="32"/>
-          <w:szCs w:val="32"/>
-          <w:lang w:val="es-ES"/>
-        </w:rPr>
-        <w:t xml:space="preserve"> </w:t>
-      </w:r>
-      <w:r>
-        <w:rPr>
-          <w:rFonts w:asciiTheme="majorHAnsi" w:hAnsiTheme="majorHAnsi" w:cstheme="majorHAnsi"/>
-          <w:b/>
-          <w:bCs/>
-          <w:sz w:val="28"/>
-          <w:szCs w:val="28"/>
-          <w:lang w:val="es-ES"/>
-        </w:rPr>
         <w:t>almacenados</w:t>
       </w:r>
     </w:p>
@@ -777,6 +1020,7 @@
           <w:szCs w:val="24"/>
         </w:rPr>
       </w:pPr>
+      <w:proofErr w:type="spellStart"/>
       <w:r>
         <w:rPr>
           <w:rFonts w:ascii="Consolas" w:hAnsi="Consolas" w:cs="Consolas"/>
@@ -784,34 +1028,9 @@
           <w:sz w:val="19"/>
           <w:szCs w:val="19"/>
         </w:rPr>
-        <w:t xml:space="preserve">sp_articulo_datos </w:t>
-      </w:r>
-      <w:r>
-        <w:rPr>
-          <w:rFonts w:asciiTheme="majorHAnsi" w:hAnsiTheme="majorHAnsi" w:cstheme="majorHAnsi"/>
-          <w:color w:val="A31515"/>
-          <w:sz w:val="24"/>
-          <w:szCs w:val="24"/>
-        </w:rPr>
-        <w:t>-&gt;</w:t>
-      </w:r>
-      <w:r>
-        <w:rPr>
-          <w:rFonts w:asciiTheme="majorHAnsi" w:hAnsiTheme="majorHAnsi" w:cstheme="majorHAnsi"/>
-          <w:sz w:val="24"/>
-          <w:szCs w:val="24"/>
-        </w:rPr>
-        <w:t xml:space="preserve"> devuelve toda una tabla en este caso, devuelve todos los registros de la tabla artículo.</w:t>
-      </w:r>
-    </w:p>
-    <w:p>
-      <w:pPr>
-        <w:rPr>
-          <w:rFonts w:asciiTheme="majorHAnsi" w:hAnsiTheme="majorHAnsi" w:cstheme="majorHAnsi"/>
-          <w:sz w:val="24"/>
-          <w:szCs w:val="24"/>
-        </w:rPr>
-      </w:pPr>
+        <w:t>sp_articulo_datos</w:t>
+      </w:r>
+      <w:proofErr w:type="spellEnd"/>
       <w:r>
         <w:rPr>
           <w:rFonts w:ascii="Consolas" w:hAnsi="Consolas" w:cs="Consolas"/>
@@ -819,8 +1038,7 @@
           <w:sz w:val="19"/>
           <w:szCs w:val="19"/>
         </w:rPr>
-        <w:lastRenderedPageBreak/>
-        <w:t xml:space="preserve">sp_articulo_datos </w:t>
+        <w:t xml:space="preserve"> </w:t>
       </w:r>
       <w:r>
         <w:rPr>
@@ -829,25 +1047,26 @@
           <w:sz w:val="24"/>
           <w:szCs w:val="24"/>
         </w:rPr>
-        <w:t xml:space="preserve">-&gt; </w:t>
-      </w:r>
-      <w:r>
-        <w:rPr>
-          <w:rFonts w:asciiTheme="majorHAnsi" w:hAnsiTheme="majorHAnsi" w:cstheme="majorHAnsi"/>
-          <w:sz w:val="24"/>
-          <w:szCs w:val="24"/>
-        </w:rPr>
-        <w:t>Ídem al procedimiento almacenado anterior.</w:t>
-      </w:r>
-    </w:p>
-    <w:p>
-      <w:pPr>
-        <w:rPr>
-          <w:rFonts w:asciiTheme="majorHAnsi" w:hAnsiTheme="majorHAnsi" w:cstheme="majorHAnsi"/>
-          <w:sz w:val="24"/>
-          <w:szCs w:val="24"/>
-        </w:rPr>
-      </w:pPr>
+        <w:t>-&gt;</w:t>
+      </w:r>
+      <w:r>
+        <w:rPr>
+          <w:rFonts w:asciiTheme="majorHAnsi" w:hAnsiTheme="majorHAnsi" w:cstheme="majorHAnsi"/>
+          <w:sz w:val="24"/>
+          <w:szCs w:val="24"/>
+        </w:rPr>
+        <w:t xml:space="preserve"> devuelve toda una tabla en este caso, devuelve todos los registros de la tabla artículo.</w:t>
+      </w:r>
+    </w:p>
+    <w:p>
+      <w:pPr>
+        <w:rPr>
+          <w:rFonts w:asciiTheme="majorHAnsi" w:hAnsiTheme="majorHAnsi" w:cstheme="majorHAnsi"/>
+          <w:sz w:val="24"/>
+          <w:szCs w:val="24"/>
+        </w:rPr>
+      </w:pPr>
+      <w:proofErr w:type="spellStart"/>
       <w:r>
         <w:rPr>
           <w:rFonts w:ascii="Consolas" w:hAnsi="Consolas" w:cs="Consolas"/>
@@ -855,25 +1074,9 @@
           <w:sz w:val="19"/>
           <w:szCs w:val="19"/>
         </w:rPr>
-        <w:t xml:space="preserve">sp_articulo_crear </w:t>
-      </w:r>
-      <w:r>
-        <w:rPr>
-          <w:rFonts w:asciiTheme="majorHAnsi" w:hAnsiTheme="majorHAnsi" w:cstheme="majorHAnsi"/>
-          <w:sz w:val="24"/>
-          <w:szCs w:val="24"/>
-        </w:rPr>
-        <w:t>-&gt; crea un nuevo registro en la tabla artículo.</w:t>
-      </w:r>
-    </w:p>
-    <w:p>
-      <w:pPr>
-        <w:rPr>
-          <w:rFonts w:asciiTheme="majorHAnsi" w:hAnsiTheme="majorHAnsi" w:cstheme="majorHAnsi"/>
-          <w:sz w:val="24"/>
-          <w:szCs w:val="24"/>
-        </w:rPr>
-      </w:pPr>
+        <w:t>sp_articulo_datos</w:t>
+      </w:r>
+      <w:proofErr w:type="spellEnd"/>
       <w:r>
         <w:rPr>
           <w:rFonts w:ascii="Consolas" w:hAnsi="Consolas" w:cs="Consolas"/>
@@ -881,8 +1084,35 @@
           <w:sz w:val="19"/>
           <w:szCs w:val="19"/>
         </w:rPr>
-        <w:t>sp_articulo_actualizar</w:t>
-      </w:r>
+        <w:t xml:space="preserve"> </w:t>
+      </w:r>
+      <w:r>
+        <w:rPr>
+          <w:rFonts w:asciiTheme="majorHAnsi" w:hAnsiTheme="majorHAnsi" w:cstheme="majorHAnsi"/>
+          <w:color w:val="A31515"/>
+          <w:sz w:val="24"/>
+          <w:szCs w:val="24"/>
+        </w:rPr>
+        <w:t xml:space="preserve">-&gt; </w:t>
+      </w:r>
+      <w:r>
+        <w:rPr>
+          <w:rFonts w:asciiTheme="majorHAnsi" w:hAnsiTheme="majorHAnsi" w:cstheme="majorHAnsi"/>
+          <w:sz w:val="24"/>
+          <w:szCs w:val="24"/>
+        </w:rPr>
+        <w:t>Ídem al procedimiento almacenado anterior.</w:t>
+      </w:r>
+    </w:p>
+    <w:p>
+      <w:pPr>
+        <w:rPr>
+          <w:rFonts w:asciiTheme="majorHAnsi" w:hAnsiTheme="majorHAnsi" w:cstheme="majorHAnsi"/>
+          <w:sz w:val="24"/>
+          <w:szCs w:val="24"/>
+        </w:rPr>
+      </w:pPr>
+      <w:proofErr w:type="spellStart"/>
       <w:r>
         <w:rPr>
           <w:rFonts w:ascii="Consolas" w:hAnsi="Consolas" w:cs="Consolas"/>
@@ -890,25 +1120,9 @@
           <w:sz w:val="19"/>
           <w:szCs w:val="19"/>
         </w:rPr>
-        <w:t xml:space="preserve"> </w:t>
-      </w:r>
-      <w:r>
-        <w:rPr>
-          <w:rFonts w:asciiTheme="majorHAnsi" w:hAnsiTheme="majorHAnsi" w:cstheme="majorHAnsi"/>
-          <w:sz w:val="24"/>
-          <w:szCs w:val="24"/>
-        </w:rPr>
-        <w:t>-&gt; Actualiza registros, se le pasa el id del artículo, es por el cual se va a buscar.</w:t>
-      </w:r>
-    </w:p>
-    <w:p>
-      <w:pPr>
-        <w:rPr>
-          <w:rFonts w:asciiTheme="majorHAnsi" w:hAnsiTheme="majorHAnsi" w:cstheme="majorHAnsi"/>
-          <w:sz w:val="24"/>
-          <w:szCs w:val="24"/>
-        </w:rPr>
-      </w:pPr>
+        <w:t>sp_articulo_crear</w:t>
+      </w:r>
+      <w:proofErr w:type="spellEnd"/>
       <w:r>
         <w:rPr>
           <w:rFonts w:ascii="Consolas" w:hAnsi="Consolas" w:cs="Consolas"/>
@@ -916,8 +1130,26 @@
           <w:sz w:val="19"/>
           <w:szCs w:val="19"/>
         </w:rPr>
-        <w:t>sp_articulo_eliminar</w:t>
-      </w:r>
+        <w:t xml:space="preserve"> </w:t>
+      </w:r>
+      <w:r>
+        <w:rPr>
+          <w:rFonts w:asciiTheme="majorHAnsi" w:hAnsiTheme="majorHAnsi" w:cstheme="majorHAnsi"/>
+          <w:sz w:val="24"/>
+          <w:szCs w:val="24"/>
+        </w:rPr>
+        <w:t>-&gt; crea un nuevo registro en la tabla artículo.</w:t>
+      </w:r>
+    </w:p>
+    <w:p>
+      <w:pPr>
+        <w:rPr>
+          <w:rFonts w:asciiTheme="majorHAnsi" w:hAnsiTheme="majorHAnsi" w:cstheme="majorHAnsi"/>
+          <w:sz w:val="24"/>
+          <w:szCs w:val="24"/>
+        </w:rPr>
+      </w:pPr>
+      <w:proofErr w:type="spellStart"/>
       <w:r>
         <w:rPr>
           <w:rFonts w:ascii="Consolas" w:hAnsi="Consolas" w:cs="Consolas"/>
@@ -925,34 +1157,9 @@
           <w:sz w:val="19"/>
           <w:szCs w:val="19"/>
         </w:rPr>
-        <w:t xml:space="preserve"> </w:t>
-      </w:r>
-      <w:r>
-        <w:rPr>
-          <w:rFonts w:asciiTheme="majorHAnsi" w:hAnsiTheme="majorHAnsi" w:cstheme="majorHAnsi"/>
-          <w:color w:val="A31515"/>
-          <w:sz w:val="24"/>
-          <w:szCs w:val="24"/>
-        </w:rPr>
-        <w:t>-&gt;</w:t>
-      </w:r>
-      <w:r>
-        <w:rPr>
-          <w:rFonts w:asciiTheme="majorHAnsi" w:hAnsiTheme="majorHAnsi" w:cstheme="majorHAnsi"/>
-          <w:sz w:val="24"/>
-          <w:szCs w:val="24"/>
-        </w:rPr>
-        <w:t xml:space="preserve"> Elimina registros de la tabla artículos, se busca por el id para eliminar los artículos.</w:t>
-      </w:r>
-    </w:p>
-    <w:p>
-      <w:pPr>
-        <w:rPr>
-          <w:rFonts w:asciiTheme="majorHAnsi" w:hAnsiTheme="majorHAnsi" w:cstheme="majorHAnsi"/>
-          <w:sz w:val="24"/>
-          <w:szCs w:val="24"/>
-        </w:rPr>
-      </w:pPr>
+        <w:t>sp_articulo_actualizar</w:t>
+      </w:r>
+      <w:proofErr w:type="spellEnd"/>
       <w:r>
         <w:rPr>
           <w:rFonts w:ascii="Consolas" w:hAnsi="Consolas" w:cs="Consolas"/>
@@ -960,8 +1167,26 @@
           <w:sz w:val="19"/>
           <w:szCs w:val="19"/>
         </w:rPr>
-        <w:t>sp_articulo_buscar</w:t>
-      </w:r>
+        <w:t xml:space="preserve"> </w:t>
+      </w:r>
+      <w:r>
+        <w:rPr>
+          <w:rFonts w:asciiTheme="majorHAnsi" w:hAnsiTheme="majorHAnsi" w:cstheme="majorHAnsi"/>
+          <w:sz w:val="24"/>
+          <w:szCs w:val="24"/>
+        </w:rPr>
+        <w:t>-&gt; Actualiza registros, se le pasa el id del artículo, es por el cual se va a buscar.</w:t>
+      </w:r>
+    </w:p>
+    <w:p>
+      <w:pPr>
+        <w:rPr>
+          <w:rFonts w:asciiTheme="majorHAnsi" w:hAnsiTheme="majorHAnsi" w:cstheme="majorHAnsi"/>
+          <w:sz w:val="24"/>
+          <w:szCs w:val="24"/>
+        </w:rPr>
+      </w:pPr>
+      <w:proofErr w:type="spellStart"/>
       <w:r>
         <w:rPr>
           <w:rFonts w:ascii="Consolas" w:hAnsi="Consolas" w:cs="Consolas"/>
@@ -969,25 +1194,9 @@
           <w:sz w:val="19"/>
           <w:szCs w:val="19"/>
         </w:rPr>
-        <w:t xml:space="preserve"> -&gt; </w:t>
-      </w:r>
-      <w:r>
-        <w:rPr>
-          <w:rFonts w:asciiTheme="majorHAnsi" w:hAnsiTheme="majorHAnsi" w:cstheme="majorHAnsi"/>
-          <w:sz w:val="24"/>
-          <w:szCs w:val="24"/>
-        </w:rPr>
-        <w:t>Buscar artículos según criterio que se le pasa por parámetro.</w:t>
-      </w:r>
-    </w:p>
-    <w:p>
-      <w:pPr>
-        <w:rPr>
-          <w:rFonts w:asciiTheme="majorHAnsi" w:hAnsiTheme="majorHAnsi" w:cstheme="majorHAnsi"/>
-          <w:sz w:val="24"/>
-          <w:szCs w:val="24"/>
-        </w:rPr>
-      </w:pPr>
+        <w:t>sp_articulo_eliminar</w:t>
+      </w:r>
+      <w:proofErr w:type="spellEnd"/>
       <w:r>
         <w:rPr>
           <w:rFonts w:ascii="Consolas" w:hAnsi="Consolas" w:cs="Consolas"/>
@@ -995,8 +1204,35 @@
           <w:sz w:val="19"/>
           <w:szCs w:val="19"/>
         </w:rPr>
-        <w:t>sp_articulo_hasDetalles</w:t>
-      </w:r>
+        <w:t xml:space="preserve"> </w:t>
+      </w:r>
+      <w:r>
+        <w:rPr>
+          <w:rFonts w:asciiTheme="majorHAnsi" w:hAnsiTheme="majorHAnsi" w:cstheme="majorHAnsi"/>
+          <w:color w:val="A31515"/>
+          <w:sz w:val="24"/>
+          <w:szCs w:val="24"/>
+        </w:rPr>
+        <w:t>-&gt;</w:t>
+      </w:r>
+      <w:r>
+        <w:rPr>
+          <w:rFonts w:asciiTheme="majorHAnsi" w:hAnsiTheme="majorHAnsi" w:cstheme="majorHAnsi"/>
+          <w:sz w:val="24"/>
+          <w:szCs w:val="24"/>
+        </w:rPr>
+        <w:t xml:space="preserve"> Elimina registros de la tabla artículos, se busca por el id para eliminar los artículos.</w:t>
+      </w:r>
+    </w:p>
+    <w:p>
+      <w:pPr>
+        <w:rPr>
+          <w:rFonts w:asciiTheme="majorHAnsi" w:hAnsiTheme="majorHAnsi" w:cstheme="majorHAnsi"/>
+          <w:sz w:val="24"/>
+          <w:szCs w:val="24"/>
+        </w:rPr>
+      </w:pPr>
+      <w:proofErr w:type="spellStart"/>
       <w:r>
         <w:rPr>
           <w:rFonts w:ascii="Consolas" w:hAnsi="Consolas" w:cs="Consolas"/>
@@ -1004,41 +1240,9 @@
           <w:sz w:val="19"/>
           <w:szCs w:val="19"/>
         </w:rPr>
-        <w:t xml:space="preserve"> -&gt; </w:t>
-      </w:r>
-      <w:r>
-        <w:rPr>
-          <w:rFonts w:asciiTheme="majorHAnsi" w:hAnsiTheme="majorHAnsi" w:cstheme="majorHAnsi"/>
-          <w:sz w:val="24"/>
-          <w:szCs w:val="24"/>
-        </w:rPr>
-        <w:t>Busca en la tabla Compr</w:t>
-      </w:r>
-      <w:r>
-        <w:rPr>
-          <w:rFonts w:asciiTheme="majorHAnsi" w:hAnsiTheme="majorHAnsi" w:cstheme="majorHAnsi"/>
-          <w:sz w:val="24"/>
-          <w:szCs w:val="24"/>
-        </w:rPr>
-        <w:t>o</w:t>
-      </w:r>
-      <w:r>
-        <w:rPr>
-          <w:rFonts w:asciiTheme="majorHAnsi" w:hAnsiTheme="majorHAnsi" w:cstheme="majorHAnsi"/>
-          <w:sz w:val="24"/>
-          <w:szCs w:val="24"/>
-        </w:rPr>
-        <w:t>bante_Detalles un artículo determinado, devuelve todos los registros que contengan el artículo buscado.</w:t>
-      </w:r>
-    </w:p>
-    <w:p>
-      <w:pPr>
-        <w:rPr>
-          <w:rFonts w:asciiTheme="majorHAnsi" w:hAnsiTheme="majorHAnsi" w:cstheme="majorHAnsi"/>
-          <w:sz w:val="24"/>
-          <w:szCs w:val="24"/>
-        </w:rPr>
-      </w:pPr>
+        <w:t>sp_articulo_buscar</w:t>
+      </w:r>
+      <w:proofErr w:type="spellEnd"/>
       <w:r>
         <w:rPr>
           <w:rFonts w:ascii="Consolas" w:hAnsi="Consolas" w:cs="Consolas"/>
@@ -1046,8 +1250,26 @@
           <w:sz w:val="19"/>
           <w:szCs w:val="19"/>
         </w:rPr>
-        <w:t>sp_articulo_hasStock</w:t>
-      </w:r>
+        <w:t xml:space="preserve"> -&gt; </w:t>
+      </w:r>
+      <w:r>
+        <w:rPr>
+          <w:rFonts w:asciiTheme="majorHAnsi" w:hAnsiTheme="majorHAnsi" w:cstheme="majorHAnsi"/>
+          <w:sz w:val="24"/>
+          <w:szCs w:val="24"/>
+        </w:rPr>
+        <w:t>Buscar artículos según criterio que se le pasa por parámetro.</w:t>
+      </w:r>
+    </w:p>
+    <w:p>
+      <w:pPr>
+        <w:rPr>
+          <w:rFonts w:asciiTheme="majorHAnsi" w:hAnsiTheme="majorHAnsi" w:cstheme="majorHAnsi"/>
+          <w:sz w:val="24"/>
+          <w:szCs w:val="24"/>
+        </w:rPr>
+      </w:pPr>
+      <w:proofErr w:type="spellStart"/>
       <w:r>
         <w:rPr>
           <w:rFonts w:ascii="Consolas" w:hAnsi="Consolas" w:cs="Consolas"/>
@@ -1055,25 +1277,9 @@
           <w:sz w:val="19"/>
           <w:szCs w:val="19"/>
         </w:rPr>
-        <w:t xml:space="preserve"> -&gt; </w:t>
-      </w:r>
-      <w:r>
-        <w:rPr>
-          <w:rFonts w:asciiTheme="majorHAnsi" w:hAnsiTheme="majorHAnsi" w:cstheme="majorHAnsi"/>
-          <w:sz w:val="24"/>
-          <w:szCs w:val="24"/>
-        </w:rPr>
-        <w:t>Se utiliza para buscar en la tabla Stock algún artículo.</w:t>
-      </w:r>
-    </w:p>
-    <w:p>
-      <w:pPr>
-        <w:rPr>
-          <w:rFonts w:asciiTheme="majorHAnsi" w:hAnsiTheme="majorHAnsi" w:cstheme="majorHAnsi"/>
-          <w:sz w:val="24"/>
-          <w:szCs w:val="24"/>
-        </w:rPr>
-      </w:pPr>
+        <w:t>sp_articulo_hasDetalles</w:t>
+      </w:r>
+      <w:proofErr w:type="spellEnd"/>
       <w:r>
         <w:rPr>
           <w:rFonts w:ascii="Consolas" w:hAnsi="Consolas" w:cs="Consolas"/>
@@ -1081,8 +1287,60 @@
           <w:sz w:val="19"/>
           <w:szCs w:val="19"/>
         </w:rPr>
-        <w:t>sp_articulo_hasCodBarra</w:t>
-      </w:r>
+        <w:t xml:space="preserve"> -&gt; </w:t>
+      </w:r>
+      <w:r>
+        <w:rPr>
+          <w:rFonts w:asciiTheme="majorHAnsi" w:hAnsiTheme="majorHAnsi" w:cstheme="majorHAnsi"/>
+          <w:sz w:val="24"/>
+          <w:szCs w:val="24"/>
+        </w:rPr>
+        <w:t xml:space="preserve">Busca en la tabla </w:t>
+      </w:r>
+      <w:proofErr w:type="spellStart"/>
+      <w:r>
+        <w:rPr>
+          <w:rFonts w:asciiTheme="majorHAnsi" w:hAnsiTheme="majorHAnsi" w:cstheme="majorHAnsi"/>
+          <w:sz w:val="24"/>
+          <w:szCs w:val="24"/>
+        </w:rPr>
+        <w:t>Compr</w:t>
+      </w:r>
+      <w:r>
+        <w:rPr>
+          <w:rFonts w:asciiTheme="majorHAnsi" w:hAnsiTheme="majorHAnsi" w:cstheme="majorHAnsi"/>
+          <w:sz w:val="24"/>
+          <w:szCs w:val="24"/>
+        </w:rPr>
+        <w:t>o</w:t>
+      </w:r>
+      <w:r>
+        <w:rPr>
+          <w:rFonts w:asciiTheme="majorHAnsi" w:hAnsiTheme="majorHAnsi" w:cstheme="majorHAnsi"/>
+          <w:sz w:val="24"/>
+          <w:szCs w:val="24"/>
+        </w:rPr>
+        <w:t>bante_Detalles</w:t>
+      </w:r>
+      <w:proofErr w:type="spellEnd"/>
+      <w:r>
+        <w:rPr>
+          <w:rFonts w:asciiTheme="majorHAnsi" w:hAnsiTheme="majorHAnsi" w:cstheme="majorHAnsi"/>
+          <w:sz w:val="24"/>
+          <w:szCs w:val="24"/>
+        </w:rPr>
+        <w:t xml:space="preserve"> un artículo determinado, devuelve todos los registros que contengan el artículo buscado.</w:t>
+      </w:r>
+    </w:p>
+    <w:p>
+      <w:pPr>
+        <w:rPr>
+          <w:rFonts w:asciiTheme="majorHAnsi" w:hAnsiTheme="majorHAnsi" w:cstheme="majorHAnsi"/>
+          <w:sz w:val="24"/>
+          <w:szCs w:val="24"/>
+        </w:rPr>
+      </w:pPr>
+      <w:proofErr w:type="spellStart"/>
       <w:r>
         <w:rPr>
           <w:rFonts w:ascii="Consolas" w:hAnsi="Consolas" w:cs="Consolas"/>
@@ -1090,41 +1348,9 @@
           <w:sz w:val="19"/>
           <w:szCs w:val="19"/>
         </w:rPr>
-        <w:t xml:space="preserve"> -&gt; </w:t>
-      </w:r>
-      <w:r>
-        <w:rPr>
-          <w:rFonts w:asciiTheme="majorHAnsi" w:hAnsiTheme="majorHAnsi" w:cstheme="majorHAnsi"/>
-          <w:sz w:val="24"/>
-          <w:szCs w:val="24"/>
-        </w:rPr>
-        <w:t xml:space="preserve">Se utiliza para buscar en la tabla </w:t>
-      </w:r>
-      <w:r>
-        <w:rPr>
-          <w:rFonts w:asciiTheme="majorHAnsi" w:hAnsiTheme="majorHAnsi" w:cstheme="majorHAnsi"/>
-          <w:sz w:val="24"/>
-          <w:szCs w:val="24"/>
-        </w:rPr>
-        <w:t>articulo_x_cod_barra</w:t>
-      </w:r>
-      <w:r>
-        <w:rPr>
-          <w:rFonts w:asciiTheme="majorHAnsi" w:hAnsiTheme="majorHAnsi" w:cstheme="majorHAnsi"/>
-          <w:sz w:val="24"/>
-          <w:szCs w:val="24"/>
-        </w:rPr>
-        <w:t xml:space="preserve"> algún artículo.</w:t>
-      </w:r>
-    </w:p>
-    <w:p>
-      <w:pPr>
-        <w:rPr>
-          <w:rFonts w:asciiTheme="majorHAnsi" w:hAnsiTheme="majorHAnsi" w:cstheme="majorHAnsi"/>
-          <w:sz w:val="24"/>
-          <w:szCs w:val="24"/>
-        </w:rPr>
-      </w:pPr>
+        <w:t>sp_articulo_hasStock</w:t>
+      </w:r>
+      <w:proofErr w:type="spellEnd"/>
       <w:r>
         <w:rPr>
           <w:rFonts w:ascii="Consolas" w:hAnsi="Consolas" w:cs="Consolas"/>
@@ -1132,8 +1358,26 @@
           <w:sz w:val="19"/>
           <w:szCs w:val="19"/>
         </w:rPr>
-        <w:t>sp_articulo_existe</w:t>
-      </w:r>
+        <w:t xml:space="preserve"> -&gt; </w:t>
+      </w:r>
+      <w:r>
+        <w:rPr>
+          <w:rFonts w:asciiTheme="majorHAnsi" w:hAnsiTheme="majorHAnsi" w:cstheme="majorHAnsi"/>
+          <w:sz w:val="24"/>
+          <w:szCs w:val="24"/>
+        </w:rPr>
+        <w:t>Se utiliza para buscar en la tabla Stock algún artículo.</w:t>
+      </w:r>
+    </w:p>
+    <w:p>
+      <w:pPr>
+        <w:rPr>
+          <w:rFonts w:asciiTheme="majorHAnsi" w:hAnsiTheme="majorHAnsi" w:cstheme="majorHAnsi"/>
+          <w:sz w:val="24"/>
+          <w:szCs w:val="24"/>
+        </w:rPr>
+      </w:pPr>
+      <w:proofErr w:type="spellStart"/>
       <w:r>
         <w:rPr>
           <w:rFonts w:ascii="Consolas" w:hAnsi="Consolas" w:cs="Consolas"/>
@@ -1141,6 +1385,16 @@
           <w:sz w:val="19"/>
           <w:szCs w:val="19"/>
         </w:rPr>
+        <w:t>sp_articulo_hasCodBarra</w:t>
+      </w:r>
+      <w:proofErr w:type="spellEnd"/>
+      <w:r>
+        <w:rPr>
+          <w:rFonts w:ascii="Consolas" w:hAnsi="Consolas" w:cs="Consolas"/>
+          <w:color w:val="A31515"/>
+          <w:sz w:val="19"/>
+          <w:szCs w:val="19"/>
+        </w:rPr>
         <w:t xml:space="preserve"> -&gt; </w:t>
       </w:r>
       <w:r>
@@ -1149,9 +1403,610 @@
           <w:sz w:val="24"/>
           <w:szCs w:val="24"/>
         </w:rPr>
+        <w:t xml:space="preserve">Se utiliza para buscar en la tabla </w:t>
+      </w:r>
+      <w:proofErr w:type="spellStart"/>
+      <w:r>
+        <w:rPr>
+          <w:rFonts w:asciiTheme="majorHAnsi" w:hAnsiTheme="majorHAnsi" w:cstheme="majorHAnsi"/>
+          <w:sz w:val="24"/>
+          <w:szCs w:val="24"/>
+        </w:rPr>
+        <w:t>articulo_x_cod_barra</w:t>
+      </w:r>
+      <w:proofErr w:type="spellEnd"/>
+      <w:r>
+        <w:rPr>
+          <w:rFonts w:asciiTheme="majorHAnsi" w:hAnsiTheme="majorHAnsi" w:cstheme="majorHAnsi"/>
+          <w:sz w:val="24"/>
+          <w:szCs w:val="24"/>
+        </w:rPr>
+        <w:t xml:space="preserve"> algún artículo.</w:t>
+      </w:r>
+    </w:p>
+    <w:p>
+      <w:pPr>
+        <w:rPr>
+          <w:rFonts w:asciiTheme="majorHAnsi" w:hAnsiTheme="majorHAnsi" w:cstheme="majorHAnsi"/>
+          <w:sz w:val="24"/>
+          <w:szCs w:val="24"/>
+        </w:rPr>
+      </w:pPr>
+      <w:proofErr w:type="spellStart"/>
+      <w:r>
+        <w:rPr>
+          <w:rFonts w:ascii="Consolas" w:hAnsi="Consolas" w:cs="Consolas"/>
+          <w:color w:val="A31515"/>
+          <w:sz w:val="19"/>
+          <w:szCs w:val="19"/>
+        </w:rPr>
+        <w:t>sp_articulo_existe</w:t>
+      </w:r>
+      <w:proofErr w:type="spellEnd"/>
+      <w:r>
+        <w:rPr>
+          <w:rFonts w:ascii="Consolas" w:hAnsi="Consolas" w:cs="Consolas"/>
+          <w:color w:val="A31515"/>
+          <w:sz w:val="19"/>
+          <w:szCs w:val="19"/>
+        </w:rPr>
+        <w:t xml:space="preserve"> -&gt; </w:t>
+      </w:r>
+      <w:r>
+        <w:rPr>
+          <w:rFonts w:asciiTheme="majorHAnsi" w:hAnsiTheme="majorHAnsi" w:cstheme="majorHAnsi"/>
+          <w:sz w:val="24"/>
+          <w:szCs w:val="24"/>
+        </w:rPr>
         <w:t>Busca o verifica que no exista dos artículos iguales.</w:t>
       </w:r>
     </w:p>
+    <w:p>
+      <w:pPr>
+        <w:rPr>
+          <w:rFonts w:asciiTheme="majorHAnsi" w:hAnsiTheme="majorHAnsi" w:cstheme="majorHAnsi"/>
+          <w:sz w:val="24"/>
+          <w:szCs w:val="24"/>
+          <w:lang w:val="es-ES"/>
+        </w:rPr>
+      </w:pPr>
+    </w:p>
+    <w:tbl>
+      <w:tblPr>
+        <w:tblStyle w:val="Tablaconcuadrcula4-nfasis5"/>
+        <w:tblW w:w="0" w:type="auto"/>
+        <w:tblLook w:val="04A0" w:firstRow="1" w:lastRow="0" w:firstColumn="1" w:lastColumn="0" w:noHBand="0" w:noVBand="1"/>
+      </w:tblPr>
+      <w:tblGrid>
+        <w:gridCol w:w="3870"/>
+        <w:gridCol w:w="6331"/>
+      </w:tblGrid>
+      <w:tr>
+        <w:trPr>
+          <w:cnfStyle w:val="100000000000" w:firstRow="1" w:lastRow="0" w:firstColumn="0" w:lastColumn="0" w:oddVBand="0" w:evenVBand="0" w:oddHBand="0" w:evenHBand="0" w:firstRowFirstColumn="0" w:firstRowLastColumn="0" w:lastRowFirstColumn="0" w:lastRowLastColumn="0"/>
+        </w:trPr>
+        <w:tc>
+          <w:tcPr>
+            <w:cnfStyle w:val="001000000000" w:firstRow="0" w:lastRow="0" w:firstColumn="1" w:lastColumn="0" w:oddVBand="0" w:evenVBand="0" w:oddHBand="0" w:evenHBand="0" w:firstRowFirstColumn="0" w:firstRowLastColumn="0" w:lastRowFirstColumn="0" w:lastRowLastColumn="0"/>
+            <w:tcW w:w="3870" w:type="dxa"/>
+          </w:tcPr>
+          <w:p>
+            <w:pPr>
+              <w:rPr>
+                <w:rFonts w:asciiTheme="majorHAnsi" w:hAnsiTheme="majorHAnsi" w:cstheme="majorHAnsi"/>
+                <w:sz w:val="24"/>
+                <w:szCs w:val="24"/>
+                <w:lang w:val="es-ES"/>
+              </w:rPr>
+            </w:pPr>
+            <w:r>
+              <w:rPr>
+                <w:rFonts w:asciiTheme="majorHAnsi" w:hAnsiTheme="majorHAnsi" w:cstheme="majorHAnsi"/>
+                <w:sz w:val="24"/>
+                <w:szCs w:val="24"/>
+                <w:lang w:val="es-ES"/>
+              </w:rPr>
+              <w:t xml:space="preserve">Procedimiento </w:t>
+            </w:r>
+            <w:proofErr w:type="spellStart"/>
+            <w:r>
+              <w:rPr>
+                <w:rFonts w:asciiTheme="majorHAnsi" w:hAnsiTheme="majorHAnsi" w:cstheme="majorHAnsi"/>
+                <w:b w:val="0"/>
+                <w:bCs w:val="0"/>
+                <w:sz w:val="24"/>
+                <w:szCs w:val="24"/>
+                <w:lang w:val="es-ES"/>
+              </w:rPr>
+              <w:t>articulo_x_cod_barra</w:t>
+            </w:r>
+            <w:proofErr w:type="spellEnd"/>
+          </w:p>
+        </w:tc>
+        <w:tc>
+          <w:tcPr>
+            <w:tcW w:w="6331" w:type="dxa"/>
+          </w:tcPr>
+          <w:p>
+            <w:pPr>
+              <w:cnfStyle w:val="100000000000" w:firstRow="1" w:lastRow="0" w:firstColumn="0" w:lastColumn="0" w:oddVBand="0" w:evenVBand="0" w:oddHBand="0" w:evenHBand="0" w:firstRowFirstColumn="0" w:firstRowLastColumn="0" w:lastRowFirstColumn="0" w:lastRowLastColumn="0"/>
+              <w:rPr>
+                <w:rFonts w:asciiTheme="majorHAnsi" w:hAnsiTheme="majorHAnsi" w:cstheme="majorHAnsi"/>
+                <w:sz w:val="24"/>
+                <w:szCs w:val="24"/>
+                <w:lang w:val="es-ES"/>
+              </w:rPr>
+            </w:pPr>
+            <w:r>
+              <w:rPr>
+                <w:rFonts w:asciiTheme="majorHAnsi" w:hAnsiTheme="majorHAnsi" w:cstheme="majorHAnsi"/>
+                <w:sz w:val="24"/>
+                <w:szCs w:val="24"/>
+                <w:lang w:val="es-ES"/>
+              </w:rPr>
+              <w:t xml:space="preserve"> Descripción</w:t>
+            </w:r>
+          </w:p>
+        </w:tc>
+      </w:tr>
+      <w:tr>
+        <w:trPr>
+          <w:cnfStyle w:val="000000100000" w:firstRow="0" w:lastRow="0" w:firstColumn="0" w:lastColumn="0" w:oddVBand="0" w:evenVBand="0" w:oddHBand="1" w:evenHBand="0" w:firstRowFirstColumn="0" w:firstRowLastColumn="0" w:lastRowFirstColumn="0" w:lastRowLastColumn="0"/>
+        </w:trPr>
+        <w:tc>
+          <w:tcPr>
+            <w:cnfStyle w:val="001000000000" w:firstRow="0" w:lastRow="0" w:firstColumn="1" w:lastColumn="0" w:oddVBand="0" w:evenVBand="0" w:oddHBand="0" w:evenHBand="0" w:firstRowFirstColumn="0" w:firstRowLastColumn="0" w:lastRowFirstColumn="0" w:lastRowLastColumn="0"/>
+            <w:tcW w:w="3870" w:type="dxa"/>
+          </w:tcPr>
+          <w:p>
+            <w:pPr>
+              <w:rPr>
+                <w:rFonts w:asciiTheme="majorHAnsi" w:hAnsiTheme="majorHAnsi" w:cstheme="majorHAnsi"/>
+                <w:sz w:val="24"/>
+                <w:szCs w:val="24"/>
+                <w:lang w:val="es-ES"/>
+              </w:rPr>
+            </w:pPr>
+            <w:proofErr w:type="spellStart"/>
+            <w:r>
+              <w:rPr>
+                <w:rFonts w:asciiTheme="majorHAnsi" w:hAnsiTheme="majorHAnsi" w:cstheme="majorHAnsi"/>
+                <w:sz w:val="24"/>
+                <w:szCs w:val="24"/>
+                <w:lang w:val="es-ES"/>
+              </w:rPr>
+              <w:t>sp_articulo_x_cod_barra_buscar</w:t>
+            </w:r>
+            <w:proofErr w:type="spellEnd"/>
+          </w:p>
+        </w:tc>
+        <w:tc>
+          <w:tcPr>
+            <w:tcW w:w="6331" w:type="dxa"/>
+          </w:tcPr>
+          <w:p>
+            <w:pPr>
+              <w:cnfStyle w:val="000000100000" w:firstRow="0" w:lastRow="0" w:firstColumn="0" w:lastColumn="0" w:oddVBand="0" w:evenVBand="0" w:oddHBand="1" w:evenHBand="0" w:firstRowFirstColumn="0" w:firstRowLastColumn="0" w:lastRowFirstColumn="0" w:lastRowLastColumn="0"/>
+              <w:rPr>
+                <w:rFonts w:asciiTheme="majorHAnsi" w:hAnsiTheme="majorHAnsi" w:cstheme="majorHAnsi"/>
+                <w:sz w:val="24"/>
+                <w:szCs w:val="24"/>
+                <w:lang w:val="es-ES"/>
+              </w:rPr>
+            </w:pPr>
+            <w:r>
+              <w:rPr>
+                <w:rFonts w:asciiTheme="majorHAnsi" w:hAnsiTheme="majorHAnsi" w:cstheme="majorHAnsi"/>
+                <w:sz w:val="24"/>
+                <w:szCs w:val="24"/>
+                <w:lang w:val="es-ES"/>
+              </w:rPr>
+              <w:t>Se utiliza para realizar una búsqueda general de artículos.</w:t>
+            </w:r>
+          </w:p>
+        </w:tc>
+      </w:tr>
+      <w:tr>
+        <w:tc>
+          <w:tcPr>
+            <w:cnfStyle w:val="001000000000" w:firstRow="0" w:lastRow="0" w:firstColumn="1" w:lastColumn="0" w:oddVBand="0" w:evenVBand="0" w:oddHBand="0" w:evenHBand="0" w:firstRowFirstColumn="0" w:firstRowLastColumn="0" w:lastRowFirstColumn="0" w:lastRowLastColumn="0"/>
+            <w:tcW w:w="3870" w:type="dxa"/>
+          </w:tcPr>
+          <w:p>
+            <w:pPr>
+              <w:rPr>
+                <w:rFonts w:asciiTheme="majorHAnsi" w:hAnsiTheme="majorHAnsi" w:cstheme="majorHAnsi"/>
+                <w:sz w:val="24"/>
+                <w:szCs w:val="24"/>
+                <w:lang w:val="es-ES"/>
+              </w:rPr>
+            </w:pPr>
+            <w:proofErr w:type="spellStart"/>
+            <w:r>
+              <w:rPr>
+                <w:rFonts w:asciiTheme="majorHAnsi" w:hAnsiTheme="majorHAnsi" w:cstheme="majorHAnsi"/>
+                <w:sz w:val="24"/>
+                <w:szCs w:val="24"/>
+                <w:lang w:val="es-ES"/>
+              </w:rPr>
+              <w:t>sp_articulo_x_cod_barra_datos</w:t>
+            </w:r>
+            <w:proofErr w:type="spellEnd"/>
+          </w:p>
+        </w:tc>
+        <w:tc>
+          <w:tcPr>
+            <w:tcW w:w="6331" w:type="dxa"/>
+          </w:tcPr>
+          <w:p>
+            <w:pPr>
+              <w:cnfStyle w:val="000000000000" w:firstRow="0" w:lastRow="0" w:firstColumn="0" w:lastColumn="0" w:oddVBand="0" w:evenVBand="0" w:oddHBand="0" w:evenHBand="0" w:firstRowFirstColumn="0" w:firstRowLastColumn="0" w:lastRowFirstColumn="0" w:lastRowLastColumn="0"/>
+              <w:rPr>
+                <w:rFonts w:asciiTheme="majorHAnsi" w:hAnsiTheme="majorHAnsi" w:cstheme="majorHAnsi"/>
+                <w:sz w:val="24"/>
+                <w:szCs w:val="24"/>
+                <w:lang w:val="es-ES"/>
+              </w:rPr>
+            </w:pPr>
+            <w:r>
+              <w:rPr>
+                <w:rFonts w:asciiTheme="majorHAnsi" w:hAnsiTheme="majorHAnsi" w:cstheme="majorHAnsi"/>
+                <w:sz w:val="24"/>
+                <w:szCs w:val="24"/>
+                <w:lang w:val="es-ES"/>
+              </w:rPr>
+              <w:t>Se utiliza para obtener los artículos con sus condigo de barra</w:t>
+            </w:r>
+          </w:p>
+        </w:tc>
+      </w:tr>
+      <w:tr>
+        <w:trPr>
+          <w:cnfStyle w:val="000000100000" w:firstRow="0" w:lastRow="0" w:firstColumn="0" w:lastColumn="0" w:oddVBand="0" w:evenVBand="0" w:oddHBand="1" w:evenHBand="0" w:firstRowFirstColumn="0" w:firstRowLastColumn="0" w:lastRowFirstColumn="0" w:lastRowLastColumn="0"/>
+        </w:trPr>
+        <w:tc>
+          <w:tcPr>
+            <w:cnfStyle w:val="001000000000" w:firstRow="0" w:lastRow="0" w:firstColumn="1" w:lastColumn="0" w:oddVBand="0" w:evenVBand="0" w:oddHBand="0" w:evenHBand="0" w:firstRowFirstColumn="0" w:firstRowLastColumn="0" w:lastRowFirstColumn="0" w:lastRowLastColumn="0"/>
+            <w:tcW w:w="3870" w:type="dxa"/>
+          </w:tcPr>
+          <w:p>
+            <w:pPr>
+              <w:rPr>
+                <w:rFonts w:asciiTheme="majorHAnsi" w:hAnsiTheme="majorHAnsi" w:cstheme="majorHAnsi"/>
+                <w:sz w:val="24"/>
+                <w:szCs w:val="24"/>
+                <w:lang w:val="es-ES"/>
+              </w:rPr>
+            </w:pPr>
+            <w:proofErr w:type="spellStart"/>
+            <w:r>
+              <w:rPr>
+                <w:rFonts w:asciiTheme="majorHAnsi" w:hAnsiTheme="majorHAnsi" w:cstheme="majorHAnsi"/>
+                <w:sz w:val="24"/>
+                <w:szCs w:val="24"/>
+                <w:lang w:val="es-ES"/>
+              </w:rPr>
+              <w:t>articulo_x_cod_barra</w:t>
+            </w:r>
+            <w:proofErr w:type="spellEnd"/>
+          </w:p>
+        </w:tc>
+        <w:tc>
+          <w:tcPr>
+            <w:tcW w:w="6331" w:type="dxa"/>
+          </w:tcPr>
+          <w:p>
+            <w:pPr>
+              <w:cnfStyle w:val="000000100000" w:firstRow="0" w:lastRow="0" w:firstColumn="0" w:lastColumn="0" w:oddVBand="0" w:evenVBand="0" w:oddHBand="1" w:evenHBand="0" w:firstRowFirstColumn="0" w:firstRowLastColumn="0" w:lastRowFirstColumn="0" w:lastRowLastColumn="0"/>
+              <w:rPr>
+                <w:rFonts w:asciiTheme="majorHAnsi" w:hAnsiTheme="majorHAnsi" w:cstheme="majorHAnsi"/>
+                <w:sz w:val="24"/>
+                <w:szCs w:val="24"/>
+                <w:lang w:val="es-ES"/>
+              </w:rPr>
+            </w:pPr>
+            <w:r>
+              <w:rPr>
+                <w:rFonts w:asciiTheme="majorHAnsi" w:hAnsiTheme="majorHAnsi" w:cstheme="majorHAnsi"/>
+                <w:sz w:val="24"/>
+                <w:szCs w:val="24"/>
+                <w:lang w:val="es-ES"/>
+              </w:rPr>
+              <w:t xml:space="preserve">Se utiliza para obtener el código de barra asociado a un </w:t>
+            </w:r>
+            <w:r>
+              <w:rPr>
+                <w:rFonts w:asciiTheme="majorHAnsi" w:hAnsiTheme="majorHAnsi" w:cstheme="majorHAnsi"/>
+                <w:sz w:val="24"/>
+                <w:szCs w:val="24"/>
+                <w:lang w:val="es-ES"/>
+              </w:rPr>
+              <w:t>artículo, se le pasa el id del código de barra que esta en la tabla artículo.</w:t>
+            </w:r>
+          </w:p>
+        </w:tc>
+      </w:tr>
+      <w:tr>
+        <w:tc>
+          <w:tcPr>
+            <w:cnfStyle w:val="001000000000" w:firstRow="0" w:lastRow="0" w:firstColumn="1" w:lastColumn="0" w:oddVBand="0" w:evenVBand="0" w:oddHBand="0" w:evenHBand="0" w:firstRowFirstColumn="0" w:firstRowLastColumn="0" w:lastRowFirstColumn="0" w:lastRowLastColumn="0"/>
+            <w:tcW w:w="3870" w:type="dxa"/>
+          </w:tcPr>
+          <w:p>
+            <w:pPr>
+              <w:rPr>
+                <w:rFonts w:asciiTheme="majorHAnsi" w:hAnsiTheme="majorHAnsi" w:cstheme="majorHAnsi"/>
+                <w:sz w:val="24"/>
+                <w:szCs w:val="24"/>
+                <w:lang w:val="es-ES"/>
+              </w:rPr>
+            </w:pPr>
+            <w:proofErr w:type="spellStart"/>
+            <w:r>
+              <w:rPr>
+                <w:rFonts w:asciiTheme="majorHAnsi" w:hAnsiTheme="majorHAnsi" w:cstheme="majorHAnsi"/>
+                <w:sz w:val="24"/>
+                <w:szCs w:val="24"/>
+                <w:lang w:val="es-ES"/>
+              </w:rPr>
+              <w:t>sp_articulo_x_cod_barra_crear</w:t>
+            </w:r>
+            <w:proofErr w:type="spellEnd"/>
+          </w:p>
+        </w:tc>
+        <w:tc>
+          <w:tcPr>
+            <w:tcW w:w="6331" w:type="dxa"/>
+          </w:tcPr>
+          <w:p>
+            <w:pPr>
+              <w:cnfStyle w:val="000000000000" w:firstRow="0" w:lastRow="0" w:firstColumn="0" w:lastColumn="0" w:oddVBand="0" w:evenVBand="0" w:oddHBand="0" w:evenHBand="0" w:firstRowFirstColumn="0" w:firstRowLastColumn="0" w:lastRowFirstColumn="0" w:lastRowLastColumn="0"/>
+              <w:rPr>
+                <w:rFonts w:asciiTheme="majorHAnsi" w:hAnsiTheme="majorHAnsi" w:cstheme="majorHAnsi"/>
+                <w:sz w:val="24"/>
+                <w:szCs w:val="24"/>
+                <w:lang w:val="es-ES"/>
+              </w:rPr>
+            </w:pPr>
+            <w:r>
+              <w:rPr>
+                <w:rFonts w:asciiTheme="majorHAnsi" w:hAnsiTheme="majorHAnsi" w:cstheme="majorHAnsi"/>
+                <w:sz w:val="24"/>
+                <w:szCs w:val="24"/>
+                <w:lang w:val="es-ES"/>
+              </w:rPr>
+              <w:t>Se utiliza para crear un nuevo registro que contendrá el código de barra de algún artículo.</w:t>
+            </w:r>
+          </w:p>
+        </w:tc>
+      </w:tr>
+      <w:tr>
+        <w:trPr>
+          <w:cnfStyle w:val="000000100000" w:firstRow="0" w:lastRow="0" w:firstColumn="0" w:lastColumn="0" w:oddVBand="0" w:evenVBand="0" w:oddHBand="1" w:evenHBand="0" w:firstRowFirstColumn="0" w:firstRowLastColumn="0" w:lastRowFirstColumn="0" w:lastRowLastColumn="0"/>
+        </w:trPr>
+        <w:tc>
+          <w:tcPr>
+            <w:cnfStyle w:val="001000000000" w:firstRow="0" w:lastRow="0" w:firstColumn="1" w:lastColumn="0" w:oddVBand="0" w:evenVBand="0" w:oddHBand="0" w:evenHBand="0" w:firstRowFirstColumn="0" w:firstRowLastColumn="0" w:lastRowFirstColumn="0" w:lastRowLastColumn="0"/>
+            <w:tcW w:w="3870" w:type="dxa"/>
+          </w:tcPr>
+          <w:p>
+            <w:pPr>
+              <w:rPr>
+                <w:rFonts w:asciiTheme="majorHAnsi" w:hAnsiTheme="majorHAnsi" w:cstheme="majorHAnsi"/>
+                <w:sz w:val="24"/>
+                <w:szCs w:val="24"/>
+                <w:lang w:val="es-ES"/>
+              </w:rPr>
+            </w:pPr>
+            <w:proofErr w:type="spellStart"/>
+            <w:r>
+              <w:rPr>
+                <w:rFonts w:asciiTheme="majorHAnsi" w:hAnsiTheme="majorHAnsi" w:cstheme="majorHAnsi"/>
+                <w:sz w:val="24"/>
+                <w:szCs w:val="24"/>
+                <w:lang w:val="es-ES"/>
+              </w:rPr>
+              <w:t>sp_articulo_x_cod_barra_actualizar</w:t>
+            </w:r>
+            <w:proofErr w:type="spellEnd"/>
+          </w:p>
+        </w:tc>
+        <w:tc>
+          <w:tcPr>
+            <w:tcW w:w="6331" w:type="dxa"/>
+          </w:tcPr>
+          <w:p>
+            <w:pPr>
+              <w:cnfStyle w:val="000000100000" w:firstRow="0" w:lastRow="0" w:firstColumn="0" w:lastColumn="0" w:oddVBand="0" w:evenVBand="0" w:oddHBand="1" w:evenHBand="0" w:firstRowFirstColumn="0" w:firstRowLastColumn="0" w:lastRowFirstColumn="0" w:lastRowLastColumn="0"/>
+              <w:rPr>
+                <w:rFonts w:asciiTheme="majorHAnsi" w:hAnsiTheme="majorHAnsi" w:cstheme="majorHAnsi"/>
+                <w:sz w:val="24"/>
+                <w:szCs w:val="24"/>
+                <w:lang w:val="es-ES"/>
+              </w:rPr>
+            </w:pPr>
+            <w:r>
+              <w:rPr>
+                <w:rFonts w:asciiTheme="majorHAnsi" w:hAnsiTheme="majorHAnsi" w:cstheme="majorHAnsi"/>
+                <w:sz w:val="24"/>
+                <w:szCs w:val="24"/>
+                <w:lang w:val="es-ES"/>
+              </w:rPr>
+              <w:t xml:space="preserve">Se utiliza para actualizar un registro de la tabla </w:t>
+            </w:r>
+            <w:proofErr w:type="spellStart"/>
+            <w:r>
+              <w:rPr>
+                <w:rFonts w:asciiTheme="majorHAnsi" w:hAnsiTheme="majorHAnsi" w:cstheme="majorHAnsi"/>
+                <w:sz w:val="24"/>
+                <w:szCs w:val="24"/>
+                <w:lang w:val="es-ES"/>
+              </w:rPr>
+              <w:t>articulo_x_cod_barra</w:t>
+            </w:r>
+            <w:proofErr w:type="spellEnd"/>
+            <w:r>
+              <w:rPr>
+                <w:rFonts w:asciiTheme="majorHAnsi" w:hAnsiTheme="majorHAnsi" w:cstheme="majorHAnsi"/>
+                <w:sz w:val="24"/>
+                <w:szCs w:val="24"/>
+                <w:lang w:val="es-ES"/>
+              </w:rPr>
+              <w:t>.</w:t>
+            </w:r>
+          </w:p>
+        </w:tc>
+      </w:tr>
+      <w:tr>
+        <w:tc>
+          <w:tcPr>
+            <w:cnfStyle w:val="001000000000" w:firstRow="0" w:lastRow="0" w:firstColumn="1" w:lastColumn="0" w:oddVBand="0" w:evenVBand="0" w:oddHBand="0" w:evenHBand="0" w:firstRowFirstColumn="0" w:firstRowLastColumn="0" w:lastRowFirstColumn="0" w:lastRowLastColumn="0"/>
+            <w:tcW w:w="3870" w:type="dxa"/>
+          </w:tcPr>
+          <w:p>
+            <w:pPr>
+              <w:rPr>
+                <w:rFonts w:asciiTheme="majorHAnsi" w:hAnsiTheme="majorHAnsi" w:cstheme="majorHAnsi"/>
+                <w:sz w:val="24"/>
+                <w:szCs w:val="24"/>
+                <w:lang w:val="es-ES"/>
+              </w:rPr>
+            </w:pPr>
+            <w:proofErr w:type="spellStart"/>
+            <w:r>
+              <w:rPr>
+                <w:rFonts w:asciiTheme="majorHAnsi" w:hAnsiTheme="majorHAnsi" w:cstheme="majorHAnsi"/>
+                <w:sz w:val="24"/>
+                <w:szCs w:val="24"/>
+                <w:lang w:val="es-ES"/>
+              </w:rPr>
+              <w:t>sp_articulo_x_cod_barra_eliminar</w:t>
+            </w:r>
+            <w:proofErr w:type="spellEnd"/>
+          </w:p>
+        </w:tc>
+        <w:tc>
+          <w:tcPr>
+            <w:tcW w:w="6331" w:type="dxa"/>
+          </w:tcPr>
+          <w:p>
+            <w:pPr>
+              <w:cnfStyle w:val="000000000000" w:firstRow="0" w:lastRow="0" w:firstColumn="0" w:lastColumn="0" w:oddVBand="0" w:evenVBand="0" w:oddHBand="0" w:evenHBand="0" w:firstRowFirstColumn="0" w:firstRowLastColumn="0" w:lastRowFirstColumn="0" w:lastRowLastColumn="0"/>
+              <w:rPr>
+                <w:rFonts w:asciiTheme="majorHAnsi" w:hAnsiTheme="majorHAnsi" w:cstheme="majorHAnsi"/>
+                <w:sz w:val="24"/>
+                <w:szCs w:val="24"/>
+                <w:lang w:val="es-ES"/>
+              </w:rPr>
+            </w:pPr>
+            <w:r>
+              <w:rPr>
+                <w:rFonts w:asciiTheme="majorHAnsi" w:hAnsiTheme="majorHAnsi" w:cstheme="majorHAnsi"/>
+                <w:sz w:val="24"/>
+                <w:szCs w:val="24"/>
+                <w:lang w:val="es-ES"/>
+              </w:rPr>
+              <w:t>Se utiliza para eliminar un registro de la tabla.</w:t>
+            </w:r>
+          </w:p>
+        </w:tc>
+      </w:tr>
+      <w:tr>
+        <w:trPr>
+          <w:cnfStyle w:val="000000100000" w:firstRow="0" w:lastRow="0" w:firstColumn="0" w:lastColumn="0" w:oddVBand="0" w:evenVBand="0" w:oddHBand="1" w:evenHBand="0" w:firstRowFirstColumn="0" w:firstRowLastColumn="0" w:lastRowFirstColumn="0" w:lastRowLastColumn="0"/>
+        </w:trPr>
+        <w:tc>
+          <w:tcPr>
+            <w:cnfStyle w:val="001000000000" w:firstRow="0" w:lastRow="0" w:firstColumn="1" w:lastColumn="0" w:oddVBand="0" w:evenVBand="0" w:oddHBand="0" w:evenHBand="0" w:firstRowFirstColumn="0" w:firstRowLastColumn="0" w:lastRowFirstColumn="0" w:lastRowLastColumn="0"/>
+            <w:tcW w:w="3870" w:type="dxa"/>
+          </w:tcPr>
+          <w:p>
+            <w:pPr>
+              <w:rPr>
+                <w:rFonts w:asciiTheme="majorHAnsi" w:hAnsiTheme="majorHAnsi" w:cstheme="majorHAnsi"/>
+                <w:sz w:val="24"/>
+                <w:szCs w:val="24"/>
+                <w:lang w:val="es-ES"/>
+              </w:rPr>
+            </w:pPr>
+            <w:proofErr w:type="spellStart"/>
+            <w:r>
+              <w:rPr>
+                <w:rFonts w:asciiTheme="majorHAnsi" w:hAnsiTheme="majorHAnsi" w:cstheme="majorHAnsi"/>
+                <w:sz w:val="24"/>
+                <w:szCs w:val="24"/>
+                <w:lang w:val="es-ES"/>
+              </w:rPr>
+              <w:t>sp</w:t>
+            </w:r>
+            <w:proofErr w:type="spellEnd"/>
+            <w:r>
+              <w:rPr>
+                <w:rFonts w:asciiTheme="majorHAnsi" w:hAnsiTheme="majorHAnsi" w:cstheme="majorHAnsi"/>
+                <w:sz w:val="24"/>
+                <w:szCs w:val="24"/>
+                <w:lang w:val="es-ES"/>
+              </w:rPr>
+              <w:t>_</w:t>
+            </w:r>
+            <w:r>
+              <w:rPr>
+                <w:rFonts w:asciiTheme="majorHAnsi" w:hAnsiTheme="majorHAnsi" w:cstheme="majorHAnsi"/>
+                <w:sz w:val="24"/>
+                <w:szCs w:val="24"/>
+                <w:lang w:val="es-ES"/>
+              </w:rPr>
+              <w:t xml:space="preserve"> </w:t>
+            </w:r>
+            <w:proofErr w:type="spellStart"/>
+            <w:r>
+              <w:rPr>
+                <w:rFonts w:asciiTheme="majorHAnsi" w:hAnsiTheme="majorHAnsi" w:cstheme="majorHAnsi"/>
+                <w:sz w:val="24"/>
+                <w:szCs w:val="24"/>
+                <w:lang w:val="es-ES"/>
+              </w:rPr>
+              <w:t>articulo_x_cod_barra_</w:t>
+            </w:r>
+            <w:r>
+              <w:rPr>
+                <w:rFonts w:asciiTheme="majorHAnsi" w:hAnsiTheme="majorHAnsi" w:cstheme="majorHAnsi"/>
+                <w:sz w:val="24"/>
+                <w:szCs w:val="24"/>
+                <w:lang w:val="es-ES"/>
+              </w:rPr>
+              <w:t>codbarra</w:t>
+            </w:r>
+            <w:proofErr w:type="spellEnd"/>
+          </w:p>
+        </w:tc>
+        <w:tc>
+          <w:tcPr>
+            <w:tcW w:w="6331" w:type="dxa"/>
+          </w:tcPr>
+          <w:p>
+            <w:pPr>
+              <w:cnfStyle w:val="000000100000" w:firstRow="0" w:lastRow="0" w:firstColumn="0" w:lastColumn="0" w:oddVBand="0" w:evenVBand="0" w:oddHBand="1" w:evenHBand="0" w:firstRowFirstColumn="0" w:firstRowLastColumn="0" w:lastRowFirstColumn="0" w:lastRowLastColumn="0"/>
+              <w:rPr>
+                <w:rFonts w:asciiTheme="majorHAnsi" w:hAnsiTheme="majorHAnsi" w:cstheme="majorHAnsi"/>
+                <w:sz w:val="24"/>
+                <w:szCs w:val="24"/>
+                <w:lang w:val="es-ES"/>
+              </w:rPr>
+            </w:pPr>
+            <w:r>
+              <w:rPr>
+                <w:rFonts w:asciiTheme="majorHAnsi" w:hAnsiTheme="majorHAnsi" w:cstheme="majorHAnsi"/>
+                <w:sz w:val="24"/>
+                <w:szCs w:val="24"/>
+                <w:lang w:val="es-ES"/>
+              </w:rPr>
+              <w:t>Se utiliza para buscar un articulo con el lector de código de barra.</w:t>
+            </w:r>
+          </w:p>
+        </w:tc>
+      </w:tr>
+    </w:tbl>
     <w:p>
       <w:pPr>
         <w:rPr>
@@ -1620,6 +2475,158 @@
       </w:tblBorders>
     </w:tblPr>
   </w:style>
+  <w:style w:type="table" w:styleId="Tabladecuadrcula4">
+    <w:name w:val="Grid Table 4"/>
+    <w:basedOn w:val="Tablanormal"/>
+    <w:uiPriority w:val="49"/>
+    <w:rsid w:val="00A32A56"/>
+    <w:pPr>
+      <w:spacing w:after="0" w:line="240" w:lineRule="auto"/>
+    </w:pPr>
+    <w:tblPr>
+      <w:tblStyleRowBandSize w:val="1"/>
+      <w:tblStyleColBandSize w:val="1"/>
+      <w:tblBorders>
+        <w:top w:val="single" w:sz="4" w:space="0" w:color="666666" w:themeColor="text1" w:themeTint="99"/>
+        <w:left w:val="single" w:sz="4" w:space="0" w:color="666666" w:themeColor="text1" w:themeTint="99"/>
+        <w:bottom w:val="single" w:sz="4" w:space="0" w:color="666666" w:themeColor="text1" w:themeTint="99"/>
+        <w:right w:val="single" w:sz="4" w:space="0" w:color="666666" w:themeColor="text1" w:themeTint="99"/>
+        <w:insideH w:val="single" w:sz="4" w:space="0" w:color="666666" w:themeColor="text1" w:themeTint="99"/>
+        <w:insideV w:val="single" w:sz="4" w:space="0" w:color="666666" w:themeColor="text1" w:themeTint="99"/>
+      </w:tblBorders>
+    </w:tblPr>
+    <w:tblStylePr w:type="firstRow">
+      <w:rPr>
+        <w:b/>
+        <w:bCs/>
+        <w:color w:val="FFFFFF" w:themeColor="background1"/>
+      </w:rPr>
+      <w:tblPr/>
+      <w:tcPr>
+        <w:tcBorders>
+          <w:top w:val="single" w:sz="4" w:space="0" w:color="000000" w:themeColor="text1"/>
+          <w:left w:val="single" w:sz="4" w:space="0" w:color="000000" w:themeColor="text1"/>
+          <w:bottom w:val="single" w:sz="4" w:space="0" w:color="000000" w:themeColor="text1"/>
+          <w:right w:val="single" w:sz="4" w:space="0" w:color="000000" w:themeColor="text1"/>
+          <w:insideH w:val="nil"/>
+          <w:insideV w:val="nil"/>
+        </w:tcBorders>
+        <w:shd w:val="clear" w:color="auto" w:fill="000000" w:themeFill="text1"/>
+      </w:tcPr>
+    </w:tblStylePr>
+    <w:tblStylePr w:type="lastRow">
+      <w:rPr>
+        <w:b/>
+        <w:bCs/>
+      </w:rPr>
+      <w:tblPr/>
+      <w:tcPr>
+        <w:tcBorders>
+          <w:top w:val="double" w:sz="4" w:space="0" w:color="000000" w:themeColor="text1"/>
+        </w:tcBorders>
+      </w:tcPr>
+    </w:tblStylePr>
+    <w:tblStylePr w:type="firstCol">
+      <w:rPr>
+        <w:b/>
+        <w:bCs/>
+      </w:rPr>
+    </w:tblStylePr>
+    <w:tblStylePr w:type="lastCol">
+      <w:rPr>
+        <w:b/>
+        <w:bCs/>
+      </w:rPr>
+    </w:tblStylePr>
+    <w:tblStylePr w:type="band1Vert">
+      <w:tblPr/>
+      <w:tcPr>
+        <w:shd w:val="clear" w:color="auto" w:fill="CCCCCC" w:themeFill="text1" w:themeFillTint="33"/>
+      </w:tcPr>
+    </w:tblStylePr>
+    <w:tblStylePr w:type="band1Horz">
+      <w:tblPr/>
+      <w:tcPr>
+        <w:shd w:val="clear" w:color="auto" w:fill="CCCCCC" w:themeFill="text1" w:themeFillTint="33"/>
+      </w:tcPr>
+    </w:tblStylePr>
+  </w:style>
+  <w:style w:type="table" w:styleId="Tablaconcuadrcula4-nfasis5">
+    <w:name w:val="Grid Table 4 Accent 5"/>
+    <w:basedOn w:val="Tablanormal"/>
+    <w:uiPriority w:val="49"/>
+    <w:rsid w:val="0036546A"/>
+    <w:pPr>
+      <w:spacing w:after="0" w:line="240" w:lineRule="auto"/>
+    </w:pPr>
+    <w:tblPr>
+      <w:tblStyleRowBandSize w:val="1"/>
+      <w:tblStyleColBandSize w:val="1"/>
+      <w:tblBorders>
+        <w:top w:val="single" w:sz="4" w:space="0" w:color="9CC2E5" w:themeColor="accent5" w:themeTint="99"/>
+        <w:left w:val="single" w:sz="4" w:space="0" w:color="9CC2E5" w:themeColor="accent5" w:themeTint="99"/>
+        <w:bottom w:val="single" w:sz="4" w:space="0" w:color="9CC2E5" w:themeColor="accent5" w:themeTint="99"/>
+        <w:right w:val="single" w:sz="4" w:space="0" w:color="9CC2E5" w:themeColor="accent5" w:themeTint="99"/>
+        <w:insideH w:val="single" w:sz="4" w:space="0" w:color="9CC2E5" w:themeColor="accent5" w:themeTint="99"/>
+        <w:insideV w:val="single" w:sz="4" w:space="0" w:color="9CC2E5" w:themeColor="accent5" w:themeTint="99"/>
+      </w:tblBorders>
+    </w:tblPr>
+    <w:tblStylePr w:type="firstRow">
+      <w:rPr>
+        <w:b/>
+        <w:bCs/>
+        <w:color w:val="FFFFFF" w:themeColor="background1"/>
+      </w:rPr>
+      <w:tblPr/>
+      <w:tcPr>
+        <w:tcBorders>
+          <w:top w:val="single" w:sz="4" w:space="0" w:color="5B9BD5" w:themeColor="accent5"/>
+          <w:left w:val="single" w:sz="4" w:space="0" w:color="5B9BD5" w:themeColor="accent5"/>
+          <w:bottom w:val="single" w:sz="4" w:space="0" w:color="5B9BD5" w:themeColor="accent5"/>
+          <w:right w:val="single" w:sz="4" w:space="0" w:color="5B9BD5" w:themeColor="accent5"/>
+          <w:insideH w:val="nil"/>
+          <w:insideV w:val="nil"/>
+        </w:tcBorders>
+        <w:shd w:val="clear" w:color="auto" w:fill="5B9BD5" w:themeFill="accent5"/>
+      </w:tcPr>
+    </w:tblStylePr>
+    <w:tblStylePr w:type="lastRow">
+      <w:rPr>
+        <w:b/>
+        <w:bCs/>
+      </w:rPr>
+      <w:tblPr/>
+      <w:tcPr>
+        <w:tcBorders>
+          <w:top w:val="double" w:sz="4" w:space="0" w:color="5B9BD5" w:themeColor="accent5"/>
+        </w:tcBorders>
+      </w:tcPr>
+    </w:tblStylePr>
+    <w:tblStylePr w:type="firstCol">
+      <w:rPr>
+        <w:b/>
+        <w:bCs/>
+      </w:rPr>
+    </w:tblStylePr>
+    <w:tblStylePr w:type="lastCol">
+      <w:rPr>
+        <w:b/>
+        <w:bCs/>
+      </w:rPr>
+    </w:tblStylePr>
+    <w:tblStylePr w:type="band1Vert">
+      <w:tblPr/>
+      <w:tcPr>
+        <w:shd w:val="clear" w:color="auto" w:fill="DEEAF6" w:themeFill="accent5" w:themeFillTint="33"/>
+      </w:tcPr>
+    </w:tblStylePr>
+    <w:tblStylePr w:type="band1Horz">
+      <w:tblPr/>
+      <w:tcPr>
+        <w:shd w:val="clear" w:color="auto" w:fill="DEEAF6" w:themeFill="accent5" w:themeFillTint="33"/>
+      </w:tcPr>
+    </w:tblStylePr>
+  </w:style>
 </w:styles>
 </file>
 

</xml_diff>

<commit_message>
Alta, bajas y actualizacion terminado clase impuesto con interfaz grafica incluida
</commit_message>
<xml_diff>
--- a/Documentacion.docx
+++ b/Documentacion.docx
@@ -22,21 +22,8 @@
           <w:szCs w:val="32"/>
           <w:lang w:val="es-ES"/>
         </w:rPr>
-        <w:t xml:space="preserve">Reseñas del sistema </w:t>
-      </w:r>
-      <w:proofErr w:type="spellStart"/>
-      <w:r>
-        <w:rPr>
-          <w:rFonts w:asciiTheme="majorHAnsi" w:hAnsiTheme="majorHAnsi" w:cstheme="majorHAnsi"/>
-          <w:b/>
-          <w:bCs/>
-          <w:sz w:val="32"/>
-          <w:szCs w:val="32"/>
-          <w:lang w:val="es-ES"/>
-        </w:rPr>
-        <w:t>MotoPartesErazo</w:t>
-      </w:r>
-      <w:proofErr w:type="spellEnd"/>
+        <w:t>Reseñas del sistema MotoPartesErazo</w:t>
+      </w:r>
     </w:p>
     <w:p>
       <w:pPr>
@@ -148,7 +135,6 @@
                 <w:lang w:val="es-ES"/>
               </w:rPr>
             </w:pPr>
-            <w:proofErr w:type="spellStart"/>
             <w:r>
               <w:rPr>
                 <w:rFonts w:asciiTheme="majorHAnsi" w:hAnsiTheme="majorHAnsi" w:cstheme="majorHAnsi"/>
@@ -158,7 +144,6 @@
               </w:rPr>
               <w:t>ConfigGlobal</w:t>
             </w:r>
-            <w:proofErr w:type="spellEnd"/>
           </w:p>
         </w:tc>
         <w:tc>
@@ -509,9 +494,74 @@
           <w:szCs w:val="24"/>
           <w:lang w:val="es-ES"/>
         </w:rPr>
-        <w:t xml:space="preserve">Clase </w:t>
-      </w:r>
-      <w:proofErr w:type="spellStart"/>
+        <w:t>Clase DBHelper</w:t>
+      </w:r>
+      <w:r>
+        <w:rPr>
+          <w:rFonts w:asciiTheme="majorHAnsi" w:hAnsiTheme="majorHAnsi" w:cstheme="majorHAnsi"/>
+          <w:sz w:val="24"/>
+          <w:szCs w:val="24"/>
+          <w:lang w:val="es-ES"/>
+        </w:rPr>
+        <w:t xml:space="preserve"> -</w:t>
+      </w:r>
+      <w:r>
+        <w:rPr>
+          <w:rFonts w:asciiTheme="majorHAnsi" w:hAnsiTheme="majorHAnsi" w:cstheme="majorHAnsi"/>
+          <w:sz w:val="24"/>
+          <w:szCs w:val="24"/>
+          <w:lang w:val="es-ES"/>
+        </w:rPr>
+        <w:t>&gt; esta clase genérica nos va a permitir conectarme a nuestro motor de base de datos, pero esta clase también podremos conectarnos a otros motores de base de datos.</w:t>
+      </w:r>
+    </w:p>
+    <w:p>
+      <w:pPr>
+        <w:rPr>
+          <w:rFonts w:asciiTheme="majorHAnsi" w:hAnsiTheme="majorHAnsi" w:cstheme="majorHAnsi"/>
+          <w:sz w:val="24"/>
+          <w:szCs w:val="24"/>
+          <w:lang w:val="es-ES"/>
+        </w:rPr>
+      </w:pPr>
+      <w:r>
+        <w:rPr>
+          <w:rFonts w:asciiTheme="majorHAnsi" w:hAnsiTheme="majorHAnsi" w:cstheme="majorHAnsi"/>
+          <w:sz w:val="24"/>
+          <w:szCs w:val="24"/>
+          <w:lang w:val="es-ES"/>
+        </w:rPr>
+        <w:t>Esta clase utilizara transacciones para efectuar las operaciones, las cuales están implementadas con tres métodos.</w:t>
+      </w:r>
+    </w:p>
+    <w:p>
+      <w:pPr>
+        <w:rPr>
+          <w:rFonts w:asciiTheme="majorHAnsi" w:hAnsiTheme="majorHAnsi" w:cstheme="majorHAnsi"/>
+          <w:sz w:val="24"/>
+          <w:szCs w:val="24"/>
+          <w:lang w:val="es-ES"/>
+        </w:rPr>
+      </w:pPr>
+      <w:r>
+        <w:rPr>
+          <w:rFonts w:asciiTheme="majorHAnsi" w:hAnsiTheme="majorHAnsi" w:cstheme="majorHAnsi"/>
+          <w:sz w:val="24"/>
+          <w:szCs w:val="24"/>
+          <w:lang w:val="es-ES"/>
+        </w:rPr>
+        <w:t>Tendrá un método para crear, actualizar y eliminar registros en la base de datos.</w:t>
+      </w:r>
+    </w:p>
+    <w:p>
+      <w:pPr>
+        <w:rPr>
+          <w:rFonts w:asciiTheme="majorHAnsi" w:hAnsiTheme="majorHAnsi" w:cstheme="majorHAnsi"/>
+          <w:sz w:val="24"/>
+          <w:szCs w:val="24"/>
+          <w:lang w:val="es-ES"/>
+        </w:rPr>
+      </w:pPr>
       <w:r>
         <w:rPr>
           <w:rFonts w:asciiTheme="majorHAnsi" w:hAnsiTheme="majorHAnsi" w:cstheme="majorHAnsi"/>
@@ -521,75 +571,9 @@
           <w:szCs w:val="24"/>
           <w:lang w:val="es-ES"/>
         </w:rPr>
-        <w:t>DBHelper</w:t>
-      </w:r>
-      <w:proofErr w:type="spellEnd"/>
-      <w:r>
-        <w:rPr>
-          <w:rFonts w:asciiTheme="majorHAnsi" w:hAnsiTheme="majorHAnsi" w:cstheme="majorHAnsi"/>
-          <w:sz w:val="24"/>
-          <w:szCs w:val="24"/>
-          <w:lang w:val="es-ES"/>
-        </w:rPr>
-        <w:t xml:space="preserve"> -</w:t>
-      </w:r>
-      <w:r>
-        <w:rPr>
-          <w:rFonts w:asciiTheme="majorHAnsi" w:hAnsiTheme="majorHAnsi" w:cstheme="majorHAnsi"/>
-          <w:sz w:val="24"/>
-          <w:szCs w:val="24"/>
-          <w:lang w:val="es-ES"/>
-        </w:rPr>
-        <w:t>&gt; esta clase genérica nos va a permitir conectarme a nuestro motor de base de datos, pero esta clase también podremos conectarnos a otros motores de base de datos.</w:t>
-      </w:r>
-    </w:p>
-    <w:p>
-      <w:pPr>
-        <w:rPr>
-          <w:rFonts w:asciiTheme="majorHAnsi" w:hAnsiTheme="majorHAnsi" w:cstheme="majorHAnsi"/>
-          <w:sz w:val="24"/>
-          <w:szCs w:val="24"/>
-          <w:lang w:val="es-ES"/>
-        </w:rPr>
-      </w:pPr>
-      <w:r>
-        <w:rPr>
-          <w:rFonts w:asciiTheme="majorHAnsi" w:hAnsiTheme="majorHAnsi" w:cstheme="majorHAnsi"/>
-          <w:sz w:val="24"/>
-          <w:szCs w:val="24"/>
-          <w:lang w:val="es-ES"/>
-        </w:rPr>
-        <w:t>Esta clase utilizara transacciones para efectuar las operaciones, las cuales están implementadas con tres métodos.</w:t>
-      </w:r>
-    </w:p>
-    <w:p>
-      <w:pPr>
-        <w:rPr>
-          <w:rFonts w:asciiTheme="majorHAnsi" w:hAnsiTheme="majorHAnsi" w:cstheme="majorHAnsi"/>
-          <w:sz w:val="24"/>
-          <w:szCs w:val="24"/>
-          <w:lang w:val="es-ES"/>
-        </w:rPr>
-      </w:pPr>
-      <w:r>
-        <w:rPr>
-          <w:rFonts w:asciiTheme="majorHAnsi" w:hAnsiTheme="majorHAnsi" w:cstheme="majorHAnsi"/>
-          <w:sz w:val="24"/>
-          <w:szCs w:val="24"/>
-          <w:lang w:val="es-ES"/>
-        </w:rPr>
-        <w:t>Tendrá un método para crear, actualizar y eliminar registros en la base de datos.</w:t>
-      </w:r>
-    </w:p>
-    <w:p>
-      <w:pPr>
-        <w:rPr>
-          <w:rFonts w:asciiTheme="majorHAnsi" w:hAnsiTheme="majorHAnsi" w:cstheme="majorHAnsi"/>
-          <w:sz w:val="24"/>
-          <w:szCs w:val="24"/>
-          <w:lang w:val="es-ES"/>
-        </w:rPr>
-      </w:pPr>
+        <w:t xml:space="preserve">Clase </w:t>
+      </w:r>
+      <w:proofErr w:type="gramStart"/>
       <w:r>
         <w:rPr>
           <w:rFonts w:asciiTheme="majorHAnsi" w:hAnsiTheme="majorHAnsi" w:cstheme="majorHAnsi"/>
@@ -599,22 +583,8 @@
           <w:szCs w:val="24"/>
           <w:lang w:val="es-ES"/>
         </w:rPr>
-        <w:t xml:space="preserve">Clase </w:t>
-      </w:r>
-      <w:proofErr w:type="spellStart"/>
-      <w:proofErr w:type="gramStart"/>
-      <w:r>
-        <w:rPr>
-          <w:rFonts w:asciiTheme="majorHAnsi" w:hAnsiTheme="majorHAnsi" w:cstheme="majorHAnsi"/>
-          <w:b/>
-          <w:bCs/>
-          <w:sz w:val="24"/>
-          <w:szCs w:val="24"/>
-          <w:lang w:val="es-ES"/>
-        </w:rPr>
         <w:t>ClsComun</w:t>
       </w:r>
-      <w:proofErr w:type="spellEnd"/>
       <w:r>
         <w:rPr>
           <w:rFonts w:asciiTheme="majorHAnsi" w:hAnsiTheme="majorHAnsi" w:cstheme="majorHAnsi"/>
@@ -863,9 +833,8 @@
           <w:szCs w:val="24"/>
           <w:lang w:val="es-ES"/>
         </w:rPr>
-        <w:t xml:space="preserve">Clase </w:t>
-      </w:r>
-      <w:proofErr w:type="spellStart"/>
+        <w:t>Clase articulo_x_cod_barra</w:t>
+      </w:r>
       <w:r>
         <w:rPr>
           <w:rFonts w:asciiTheme="majorHAnsi" w:hAnsiTheme="majorHAnsi" w:cstheme="majorHAnsi"/>
@@ -875,10 +844,20 @@
           <w:szCs w:val="24"/>
           <w:lang w:val="es-ES"/>
         </w:rPr>
-        <w:t>articulo_x_cod_barra</w:t>
-      </w:r>
-      <w:proofErr w:type="spellEnd"/>
-      <w:r>
+        <w:t xml:space="preserve"> -&gt; </w:t>
+      </w:r>
+      <w:r>
+        <w:rPr>
+          <w:rFonts w:asciiTheme="majorHAnsi" w:hAnsiTheme="majorHAnsi" w:cstheme="majorHAnsi"/>
+          <w:sz w:val="24"/>
+          <w:szCs w:val="24"/>
+          <w:lang w:val="es-ES"/>
+        </w:rPr>
+        <w:t>Representa la tabla articulo_x_cod_barra, la misma guarda el código de barra de los artículos.</w:t>
+      </w:r>
+    </w:p>
+    <w:p>
+      <w:pPr>
         <w:rPr>
           <w:rFonts w:asciiTheme="majorHAnsi" w:hAnsiTheme="majorHAnsi" w:cstheme="majorHAnsi"/>
           <w:b/>
@@ -887,36 +866,37 @@
           <w:szCs w:val="24"/>
           <w:lang w:val="es-ES"/>
         </w:rPr>
-        <w:t xml:space="preserve"> -&gt; </w:t>
-      </w:r>
-      <w:r>
-        <w:rPr>
-          <w:rFonts w:asciiTheme="majorHAnsi" w:hAnsiTheme="majorHAnsi" w:cstheme="majorHAnsi"/>
-          <w:sz w:val="24"/>
-          <w:szCs w:val="24"/>
-          <w:lang w:val="es-ES"/>
-        </w:rPr>
-        <w:t xml:space="preserve">Representa la tabla </w:t>
-      </w:r>
-      <w:proofErr w:type="spellStart"/>
-      <w:r>
-        <w:rPr>
-          <w:rFonts w:asciiTheme="majorHAnsi" w:hAnsiTheme="majorHAnsi" w:cstheme="majorHAnsi"/>
-          <w:sz w:val="24"/>
-          <w:szCs w:val="24"/>
-          <w:lang w:val="es-ES"/>
-        </w:rPr>
-        <w:t>articulo_x_cod_barra</w:t>
-      </w:r>
-      <w:proofErr w:type="spellEnd"/>
-      <w:r>
-        <w:rPr>
-          <w:rFonts w:asciiTheme="majorHAnsi" w:hAnsiTheme="majorHAnsi" w:cstheme="majorHAnsi"/>
-          <w:sz w:val="24"/>
-          <w:szCs w:val="24"/>
-          <w:lang w:val="es-ES"/>
-        </w:rPr>
-        <w:t>, la misma guarda el código de barra de los artículos.</w:t>
+      </w:pPr>
+      <w:r>
+        <w:rPr>
+          <w:rFonts w:asciiTheme="majorHAnsi" w:hAnsiTheme="majorHAnsi" w:cstheme="majorHAnsi"/>
+          <w:b/>
+          <w:bCs/>
+          <w:sz w:val="24"/>
+          <w:szCs w:val="24"/>
+          <w:lang w:val="es-ES"/>
+        </w:rPr>
+        <w:t>Clase ClsUI -&gt;</w:t>
+      </w:r>
+      <w:r>
+        <w:rPr>
+          <w:rFonts w:asciiTheme="majorHAnsi" w:hAnsiTheme="majorHAnsi" w:cstheme="majorHAnsi"/>
+          <w:b/>
+          <w:bCs/>
+          <w:sz w:val="24"/>
+          <w:szCs w:val="24"/>
+          <w:lang w:val="es-ES"/>
+        </w:rPr>
+        <w:t xml:space="preserve"> </w:t>
+      </w:r>
+      <w:r>
+        <w:rPr>
+          <w:rFonts w:asciiTheme="majorHAnsi" w:hAnsiTheme="majorHAnsi" w:cstheme="majorHAnsi"/>
+          <w:sz w:val="24"/>
+          <w:szCs w:val="24"/>
+          <w:lang w:val="es-ES"/>
+        </w:rPr>
+        <w:t>esta clase nos permite trabajar con las direcciones donde se guardarán las imágenes de los artículos, también nos permite trabajar con monedas y números,</w:t>
       </w:r>
     </w:p>
     <w:p>
@@ -961,14 +941,23 @@
           <w:rFonts w:asciiTheme="majorHAnsi" w:hAnsiTheme="majorHAnsi" w:cstheme="majorHAnsi"/>
           <w:b/>
           <w:bCs/>
+          <w:sz w:val="32"/>
+          <w:szCs w:val="32"/>
+          <w:lang w:val="es-ES"/>
+        </w:rPr>
+      </w:pPr>
+      <w:r>
+        <w:rPr>
+          <w:rFonts w:asciiTheme="majorHAnsi" w:hAnsiTheme="majorHAnsi" w:cstheme="majorHAnsi"/>
+          <w:b/>
+          <w:bCs/>
           <w:sz w:val="28"/>
           <w:szCs w:val="28"/>
           <w:lang w:val="es-ES"/>
         </w:rPr>
-      </w:pPr>
-    </w:p>
-    <w:p>
-      <w:pPr>
+        <w:t>Procedimientos</w:t>
+      </w:r>
+      <w:r>
         <w:rPr>
           <w:rFonts w:asciiTheme="majorHAnsi" w:hAnsiTheme="majorHAnsi" w:cstheme="majorHAnsi"/>
           <w:b/>
@@ -977,7 +966,8 @@
           <w:szCs w:val="32"/>
           <w:lang w:val="es-ES"/>
         </w:rPr>
-      </w:pPr>
+        <w:t xml:space="preserve"> </w:t>
+      </w:r>
       <w:r>
         <w:rPr>
           <w:rFonts w:asciiTheme="majorHAnsi" w:hAnsiTheme="majorHAnsi" w:cstheme="majorHAnsi"/>
@@ -987,28 +977,6 @@
           <w:szCs w:val="28"/>
           <w:lang w:val="es-ES"/>
         </w:rPr>
-        <w:t>Procedimientos</w:t>
-      </w:r>
-      <w:r>
-        <w:rPr>
-          <w:rFonts w:asciiTheme="majorHAnsi" w:hAnsiTheme="majorHAnsi" w:cstheme="majorHAnsi"/>
-          <w:b/>
-          <w:bCs/>
-          <w:sz w:val="32"/>
-          <w:szCs w:val="32"/>
-          <w:lang w:val="es-ES"/>
-        </w:rPr>
-        <w:t xml:space="preserve"> </w:t>
-      </w:r>
-      <w:r>
-        <w:rPr>
-          <w:rFonts w:asciiTheme="majorHAnsi" w:hAnsiTheme="majorHAnsi" w:cstheme="majorHAnsi"/>
-          <w:b/>
-          <w:bCs/>
-          <w:sz w:val="28"/>
-          <w:szCs w:val="28"/>
-          <w:lang w:val="es-ES"/>
-        </w:rPr>
         <w:t>almacenados</w:t>
       </w:r>
     </w:p>
@@ -1020,7 +988,6 @@
           <w:szCs w:val="24"/>
         </w:rPr>
       </w:pPr>
-      <w:proofErr w:type="spellStart"/>
       <w:r>
         <w:rPr>
           <w:rFonts w:ascii="Consolas" w:hAnsi="Consolas" w:cs="Consolas"/>
@@ -1028,9 +995,34 @@
           <w:sz w:val="19"/>
           <w:szCs w:val="19"/>
         </w:rPr>
-        <w:t>sp_articulo_datos</w:t>
-      </w:r>
-      <w:proofErr w:type="spellEnd"/>
+        <w:t xml:space="preserve">sp_articulo_datos </w:t>
+      </w:r>
+      <w:r>
+        <w:rPr>
+          <w:rFonts w:asciiTheme="majorHAnsi" w:hAnsiTheme="majorHAnsi" w:cstheme="majorHAnsi"/>
+          <w:color w:val="A31515"/>
+          <w:sz w:val="24"/>
+          <w:szCs w:val="24"/>
+        </w:rPr>
+        <w:t>-&gt;</w:t>
+      </w:r>
+      <w:r>
+        <w:rPr>
+          <w:rFonts w:asciiTheme="majorHAnsi" w:hAnsiTheme="majorHAnsi" w:cstheme="majorHAnsi"/>
+          <w:sz w:val="24"/>
+          <w:szCs w:val="24"/>
+        </w:rPr>
+        <w:t xml:space="preserve"> devuelve toda una tabla en este caso, devuelve todos los registros de la tabla artículo.</w:t>
+      </w:r>
+    </w:p>
+    <w:p>
+      <w:pPr>
+        <w:rPr>
+          <w:rFonts w:asciiTheme="majorHAnsi" w:hAnsiTheme="majorHAnsi" w:cstheme="majorHAnsi"/>
+          <w:sz w:val="24"/>
+          <w:szCs w:val="24"/>
+        </w:rPr>
+      </w:pPr>
       <w:r>
         <w:rPr>
           <w:rFonts w:ascii="Consolas" w:hAnsi="Consolas" w:cs="Consolas"/>
@@ -1038,7 +1030,7 @@
           <w:sz w:val="19"/>
           <w:szCs w:val="19"/>
         </w:rPr>
-        <w:t xml:space="preserve"> </w:t>
+        <w:t xml:space="preserve">sp_articulo_datos </w:t>
       </w:r>
       <w:r>
         <w:rPr>
@@ -1047,26 +1039,25 @@
           <w:sz w:val="24"/>
           <w:szCs w:val="24"/>
         </w:rPr>
-        <w:t>-&gt;</w:t>
-      </w:r>
-      <w:r>
-        <w:rPr>
-          <w:rFonts w:asciiTheme="majorHAnsi" w:hAnsiTheme="majorHAnsi" w:cstheme="majorHAnsi"/>
-          <w:sz w:val="24"/>
-          <w:szCs w:val="24"/>
-        </w:rPr>
-        <w:t xml:space="preserve"> devuelve toda una tabla en este caso, devuelve todos los registros de la tabla artículo.</w:t>
-      </w:r>
-    </w:p>
-    <w:p>
-      <w:pPr>
-        <w:rPr>
-          <w:rFonts w:asciiTheme="majorHAnsi" w:hAnsiTheme="majorHAnsi" w:cstheme="majorHAnsi"/>
-          <w:sz w:val="24"/>
-          <w:szCs w:val="24"/>
-        </w:rPr>
-      </w:pPr>
-      <w:proofErr w:type="spellStart"/>
+        <w:t xml:space="preserve">-&gt; </w:t>
+      </w:r>
+      <w:r>
+        <w:rPr>
+          <w:rFonts w:asciiTheme="majorHAnsi" w:hAnsiTheme="majorHAnsi" w:cstheme="majorHAnsi"/>
+          <w:sz w:val="24"/>
+          <w:szCs w:val="24"/>
+        </w:rPr>
+        <w:t>Ídem al procedimiento almacenado anterior.</w:t>
+      </w:r>
+    </w:p>
+    <w:p>
+      <w:pPr>
+        <w:rPr>
+          <w:rFonts w:asciiTheme="majorHAnsi" w:hAnsiTheme="majorHAnsi" w:cstheme="majorHAnsi"/>
+          <w:sz w:val="24"/>
+          <w:szCs w:val="24"/>
+        </w:rPr>
+      </w:pPr>
       <w:r>
         <w:rPr>
           <w:rFonts w:ascii="Consolas" w:hAnsi="Consolas" w:cs="Consolas"/>
@@ -1074,9 +1065,25 @@
           <w:sz w:val="19"/>
           <w:szCs w:val="19"/>
         </w:rPr>
-        <w:t>sp_articulo_datos</w:t>
-      </w:r>
-      <w:proofErr w:type="spellEnd"/>
+        <w:t xml:space="preserve">sp_articulo_crear </w:t>
+      </w:r>
+      <w:r>
+        <w:rPr>
+          <w:rFonts w:asciiTheme="majorHAnsi" w:hAnsiTheme="majorHAnsi" w:cstheme="majorHAnsi"/>
+          <w:sz w:val="24"/>
+          <w:szCs w:val="24"/>
+        </w:rPr>
+        <w:t>-&gt; crea un nuevo registro en la tabla artículo.</w:t>
+      </w:r>
+    </w:p>
+    <w:p>
+      <w:pPr>
+        <w:rPr>
+          <w:rFonts w:asciiTheme="majorHAnsi" w:hAnsiTheme="majorHAnsi" w:cstheme="majorHAnsi"/>
+          <w:sz w:val="24"/>
+          <w:szCs w:val="24"/>
+        </w:rPr>
+      </w:pPr>
       <w:r>
         <w:rPr>
           <w:rFonts w:ascii="Consolas" w:hAnsi="Consolas" w:cs="Consolas"/>
@@ -1084,35 +1091,25 @@
           <w:sz w:val="19"/>
           <w:szCs w:val="19"/>
         </w:rPr>
-        <w:t xml:space="preserve"> </w:t>
-      </w:r>
-      <w:r>
-        <w:rPr>
-          <w:rFonts w:asciiTheme="majorHAnsi" w:hAnsiTheme="majorHAnsi" w:cstheme="majorHAnsi"/>
-          <w:color w:val="A31515"/>
-          <w:sz w:val="24"/>
-          <w:szCs w:val="24"/>
-        </w:rPr>
-        <w:t xml:space="preserve">-&gt; </w:t>
-      </w:r>
-      <w:r>
-        <w:rPr>
-          <w:rFonts w:asciiTheme="majorHAnsi" w:hAnsiTheme="majorHAnsi" w:cstheme="majorHAnsi"/>
-          <w:sz w:val="24"/>
-          <w:szCs w:val="24"/>
-        </w:rPr>
-        <w:t>Ídem al procedimiento almacenado anterior.</w:t>
-      </w:r>
-    </w:p>
-    <w:p>
-      <w:pPr>
-        <w:rPr>
-          <w:rFonts w:asciiTheme="majorHAnsi" w:hAnsiTheme="majorHAnsi" w:cstheme="majorHAnsi"/>
-          <w:sz w:val="24"/>
-          <w:szCs w:val="24"/>
-        </w:rPr>
-      </w:pPr>
-      <w:proofErr w:type="spellStart"/>
+        <w:t xml:space="preserve">sp_articulo_actualizar </w:t>
+      </w:r>
+      <w:r>
+        <w:rPr>
+          <w:rFonts w:asciiTheme="majorHAnsi" w:hAnsiTheme="majorHAnsi" w:cstheme="majorHAnsi"/>
+          <w:sz w:val="24"/>
+          <w:szCs w:val="24"/>
+        </w:rPr>
+        <w:t>-&gt; Actualiza registros, se le pasa el id del artículo, es por el cual se va a buscar.</w:t>
+      </w:r>
+    </w:p>
+    <w:p>
+      <w:pPr>
+        <w:rPr>
+          <w:rFonts w:asciiTheme="majorHAnsi" w:hAnsiTheme="majorHAnsi" w:cstheme="majorHAnsi"/>
+          <w:sz w:val="24"/>
+          <w:szCs w:val="24"/>
+        </w:rPr>
+      </w:pPr>
       <w:r>
         <w:rPr>
           <w:rFonts w:ascii="Consolas" w:hAnsi="Consolas" w:cs="Consolas"/>
@@ -1120,9 +1117,34 @@
           <w:sz w:val="19"/>
           <w:szCs w:val="19"/>
         </w:rPr>
-        <w:t>sp_articulo_crear</w:t>
-      </w:r>
-      <w:proofErr w:type="spellEnd"/>
+        <w:t xml:space="preserve">sp_articulo_eliminar </w:t>
+      </w:r>
+      <w:r>
+        <w:rPr>
+          <w:rFonts w:asciiTheme="majorHAnsi" w:hAnsiTheme="majorHAnsi" w:cstheme="majorHAnsi"/>
+          <w:color w:val="A31515"/>
+          <w:sz w:val="24"/>
+          <w:szCs w:val="24"/>
+        </w:rPr>
+        <w:t>-&gt;</w:t>
+      </w:r>
+      <w:r>
+        <w:rPr>
+          <w:rFonts w:asciiTheme="majorHAnsi" w:hAnsiTheme="majorHAnsi" w:cstheme="majorHAnsi"/>
+          <w:sz w:val="24"/>
+          <w:szCs w:val="24"/>
+        </w:rPr>
+        <w:t xml:space="preserve"> Elimina registros de la tabla artículos, se busca por el id para eliminar los artículos.</w:t>
+      </w:r>
+    </w:p>
+    <w:p>
+      <w:pPr>
+        <w:rPr>
+          <w:rFonts w:asciiTheme="majorHAnsi" w:hAnsiTheme="majorHAnsi" w:cstheme="majorHAnsi"/>
+          <w:sz w:val="24"/>
+          <w:szCs w:val="24"/>
+        </w:rPr>
+      </w:pPr>
       <w:r>
         <w:rPr>
           <w:rFonts w:ascii="Consolas" w:hAnsi="Consolas" w:cs="Consolas"/>
@@ -1130,26 +1152,25 @@
           <w:sz w:val="19"/>
           <w:szCs w:val="19"/>
         </w:rPr>
-        <w:t xml:space="preserve"> </w:t>
-      </w:r>
-      <w:r>
-        <w:rPr>
-          <w:rFonts w:asciiTheme="majorHAnsi" w:hAnsiTheme="majorHAnsi" w:cstheme="majorHAnsi"/>
-          <w:sz w:val="24"/>
-          <w:szCs w:val="24"/>
-        </w:rPr>
-        <w:t>-&gt; crea un nuevo registro en la tabla artículo.</w:t>
-      </w:r>
-    </w:p>
-    <w:p>
-      <w:pPr>
-        <w:rPr>
-          <w:rFonts w:asciiTheme="majorHAnsi" w:hAnsiTheme="majorHAnsi" w:cstheme="majorHAnsi"/>
-          <w:sz w:val="24"/>
-          <w:szCs w:val="24"/>
-        </w:rPr>
-      </w:pPr>
-      <w:proofErr w:type="spellStart"/>
+        <w:t xml:space="preserve">sp_articulo_buscar -&gt; </w:t>
+      </w:r>
+      <w:r>
+        <w:rPr>
+          <w:rFonts w:asciiTheme="majorHAnsi" w:hAnsiTheme="majorHAnsi" w:cstheme="majorHAnsi"/>
+          <w:sz w:val="24"/>
+          <w:szCs w:val="24"/>
+        </w:rPr>
+        <w:t>Buscar artículos según criterio que se le pasa por parámetro.</w:t>
+      </w:r>
+    </w:p>
+    <w:p>
+      <w:pPr>
+        <w:rPr>
+          <w:rFonts w:asciiTheme="majorHAnsi" w:hAnsiTheme="majorHAnsi" w:cstheme="majorHAnsi"/>
+          <w:sz w:val="24"/>
+          <w:szCs w:val="24"/>
+        </w:rPr>
+      </w:pPr>
       <w:r>
         <w:rPr>
           <w:rFonts w:ascii="Consolas" w:hAnsi="Consolas" w:cs="Consolas"/>
@@ -1157,9 +1178,41 @@
           <w:sz w:val="19"/>
           <w:szCs w:val="19"/>
         </w:rPr>
-        <w:t>sp_articulo_actualizar</w:t>
-      </w:r>
-      <w:proofErr w:type="spellEnd"/>
+        <w:t xml:space="preserve">sp_articulo_hasDetalles -&gt; </w:t>
+      </w:r>
+      <w:r>
+        <w:rPr>
+          <w:rFonts w:asciiTheme="majorHAnsi" w:hAnsiTheme="majorHAnsi" w:cstheme="majorHAnsi"/>
+          <w:sz w:val="24"/>
+          <w:szCs w:val="24"/>
+        </w:rPr>
+        <w:t>Busca en la tabla Compr</w:t>
+      </w:r>
+      <w:r>
+        <w:rPr>
+          <w:rFonts w:asciiTheme="majorHAnsi" w:hAnsiTheme="majorHAnsi" w:cstheme="majorHAnsi"/>
+          <w:sz w:val="24"/>
+          <w:szCs w:val="24"/>
+        </w:rPr>
+        <w:t>o</w:t>
+      </w:r>
+      <w:r>
+        <w:rPr>
+          <w:rFonts w:asciiTheme="majorHAnsi" w:hAnsiTheme="majorHAnsi" w:cstheme="majorHAnsi"/>
+          <w:sz w:val="24"/>
+          <w:szCs w:val="24"/>
+        </w:rPr>
+        <w:t>bante_Detalles un artículo determinado, devuelve todos los registros que contengan el artículo buscado.</w:t>
+      </w:r>
+    </w:p>
+    <w:p>
+      <w:pPr>
+        <w:rPr>
+          <w:rFonts w:asciiTheme="majorHAnsi" w:hAnsiTheme="majorHAnsi" w:cstheme="majorHAnsi"/>
+          <w:sz w:val="24"/>
+          <w:szCs w:val="24"/>
+        </w:rPr>
+      </w:pPr>
       <w:r>
         <w:rPr>
           <w:rFonts w:ascii="Consolas" w:hAnsi="Consolas" w:cs="Consolas"/>
@@ -1167,26 +1220,25 @@
           <w:sz w:val="19"/>
           <w:szCs w:val="19"/>
         </w:rPr>
-        <w:t xml:space="preserve"> </w:t>
-      </w:r>
-      <w:r>
-        <w:rPr>
-          <w:rFonts w:asciiTheme="majorHAnsi" w:hAnsiTheme="majorHAnsi" w:cstheme="majorHAnsi"/>
-          <w:sz w:val="24"/>
-          <w:szCs w:val="24"/>
-        </w:rPr>
-        <w:t>-&gt; Actualiza registros, se le pasa el id del artículo, es por el cual se va a buscar.</w:t>
-      </w:r>
-    </w:p>
-    <w:p>
-      <w:pPr>
-        <w:rPr>
-          <w:rFonts w:asciiTheme="majorHAnsi" w:hAnsiTheme="majorHAnsi" w:cstheme="majorHAnsi"/>
-          <w:sz w:val="24"/>
-          <w:szCs w:val="24"/>
-        </w:rPr>
-      </w:pPr>
-      <w:proofErr w:type="spellStart"/>
+        <w:t xml:space="preserve">sp_articulo_hasStock -&gt; </w:t>
+      </w:r>
+      <w:r>
+        <w:rPr>
+          <w:rFonts w:asciiTheme="majorHAnsi" w:hAnsiTheme="majorHAnsi" w:cstheme="majorHAnsi"/>
+          <w:sz w:val="24"/>
+          <w:szCs w:val="24"/>
+        </w:rPr>
+        <w:t>Se utiliza para buscar en la tabla Stock algún artículo.</w:t>
+      </w:r>
+    </w:p>
+    <w:p>
+      <w:pPr>
+        <w:rPr>
+          <w:rFonts w:asciiTheme="majorHAnsi" w:hAnsiTheme="majorHAnsi" w:cstheme="majorHAnsi"/>
+          <w:sz w:val="24"/>
+          <w:szCs w:val="24"/>
+        </w:rPr>
+      </w:pPr>
       <w:r>
         <w:rPr>
           <w:rFonts w:ascii="Consolas" w:hAnsi="Consolas" w:cs="Consolas"/>
@@ -1194,9 +1246,25 @@
           <w:sz w:val="19"/>
           <w:szCs w:val="19"/>
         </w:rPr>
-        <w:t>sp_articulo_eliminar</w:t>
-      </w:r>
-      <w:proofErr w:type="spellEnd"/>
+        <w:t xml:space="preserve">sp_articulo_hasCodBarra -&gt; </w:t>
+      </w:r>
+      <w:r>
+        <w:rPr>
+          <w:rFonts w:asciiTheme="majorHAnsi" w:hAnsiTheme="majorHAnsi" w:cstheme="majorHAnsi"/>
+          <w:sz w:val="24"/>
+          <w:szCs w:val="24"/>
+        </w:rPr>
+        <w:t>Se utiliza para buscar en la tabla articulo_x_cod_barra algún artículo.</w:t>
+      </w:r>
+    </w:p>
+    <w:p>
+      <w:pPr>
+        <w:rPr>
+          <w:rFonts w:asciiTheme="majorHAnsi" w:hAnsiTheme="majorHAnsi" w:cstheme="majorHAnsi"/>
+          <w:sz w:val="24"/>
+          <w:szCs w:val="24"/>
+        </w:rPr>
+      </w:pPr>
       <w:r>
         <w:rPr>
           <w:rFonts w:ascii="Consolas" w:hAnsi="Consolas" w:cs="Consolas"/>
@@ -1204,253 +1272,7 @@
           <w:sz w:val="19"/>
           <w:szCs w:val="19"/>
         </w:rPr>
-        <w:t xml:space="preserve"> </w:t>
-      </w:r>
-      <w:r>
-        <w:rPr>
-          <w:rFonts w:asciiTheme="majorHAnsi" w:hAnsiTheme="majorHAnsi" w:cstheme="majorHAnsi"/>
-          <w:color w:val="A31515"/>
-          <w:sz w:val="24"/>
-          <w:szCs w:val="24"/>
-        </w:rPr>
-        <w:t>-&gt;</w:t>
-      </w:r>
-      <w:r>
-        <w:rPr>
-          <w:rFonts w:asciiTheme="majorHAnsi" w:hAnsiTheme="majorHAnsi" w:cstheme="majorHAnsi"/>
-          <w:sz w:val="24"/>
-          <w:szCs w:val="24"/>
-        </w:rPr>
-        <w:t xml:space="preserve"> Elimina registros de la tabla artículos, se busca por el id para eliminar los artículos.</w:t>
-      </w:r>
-    </w:p>
-    <w:p>
-      <w:pPr>
-        <w:rPr>
-          <w:rFonts w:asciiTheme="majorHAnsi" w:hAnsiTheme="majorHAnsi" w:cstheme="majorHAnsi"/>
-          <w:sz w:val="24"/>
-          <w:szCs w:val="24"/>
-        </w:rPr>
-      </w:pPr>
-      <w:proofErr w:type="spellStart"/>
-      <w:r>
-        <w:rPr>
-          <w:rFonts w:ascii="Consolas" w:hAnsi="Consolas" w:cs="Consolas"/>
-          <w:color w:val="A31515"/>
-          <w:sz w:val="19"/>
-          <w:szCs w:val="19"/>
-        </w:rPr>
-        <w:t>sp_articulo_buscar</w:t>
-      </w:r>
-      <w:proofErr w:type="spellEnd"/>
-      <w:r>
-        <w:rPr>
-          <w:rFonts w:ascii="Consolas" w:hAnsi="Consolas" w:cs="Consolas"/>
-          <w:color w:val="A31515"/>
-          <w:sz w:val="19"/>
-          <w:szCs w:val="19"/>
-        </w:rPr>
-        <w:t xml:space="preserve"> -&gt; </w:t>
-      </w:r>
-      <w:r>
-        <w:rPr>
-          <w:rFonts w:asciiTheme="majorHAnsi" w:hAnsiTheme="majorHAnsi" w:cstheme="majorHAnsi"/>
-          <w:sz w:val="24"/>
-          <w:szCs w:val="24"/>
-        </w:rPr>
-        <w:t>Buscar artículos según criterio que se le pasa por parámetro.</w:t>
-      </w:r>
-    </w:p>
-    <w:p>
-      <w:pPr>
-        <w:rPr>
-          <w:rFonts w:asciiTheme="majorHAnsi" w:hAnsiTheme="majorHAnsi" w:cstheme="majorHAnsi"/>
-          <w:sz w:val="24"/>
-          <w:szCs w:val="24"/>
-        </w:rPr>
-      </w:pPr>
-      <w:proofErr w:type="spellStart"/>
-      <w:r>
-        <w:rPr>
-          <w:rFonts w:ascii="Consolas" w:hAnsi="Consolas" w:cs="Consolas"/>
-          <w:color w:val="A31515"/>
-          <w:sz w:val="19"/>
-          <w:szCs w:val="19"/>
-        </w:rPr>
-        <w:t>sp_articulo_hasDetalles</w:t>
-      </w:r>
-      <w:proofErr w:type="spellEnd"/>
-      <w:r>
-        <w:rPr>
-          <w:rFonts w:ascii="Consolas" w:hAnsi="Consolas" w:cs="Consolas"/>
-          <w:color w:val="A31515"/>
-          <w:sz w:val="19"/>
-          <w:szCs w:val="19"/>
-        </w:rPr>
-        <w:t xml:space="preserve"> -&gt; </w:t>
-      </w:r>
-      <w:r>
-        <w:rPr>
-          <w:rFonts w:asciiTheme="majorHAnsi" w:hAnsiTheme="majorHAnsi" w:cstheme="majorHAnsi"/>
-          <w:sz w:val="24"/>
-          <w:szCs w:val="24"/>
-        </w:rPr>
-        <w:t xml:space="preserve">Busca en la tabla </w:t>
-      </w:r>
-      <w:proofErr w:type="spellStart"/>
-      <w:r>
-        <w:rPr>
-          <w:rFonts w:asciiTheme="majorHAnsi" w:hAnsiTheme="majorHAnsi" w:cstheme="majorHAnsi"/>
-          <w:sz w:val="24"/>
-          <w:szCs w:val="24"/>
-        </w:rPr>
-        <w:t>Compr</w:t>
-      </w:r>
-      <w:r>
-        <w:rPr>
-          <w:rFonts w:asciiTheme="majorHAnsi" w:hAnsiTheme="majorHAnsi" w:cstheme="majorHAnsi"/>
-          <w:sz w:val="24"/>
-          <w:szCs w:val="24"/>
-        </w:rPr>
-        <w:t>o</w:t>
-      </w:r>
-      <w:r>
-        <w:rPr>
-          <w:rFonts w:asciiTheme="majorHAnsi" w:hAnsiTheme="majorHAnsi" w:cstheme="majorHAnsi"/>
-          <w:sz w:val="24"/>
-          <w:szCs w:val="24"/>
-        </w:rPr>
-        <w:t>bante_Detalles</w:t>
-      </w:r>
-      <w:proofErr w:type="spellEnd"/>
-      <w:r>
-        <w:rPr>
-          <w:rFonts w:asciiTheme="majorHAnsi" w:hAnsiTheme="majorHAnsi" w:cstheme="majorHAnsi"/>
-          <w:sz w:val="24"/>
-          <w:szCs w:val="24"/>
-        </w:rPr>
-        <w:t xml:space="preserve"> un artículo determinado, devuelve todos los registros que contengan el artículo buscado.</w:t>
-      </w:r>
-    </w:p>
-    <w:p>
-      <w:pPr>
-        <w:rPr>
-          <w:rFonts w:asciiTheme="majorHAnsi" w:hAnsiTheme="majorHAnsi" w:cstheme="majorHAnsi"/>
-          <w:sz w:val="24"/>
-          <w:szCs w:val="24"/>
-        </w:rPr>
-      </w:pPr>
-      <w:proofErr w:type="spellStart"/>
-      <w:r>
-        <w:rPr>
-          <w:rFonts w:ascii="Consolas" w:hAnsi="Consolas" w:cs="Consolas"/>
-          <w:color w:val="A31515"/>
-          <w:sz w:val="19"/>
-          <w:szCs w:val="19"/>
-        </w:rPr>
-        <w:t>sp_articulo_hasStock</w:t>
-      </w:r>
-      <w:proofErr w:type="spellEnd"/>
-      <w:r>
-        <w:rPr>
-          <w:rFonts w:ascii="Consolas" w:hAnsi="Consolas" w:cs="Consolas"/>
-          <w:color w:val="A31515"/>
-          <w:sz w:val="19"/>
-          <w:szCs w:val="19"/>
-        </w:rPr>
-        <w:t xml:space="preserve"> -&gt; </w:t>
-      </w:r>
-      <w:r>
-        <w:rPr>
-          <w:rFonts w:asciiTheme="majorHAnsi" w:hAnsiTheme="majorHAnsi" w:cstheme="majorHAnsi"/>
-          <w:sz w:val="24"/>
-          <w:szCs w:val="24"/>
-        </w:rPr>
-        <w:t>Se utiliza para buscar en la tabla Stock algún artículo.</w:t>
-      </w:r>
-    </w:p>
-    <w:p>
-      <w:pPr>
-        <w:rPr>
-          <w:rFonts w:asciiTheme="majorHAnsi" w:hAnsiTheme="majorHAnsi" w:cstheme="majorHAnsi"/>
-          <w:sz w:val="24"/>
-          <w:szCs w:val="24"/>
-        </w:rPr>
-      </w:pPr>
-      <w:proofErr w:type="spellStart"/>
-      <w:r>
-        <w:rPr>
-          <w:rFonts w:ascii="Consolas" w:hAnsi="Consolas" w:cs="Consolas"/>
-          <w:color w:val="A31515"/>
-          <w:sz w:val="19"/>
-          <w:szCs w:val="19"/>
-        </w:rPr>
-        <w:t>sp_articulo_hasCodBarra</w:t>
-      </w:r>
-      <w:proofErr w:type="spellEnd"/>
-      <w:r>
-        <w:rPr>
-          <w:rFonts w:ascii="Consolas" w:hAnsi="Consolas" w:cs="Consolas"/>
-          <w:color w:val="A31515"/>
-          <w:sz w:val="19"/>
-          <w:szCs w:val="19"/>
-        </w:rPr>
-        <w:t xml:space="preserve"> -&gt; </w:t>
-      </w:r>
-      <w:r>
-        <w:rPr>
-          <w:rFonts w:asciiTheme="majorHAnsi" w:hAnsiTheme="majorHAnsi" w:cstheme="majorHAnsi"/>
-          <w:sz w:val="24"/>
-          <w:szCs w:val="24"/>
-        </w:rPr>
-        <w:t xml:space="preserve">Se utiliza para buscar en la tabla </w:t>
-      </w:r>
-      <w:proofErr w:type="spellStart"/>
-      <w:r>
-        <w:rPr>
-          <w:rFonts w:asciiTheme="majorHAnsi" w:hAnsiTheme="majorHAnsi" w:cstheme="majorHAnsi"/>
-          <w:sz w:val="24"/>
-          <w:szCs w:val="24"/>
-        </w:rPr>
-        <w:t>articulo_x_cod_barra</w:t>
-      </w:r>
-      <w:proofErr w:type="spellEnd"/>
-      <w:r>
-        <w:rPr>
-          <w:rFonts w:asciiTheme="majorHAnsi" w:hAnsiTheme="majorHAnsi" w:cstheme="majorHAnsi"/>
-          <w:sz w:val="24"/>
-          <w:szCs w:val="24"/>
-        </w:rPr>
-        <w:t xml:space="preserve"> algún artículo.</w:t>
-      </w:r>
-    </w:p>
-    <w:p>
-      <w:pPr>
-        <w:rPr>
-          <w:rFonts w:asciiTheme="majorHAnsi" w:hAnsiTheme="majorHAnsi" w:cstheme="majorHAnsi"/>
-          <w:sz w:val="24"/>
-          <w:szCs w:val="24"/>
-        </w:rPr>
-      </w:pPr>
-      <w:proofErr w:type="spellStart"/>
-      <w:r>
-        <w:rPr>
-          <w:rFonts w:ascii="Consolas" w:hAnsi="Consolas" w:cs="Consolas"/>
-          <w:color w:val="A31515"/>
-          <w:sz w:val="19"/>
-          <w:szCs w:val="19"/>
-        </w:rPr>
-        <w:t>sp_articulo_existe</w:t>
-      </w:r>
-      <w:proofErr w:type="spellEnd"/>
-      <w:r>
-        <w:rPr>
-          <w:rFonts w:ascii="Consolas" w:hAnsi="Consolas" w:cs="Consolas"/>
-          <w:color w:val="A31515"/>
-          <w:sz w:val="19"/>
-          <w:szCs w:val="19"/>
-        </w:rPr>
-        <w:t xml:space="preserve"> -&gt; </w:t>
+        <w:t xml:space="preserve">sp_articulo_existe -&gt; </w:t>
       </w:r>
       <w:r>
         <w:rPr>
@@ -1508,7 +1330,6 @@
               </w:rPr>
               <w:t xml:space="preserve">Procedimiento </w:t>
             </w:r>
-            <w:proofErr w:type="spellStart"/>
             <w:r>
               <w:rPr>
                 <w:rFonts w:asciiTheme="majorHAnsi" w:hAnsiTheme="majorHAnsi" w:cstheme="majorHAnsi"/>
@@ -1520,7 +1341,6 @@
               </w:rPr>
               <w:t>articulo_x_cod_barra</w:t>
             </w:r>
-            <w:proofErr w:type="spellEnd"/>
           </w:p>
         </w:tc>
         <w:tc>
@@ -1567,7 +1387,6 @@
                 <w:lang w:val="es-ES"/>
               </w:rPr>
             </w:pPr>
-            <w:proofErr w:type="spellStart"/>
             <w:r>
               <w:rPr>
                 <w:rFonts w:asciiTheme="majorHAnsi" w:hAnsiTheme="majorHAnsi" w:cstheme="majorHAnsi"/>
@@ -1577,7 +1396,6 @@
               </w:rPr>
               <w:t>sp_articulo_x_cod_barra_buscar</w:t>
             </w:r>
-            <w:proofErr w:type="spellEnd"/>
           </w:p>
         </w:tc>
         <w:tc>
@@ -1621,7 +1439,6 @@
                 <w:lang w:val="es-ES"/>
               </w:rPr>
             </w:pPr>
-            <w:proofErr w:type="spellStart"/>
             <w:r>
               <w:rPr>
                 <w:rFonts w:asciiTheme="majorHAnsi" w:hAnsiTheme="majorHAnsi" w:cstheme="majorHAnsi"/>
@@ -1631,7 +1448,6 @@
               </w:rPr>
               <w:t>sp_articulo_x_cod_barra_datos</w:t>
             </w:r>
-            <w:proofErr w:type="spellEnd"/>
           </w:p>
         </w:tc>
         <w:tc>
@@ -1678,7 +1494,6 @@
                 <w:lang w:val="es-ES"/>
               </w:rPr>
             </w:pPr>
-            <w:proofErr w:type="spellStart"/>
             <w:r>
               <w:rPr>
                 <w:rFonts w:asciiTheme="majorHAnsi" w:hAnsiTheme="majorHAnsi" w:cstheme="majorHAnsi"/>
@@ -1688,7 +1503,6 @@
               </w:rPr>
               <w:t>articulo_x_cod_barra</w:t>
             </w:r>
-            <w:proofErr w:type="spellEnd"/>
           </w:p>
         </w:tc>
         <w:tc>
@@ -1741,7 +1555,6 @@
                 <w:lang w:val="es-ES"/>
               </w:rPr>
             </w:pPr>
-            <w:proofErr w:type="spellStart"/>
             <w:r>
               <w:rPr>
                 <w:rFonts w:asciiTheme="majorHAnsi" w:hAnsiTheme="majorHAnsi" w:cstheme="majorHAnsi"/>
@@ -1751,7 +1564,6 @@
               </w:rPr>
               <w:t>sp_articulo_x_cod_barra_crear</w:t>
             </w:r>
-            <w:proofErr w:type="spellEnd"/>
           </w:p>
         </w:tc>
         <w:tc>
@@ -1798,7 +1610,6 @@
                 <w:lang w:val="es-ES"/>
               </w:rPr>
             </w:pPr>
-            <w:proofErr w:type="spellStart"/>
             <w:r>
               <w:rPr>
                 <w:rFonts w:asciiTheme="majorHAnsi" w:hAnsiTheme="majorHAnsi" w:cstheme="majorHAnsi"/>
@@ -1808,7 +1619,6 @@
               </w:rPr>
               <w:t>sp_articulo_x_cod_barra_actualizar</w:t>
             </w:r>
-            <w:proofErr w:type="spellEnd"/>
           </w:p>
         </w:tc>
         <w:tc>
@@ -1832,27 +1642,7 @@
                 <w:szCs w:val="24"/>
                 <w:lang w:val="es-ES"/>
               </w:rPr>
-              <w:t xml:space="preserve">Se utiliza para actualizar un registro de la tabla </w:t>
-            </w:r>
-            <w:proofErr w:type="spellStart"/>
-            <w:r>
-              <w:rPr>
-                <w:rFonts w:asciiTheme="majorHAnsi" w:hAnsiTheme="majorHAnsi" w:cstheme="majorHAnsi"/>
-                <w:sz w:val="24"/>
-                <w:szCs w:val="24"/>
-                <w:lang w:val="es-ES"/>
-              </w:rPr>
-              <w:t>articulo_x_cod_barra</w:t>
-            </w:r>
-            <w:proofErr w:type="spellEnd"/>
-            <w:r>
-              <w:rPr>
-                <w:rFonts w:asciiTheme="majorHAnsi" w:hAnsiTheme="majorHAnsi" w:cstheme="majorHAnsi"/>
-                <w:sz w:val="24"/>
-                <w:szCs w:val="24"/>
-                <w:lang w:val="es-ES"/>
-              </w:rPr>
-              <w:t>.</w:t>
+              <w:t>Se utiliza para actualizar un registro de la tabla articulo_x_cod_barra.</w:t>
             </w:r>
           </w:p>
         </w:tc>
@@ -1872,7 +1662,6 @@
                 <w:lang w:val="es-ES"/>
               </w:rPr>
             </w:pPr>
-            <w:proofErr w:type="spellStart"/>
             <w:r>
               <w:rPr>
                 <w:rFonts w:asciiTheme="majorHAnsi" w:hAnsiTheme="majorHAnsi" w:cstheme="majorHAnsi"/>
@@ -1882,7 +1671,6 @@
               </w:rPr>
               <w:t>sp_articulo_x_cod_barra_eliminar</w:t>
             </w:r>
-            <w:proofErr w:type="spellEnd"/>
           </w:p>
         </w:tc>
         <w:tc>
@@ -1929,44 +1717,23 @@
                 <w:lang w:val="es-ES"/>
               </w:rPr>
             </w:pPr>
-            <w:proofErr w:type="spellStart"/>
-            <w:r>
-              <w:rPr>
-                <w:rFonts w:asciiTheme="majorHAnsi" w:hAnsiTheme="majorHAnsi" w:cstheme="majorHAnsi"/>
-                <w:sz w:val="24"/>
-                <w:szCs w:val="24"/>
-                <w:lang w:val="es-ES"/>
-              </w:rPr>
-              <w:t>sp</w:t>
-            </w:r>
-            <w:proofErr w:type="spellEnd"/>
-            <w:r>
-              <w:rPr>
-                <w:rFonts w:asciiTheme="majorHAnsi" w:hAnsiTheme="majorHAnsi" w:cstheme="majorHAnsi"/>
-                <w:sz w:val="24"/>
-                <w:szCs w:val="24"/>
-                <w:lang w:val="es-ES"/>
-              </w:rPr>
-              <w:t>_</w:t>
-            </w:r>
-            <w:r>
-              <w:rPr>
-                <w:rFonts w:asciiTheme="majorHAnsi" w:hAnsiTheme="majorHAnsi" w:cstheme="majorHAnsi"/>
-                <w:sz w:val="24"/>
-                <w:szCs w:val="24"/>
-                <w:lang w:val="es-ES"/>
-              </w:rPr>
-              <w:t xml:space="preserve"> </w:t>
-            </w:r>
-            <w:proofErr w:type="spellStart"/>
-            <w:r>
-              <w:rPr>
-                <w:rFonts w:asciiTheme="majorHAnsi" w:hAnsiTheme="majorHAnsi" w:cstheme="majorHAnsi"/>
-                <w:sz w:val="24"/>
-                <w:szCs w:val="24"/>
-                <w:lang w:val="es-ES"/>
-              </w:rPr>
-              <w:t>articulo_x_cod_barra_</w:t>
+            <w:r>
+              <w:rPr>
+                <w:rFonts w:asciiTheme="majorHAnsi" w:hAnsiTheme="majorHAnsi" w:cstheme="majorHAnsi"/>
+                <w:sz w:val="24"/>
+                <w:szCs w:val="24"/>
+                <w:lang w:val="es-ES"/>
+              </w:rPr>
+              <w:t>sp_</w:t>
+            </w:r>
+            <w:r>
+              <w:rPr>
+                <w:rFonts w:asciiTheme="majorHAnsi" w:hAnsiTheme="majorHAnsi" w:cstheme="majorHAnsi"/>
+                <w:sz w:val="24"/>
+                <w:szCs w:val="24"/>
+                <w:lang w:val="es-ES"/>
+              </w:rPr>
+              <w:t xml:space="preserve"> articulo_x_cod_barra_</w:t>
             </w:r>
             <w:r>
               <w:rPr>
@@ -1977,7 +1744,6 @@
               </w:rPr>
               <w:t>codbarra</w:t>
             </w:r>
-            <w:proofErr w:type="spellEnd"/>
           </w:p>
         </w:tc>
         <w:tc>

</xml_diff>